<commit_message>
added 3 use cases (UC07 to UC09)
Added Manager's use cases
</commit_message>
<xml_diff>
--- a/Report3_Software-Requirement-Specification.docx
+++ b/Report3_Software-Requirement-Specification.docx
@@ -9182,6 +9182,7 @@
       <w:r>
         <w:rPr>
           <w:b/>
+          <w:noProof/>
           <w:sz w:val="18"/>
           <w:lang w:val="vi-VN"/>
         </w:rPr>
@@ -9278,7 +9279,6 @@
         <w:tblCellMar>
           <w:top w:w="146" w:type="dxa"/>
           <w:left w:w="101" w:type="dxa"/>
-          <w:bottom w:w="0" w:type="dxa"/>
           <w:right w:w="115" w:type="dxa"/>
         </w:tblCellMar>
         <w:tblLook w:val="04A0" w:firstRow="1" w:lastRow="0" w:firstColumn="1" w:lastColumn="0" w:noHBand="0" w:noVBand="1"/>
@@ -10142,8 +10142,6 @@
         <w:tblInd w:w="0" w:type="dxa"/>
         <w:tblCellMar>
           <w:top w:w="11" w:type="dxa"/>
-          <w:left w:w="0" w:type="dxa"/>
-          <w:bottom w:w="0" w:type="dxa"/>
           <w:right w:w="59" w:type="dxa"/>
         </w:tblCellMar>
         <w:tblLook w:val="04A0" w:firstRow="1" w:lastRow="0" w:firstColumn="1" w:lastColumn="0" w:noHBand="0" w:noVBand="1"/>
@@ -10299,10 +10297,7 @@
               </w:rPr>
             </w:pPr>
             <w:r>
-              <w:t>HungPN</w:t>
-            </w:r>
-            <w:r>
-              <w:t xml:space="preserve"> </w:t>
+              <w:t xml:space="preserve">HungPN </w:t>
             </w:r>
           </w:p>
         </w:tc>
@@ -10344,19 +10339,7 @@
               <w:jc w:val="center"/>
             </w:pPr>
             <w:r>
-              <w:t>2023/</w:t>
-            </w:r>
-            <w:r>
-              <w:t>05</w:t>
-            </w:r>
-            <w:r>
-              <w:t>/</w:t>
-            </w:r>
-            <w:r>
-              <w:t>21</w:t>
-            </w:r>
-            <w:r>
-              <w:t xml:space="preserve"> </w:t>
+              <w:t xml:space="preserve">2023/05/21 </w:t>
             </w:r>
           </w:p>
         </w:tc>
@@ -10713,10 +10696,7 @@
               <w:t xml:space="preserve">POST-1: </w:t>
             </w:r>
             <w:r>
-              <w:t xml:space="preserve"> </w:t>
-            </w:r>
-            <w:r>
-              <w:t>FDorm</w:t>
+              <w:t xml:space="preserve"> FDorm</w:t>
             </w:r>
             <w:r>
               <w:t xml:space="preserve"> </w:t>
@@ -10739,10 +10719,7 @@
               <w:t xml:space="preserve">: The guest can use their account to login to </w:t>
             </w:r>
             <w:r>
-              <w:t xml:space="preserve"> </w:t>
-            </w:r>
-            <w:r>
-              <w:t>FDorm</w:t>
+              <w:t xml:space="preserve"> FDorm</w:t>
             </w:r>
             <w:r>
               <w:t xml:space="preserve"> </w:t>
@@ -11243,24 +11220,17 @@
           </w:tcPr>
           <w:p>
             <w:pPr>
-              <w:widowControl/>
-              <w:autoSpaceDE/>
-              <w:autoSpaceDN/>
               <w:spacing w:line="259" w:lineRule="auto"/>
               <w:ind w:left="108"/>
               <w:rPr>
                 <w:rFonts w:ascii="Calibri" w:eastAsia="Calibri" w:hAnsi="Calibri" w:cs="Calibri"/>
                 <w:b/>
-                <w:kern w:val="2"/>
-                <w:lang w:eastAsia="ja-JP"/>
               </w:rPr>
             </w:pPr>
             <w:r>
               <w:rPr>
                 <w:rFonts w:ascii="Calibri" w:eastAsia="Calibri" w:hAnsi="Calibri" w:cs="Calibri"/>
                 <w:b/>
-                <w:kern w:val="2"/>
-                <w:lang w:eastAsia="ja-JP"/>
               </w:rPr>
               <w:t>5</w:t>
             </w:r>
@@ -11268,32 +11238,37 @@
               <w:rPr>
                 <w:rFonts w:ascii="Calibri" w:eastAsia="Calibri" w:hAnsi="Calibri" w:cs="Calibri"/>
                 <w:b/>
-                <w:kern w:val="2"/>
-                <w:lang w:eastAsia="ja-JP"/>
-              </w:rPr>
-              <w:t xml:space="preserve">a. The guest fills in invalid username(student ID). </w:t>
+              </w:rPr>
+              <w:t>a. The guest fills in invalid username</w:t>
+            </w:r>
+            <w:r>
+              <w:rPr>
+                <w:rFonts w:ascii="Calibri" w:eastAsia="Calibri" w:hAnsi="Calibri" w:cs="Calibri"/>
+                <w:b/>
+              </w:rPr>
+              <w:t xml:space="preserve"> </w:t>
+            </w:r>
+            <w:r>
+              <w:rPr>
+                <w:rFonts w:ascii="Calibri" w:eastAsia="Calibri" w:hAnsi="Calibri" w:cs="Calibri"/>
+                <w:b/>
+              </w:rPr>
+              <w:t xml:space="preserve">(student ID). </w:t>
             </w:r>
           </w:p>
           <w:p>
             <w:pPr>
-              <w:widowControl/>
-              <w:autoSpaceDE/>
-              <w:autoSpaceDN/>
               <w:spacing w:line="259" w:lineRule="auto"/>
               <w:ind w:left="108"/>
               <w:rPr>
                 <w:rFonts w:ascii="Calibri" w:eastAsia="Calibri" w:hAnsi="Calibri" w:cs="Calibri"/>
                 <w:bCs/>
-                <w:kern w:val="2"/>
-                <w:lang w:eastAsia="ja-JP"/>
               </w:rPr>
             </w:pPr>
             <w:r>
               <w:rPr>
                 <w:rFonts w:ascii="Calibri" w:eastAsia="Calibri" w:hAnsi="Calibri" w:cs="Calibri"/>
                 <w:bCs/>
-                <w:kern w:val="2"/>
-                <w:lang w:eastAsia="ja-JP"/>
               </w:rPr>
               <w:t>5</w:t>
             </w:r>
@@ -11301,32 +11276,23 @@
               <w:rPr>
                 <w:rFonts w:ascii="Calibri" w:eastAsia="Calibri" w:hAnsi="Calibri" w:cs="Calibri"/>
                 <w:bCs/>
-                <w:kern w:val="2"/>
-                <w:lang w:eastAsia="ja-JP"/>
               </w:rPr>
               <w:t xml:space="preserve">a1. The system gives an error message and inform the guest to fill in another username. </w:t>
             </w:r>
           </w:p>
           <w:p>
             <w:pPr>
-              <w:widowControl/>
-              <w:autoSpaceDE/>
-              <w:autoSpaceDN/>
               <w:spacing w:line="259" w:lineRule="auto"/>
               <w:ind w:left="108"/>
               <w:rPr>
                 <w:rFonts w:ascii="Calibri" w:eastAsia="Calibri" w:hAnsi="Calibri" w:cs="Calibri"/>
                 <w:b/>
-                <w:kern w:val="2"/>
-                <w:lang w:eastAsia="ja-JP"/>
               </w:rPr>
             </w:pPr>
             <w:r>
               <w:rPr>
                 <w:rFonts w:ascii="Calibri" w:eastAsia="Calibri" w:hAnsi="Calibri" w:cs="Calibri"/>
                 <w:b/>
-                <w:kern w:val="2"/>
-                <w:lang w:eastAsia="ja-JP"/>
               </w:rPr>
               <w:t>5</w:t>
             </w:r>
@@ -11334,10 +11300,22 @@
               <w:rPr>
                 <w:rFonts w:ascii="Calibri" w:eastAsia="Calibri" w:hAnsi="Calibri" w:cs="Calibri"/>
                 <w:b/>
-                <w:kern w:val="2"/>
-                <w:lang w:eastAsia="ja-JP"/>
-              </w:rPr>
-              <w:t xml:space="preserve">b. The guest fills in a username(student ID) already exists. </w:t>
+              </w:rPr>
+              <w:t>b. The guest fills in a username</w:t>
+            </w:r>
+            <w:r>
+              <w:rPr>
+                <w:rFonts w:ascii="Calibri" w:eastAsia="Calibri" w:hAnsi="Calibri" w:cs="Calibri"/>
+                <w:b/>
+              </w:rPr>
+              <w:t xml:space="preserve"> </w:t>
+            </w:r>
+            <w:r>
+              <w:rPr>
+                <w:rFonts w:ascii="Calibri" w:eastAsia="Calibri" w:hAnsi="Calibri" w:cs="Calibri"/>
+                <w:b/>
+              </w:rPr>
+              <w:t xml:space="preserve">(student ID) already exists. </w:t>
             </w:r>
           </w:p>
           <w:p>
@@ -11433,7 +11411,6 @@
         <w:tblCellMar>
           <w:top w:w="48" w:type="dxa"/>
           <w:left w:w="108" w:type="dxa"/>
-          <w:bottom w:w="0" w:type="dxa"/>
           <w:right w:w="61" w:type="dxa"/>
         </w:tblCellMar>
         <w:tblLook w:val="04A0" w:firstRow="1" w:lastRow="0" w:firstColumn="1" w:lastColumn="0" w:noHBand="0" w:noVBand="1"/>
@@ -11883,13 +11860,7 @@
               <w:t xml:space="preserve">system using a </w:t>
             </w:r>
             <w:r>
-              <w:t>F</w:t>
-            </w:r>
-            <w:r>
-              <w:t>d</w:t>
-            </w:r>
-            <w:r>
-              <w:t>orm</w:t>
+              <w:t>Fdorm</w:t>
             </w:r>
             <w:r>
               <w:rPr>
@@ -12385,8 +12356,6 @@
         <w:tblCellMar>
           <w:top w:w="86" w:type="dxa"/>
           <w:left w:w="38" w:type="dxa"/>
-          <w:bottom w:w="0" w:type="dxa"/>
-          <w:right w:w="0" w:type="dxa"/>
         </w:tblCellMar>
         <w:tblLook w:val="04A0" w:firstRow="1" w:lastRow="0" w:firstColumn="1" w:lastColumn="0" w:noHBand="0" w:noVBand="1"/>
       </w:tblPr>
@@ -13013,9 +12982,6 @@
             <w:r>
               <w:t>and clicks the logout option.</w:t>
             </w:r>
-            <w:r>
-              <w:t>.</w:t>
-            </w:r>
           </w:p>
           <w:p>
             <w:pPr>
@@ -13195,6 +13161,2874 @@
           <w:p>
             <w:pPr>
               <w:spacing w:line="259" w:lineRule="auto"/>
+            </w:pPr>
+            <w:r>
+              <w:t xml:space="preserve">BR-16 </w:t>
+            </w:r>
+          </w:p>
+        </w:tc>
+      </w:tr>
+    </w:tbl>
+    <w:p>
+      <w:pPr>
+        <w:pStyle w:val="Heading4"/>
+        <w:spacing w:after="218"/>
+        <w:ind w:left="-5"/>
+        <w:rPr>
+          <w:lang w:val="vi-VN"/>
+        </w:rPr>
+      </w:pPr>
+      <w:r>
+        <w:lastRenderedPageBreak/>
+        <w:t>2.3.3 View Common Feature as Manager</w:t>
+      </w:r>
+    </w:p>
+    <w:p>
+      <w:pPr>
+        <w:pStyle w:val="Heading5"/>
+        <w:ind w:left="-5"/>
+      </w:pPr>
+      <w:r>
+        <w:t xml:space="preserve">2.3.3.1 Manage Student Information </w:t>
+      </w:r>
+    </w:p>
+    <w:tbl>
+      <w:tblPr>
+        <w:tblStyle w:val="TableGrid"/>
+        <w:tblW w:w="9042" w:type="dxa"/>
+        <w:tblInd w:w="5" w:type="dxa"/>
+        <w:tblCellMar>
+          <w:top w:w="48" w:type="dxa"/>
+          <w:left w:w="108" w:type="dxa"/>
+          <w:right w:w="58" w:type="dxa"/>
+        </w:tblCellMar>
+        <w:tblLook w:val="04A0" w:firstRow="1" w:lastRow="0" w:firstColumn="1" w:lastColumn="0" w:noHBand="0" w:noVBand="1"/>
+      </w:tblPr>
+      <w:tblGrid>
+        <w:gridCol w:w="2008"/>
+        <w:gridCol w:w="2638"/>
+        <w:gridCol w:w="1995"/>
+        <w:gridCol w:w="2401"/>
+      </w:tblGrid>
+      <w:tr>
+        <w:trPr>
+          <w:trHeight w:val="281"/>
+        </w:trPr>
+        <w:tc>
+          <w:tcPr>
+            <w:tcW w:w="2008" w:type="dxa"/>
+            <w:tcBorders>
+              <w:top w:val="single" w:sz="4" w:space="0" w:color="000000"/>
+              <w:left w:val="single" w:sz="4" w:space="0" w:color="000000"/>
+              <w:bottom w:val="single" w:sz="4" w:space="0" w:color="000000"/>
+              <w:right w:val="single" w:sz="4" w:space="0" w:color="000000"/>
+            </w:tcBorders>
+            <w:hideMark/>
+          </w:tcPr>
+          <w:p>
+            <w:pPr>
+              <w:spacing w:line="256" w:lineRule="auto"/>
+              <w:ind w:right="1"/>
+              <w:jc w:val="center"/>
+            </w:pPr>
+            <w:r>
+              <w:t xml:space="preserve">Use Case ID: </w:t>
+            </w:r>
+          </w:p>
+        </w:tc>
+        <w:tc>
+          <w:tcPr>
+            <w:tcW w:w="2638" w:type="dxa"/>
+            <w:tcBorders>
+              <w:top w:val="single" w:sz="4" w:space="0" w:color="000000"/>
+              <w:left w:val="single" w:sz="4" w:space="0" w:color="000000"/>
+              <w:bottom w:val="single" w:sz="4" w:space="0" w:color="000000"/>
+              <w:right w:val="single" w:sz="4" w:space="0" w:color="000000"/>
+            </w:tcBorders>
+            <w:hideMark/>
+          </w:tcPr>
+          <w:p>
+            <w:pPr>
+              <w:spacing w:line="256" w:lineRule="auto"/>
+              <w:ind w:left="2"/>
+              <w:jc w:val="center"/>
+            </w:pPr>
+            <w:r>
+              <w:rPr>
+                <w:rFonts w:ascii="Calibri" w:eastAsia="Calibri" w:hAnsi="Calibri" w:cs="Calibri"/>
+                <w:b/>
+              </w:rPr>
+              <w:t>UC-0</w:t>
+            </w:r>
+            <w:r>
+              <w:rPr>
+                <w:rFonts w:ascii="Calibri" w:eastAsia="Calibri" w:hAnsi="Calibri" w:cs="Calibri"/>
+                <w:b/>
+              </w:rPr>
+              <w:t>7</w:t>
+            </w:r>
+          </w:p>
+        </w:tc>
+        <w:tc>
+          <w:tcPr>
+            <w:tcW w:w="1995" w:type="dxa"/>
+            <w:tcBorders>
+              <w:top w:val="single" w:sz="4" w:space="0" w:color="000000"/>
+              <w:left w:val="single" w:sz="4" w:space="0" w:color="000000"/>
+              <w:bottom w:val="single" w:sz="4" w:space="0" w:color="000000"/>
+              <w:right w:val="single" w:sz="4" w:space="0" w:color="000000"/>
+            </w:tcBorders>
+            <w:hideMark/>
+          </w:tcPr>
+          <w:p>
+            <w:pPr>
+              <w:spacing w:line="256" w:lineRule="auto"/>
+              <w:ind w:right="1"/>
+              <w:jc w:val="center"/>
+            </w:pPr>
+            <w:r>
+              <w:t xml:space="preserve">Use Case Name: </w:t>
+            </w:r>
+          </w:p>
+        </w:tc>
+        <w:tc>
+          <w:tcPr>
+            <w:tcW w:w="2401" w:type="dxa"/>
+            <w:tcBorders>
+              <w:top w:val="single" w:sz="4" w:space="0" w:color="000000"/>
+              <w:left w:val="single" w:sz="4" w:space="0" w:color="000000"/>
+              <w:bottom w:val="single" w:sz="4" w:space="0" w:color="000000"/>
+              <w:right w:val="single" w:sz="4" w:space="0" w:color="000000"/>
+            </w:tcBorders>
+            <w:hideMark/>
+          </w:tcPr>
+          <w:p>
+            <w:pPr>
+              <w:spacing w:line="256" w:lineRule="auto"/>
+              <w:ind w:right="1"/>
+              <w:jc w:val="center"/>
+            </w:pPr>
+            <w:r>
+              <w:rPr>
+                <w:rFonts w:ascii="Calibri" w:eastAsia="Calibri" w:hAnsi="Calibri" w:cs="Calibri"/>
+                <w:b/>
+                <w:sz w:val="21"/>
+              </w:rPr>
+              <w:t>Manage Student Information</w:t>
+            </w:r>
+          </w:p>
+        </w:tc>
+      </w:tr>
+      <w:tr>
+        <w:trPr>
+          <w:trHeight w:val="278"/>
+        </w:trPr>
+        <w:tc>
+          <w:tcPr>
+            <w:tcW w:w="2008" w:type="dxa"/>
+            <w:tcBorders>
+              <w:top w:val="single" w:sz="4" w:space="0" w:color="000000"/>
+              <w:left w:val="single" w:sz="4" w:space="0" w:color="000000"/>
+              <w:bottom w:val="single" w:sz="4" w:space="0" w:color="000000"/>
+              <w:right w:val="single" w:sz="4" w:space="0" w:color="000000"/>
+            </w:tcBorders>
+            <w:hideMark/>
+          </w:tcPr>
+          <w:p>
+            <w:pPr>
+              <w:spacing w:line="256" w:lineRule="auto"/>
+              <w:ind w:left="1"/>
+              <w:jc w:val="center"/>
+            </w:pPr>
+            <w:r>
+              <w:t xml:space="preserve">Created By: </w:t>
+            </w:r>
+          </w:p>
+        </w:tc>
+        <w:tc>
+          <w:tcPr>
+            <w:tcW w:w="2638" w:type="dxa"/>
+            <w:tcBorders>
+              <w:top w:val="single" w:sz="4" w:space="0" w:color="000000"/>
+              <w:left w:val="single" w:sz="4" w:space="0" w:color="000000"/>
+              <w:bottom w:val="single" w:sz="4" w:space="0" w:color="000000"/>
+              <w:right w:val="single" w:sz="4" w:space="0" w:color="000000"/>
+            </w:tcBorders>
+            <w:hideMark/>
+          </w:tcPr>
+          <w:p>
+            <w:pPr>
+              <w:spacing w:line="256" w:lineRule="auto"/>
+              <w:ind w:left="3"/>
+              <w:jc w:val="center"/>
+            </w:pPr>
+            <w:r>
+              <w:t>KietNHG</w:t>
+            </w:r>
+          </w:p>
+        </w:tc>
+        <w:tc>
+          <w:tcPr>
+            <w:tcW w:w="1995" w:type="dxa"/>
+            <w:tcBorders>
+              <w:top w:val="single" w:sz="4" w:space="0" w:color="000000"/>
+              <w:left w:val="single" w:sz="4" w:space="0" w:color="000000"/>
+              <w:bottom w:val="single" w:sz="4" w:space="0" w:color="000000"/>
+              <w:right w:val="single" w:sz="4" w:space="0" w:color="000000"/>
+            </w:tcBorders>
+            <w:hideMark/>
+          </w:tcPr>
+          <w:p>
+            <w:pPr>
+              <w:spacing w:line="256" w:lineRule="auto"/>
+              <w:ind w:left="2"/>
+              <w:jc w:val="center"/>
+            </w:pPr>
+            <w:r>
+              <w:t xml:space="preserve">Date Created: </w:t>
+            </w:r>
+          </w:p>
+        </w:tc>
+        <w:tc>
+          <w:tcPr>
+            <w:tcW w:w="2401" w:type="dxa"/>
+            <w:tcBorders>
+              <w:top w:val="single" w:sz="4" w:space="0" w:color="000000"/>
+              <w:left w:val="single" w:sz="4" w:space="0" w:color="000000"/>
+              <w:bottom w:val="single" w:sz="4" w:space="0" w:color="000000"/>
+              <w:right w:val="single" w:sz="4" w:space="0" w:color="000000"/>
+            </w:tcBorders>
+            <w:hideMark/>
+          </w:tcPr>
+          <w:p>
+            <w:pPr>
+              <w:spacing w:line="256" w:lineRule="auto"/>
+              <w:jc w:val="center"/>
+            </w:pPr>
+            <w:r>
+              <w:t xml:space="preserve">2023/05/23 </w:t>
+            </w:r>
+          </w:p>
+        </w:tc>
+      </w:tr>
+      <w:tr>
+        <w:trPr>
+          <w:trHeight w:val="238"/>
+        </w:trPr>
+        <w:tc>
+          <w:tcPr>
+            <w:tcW w:w="2008" w:type="dxa"/>
+            <w:tcBorders>
+              <w:top w:val="single" w:sz="4" w:space="0" w:color="000000"/>
+              <w:left w:val="single" w:sz="4" w:space="0" w:color="000000"/>
+              <w:bottom w:val="single" w:sz="4" w:space="0" w:color="000000"/>
+              <w:right w:val="single" w:sz="4" w:space="0" w:color="000000"/>
+            </w:tcBorders>
+            <w:vAlign w:val="center"/>
+            <w:hideMark/>
+          </w:tcPr>
+          <w:p>
+            <w:pPr>
+              <w:spacing w:line="256" w:lineRule="auto"/>
+              <w:ind w:right="49"/>
+              <w:jc w:val="center"/>
+            </w:pPr>
+            <w:r>
+              <w:t xml:space="preserve">Primary Actor: </w:t>
+            </w:r>
+          </w:p>
+        </w:tc>
+        <w:tc>
+          <w:tcPr>
+            <w:tcW w:w="2638" w:type="dxa"/>
+            <w:tcBorders>
+              <w:top w:val="single" w:sz="4" w:space="0" w:color="000000"/>
+              <w:left w:val="single" w:sz="4" w:space="0" w:color="000000"/>
+              <w:bottom w:val="single" w:sz="4" w:space="0" w:color="000000"/>
+              <w:right w:val="single" w:sz="4" w:space="0" w:color="000000"/>
+            </w:tcBorders>
+            <w:vAlign w:val="center"/>
+            <w:hideMark/>
+          </w:tcPr>
+          <w:p>
+            <w:pPr>
+              <w:spacing w:line="256" w:lineRule="auto"/>
+              <w:jc w:val="center"/>
+            </w:pPr>
+            <w:r>
+              <w:t>Manager</w:t>
+            </w:r>
+          </w:p>
+        </w:tc>
+        <w:tc>
+          <w:tcPr>
+            <w:tcW w:w="1995" w:type="dxa"/>
+            <w:tcBorders>
+              <w:top w:val="single" w:sz="4" w:space="0" w:color="000000"/>
+              <w:left w:val="single" w:sz="4" w:space="0" w:color="000000"/>
+              <w:bottom w:val="single" w:sz="4" w:space="0" w:color="000000"/>
+              <w:right w:val="single" w:sz="4" w:space="0" w:color="000000"/>
+            </w:tcBorders>
+            <w:vAlign w:val="center"/>
+            <w:hideMark/>
+          </w:tcPr>
+          <w:p>
+            <w:pPr>
+              <w:spacing w:line="256" w:lineRule="auto"/>
+              <w:ind w:right="48"/>
+              <w:jc w:val="center"/>
+            </w:pPr>
+            <w:r>
+              <w:t xml:space="preserve">Secondary Actor: </w:t>
+            </w:r>
+          </w:p>
+        </w:tc>
+        <w:tc>
+          <w:tcPr>
+            <w:tcW w:w="2401" w:type="dxa"/>
+            <w:tcBorders>
+              <w:top w:val="single" w:sz="4" w:space="0" w:color="000000"/>
+              <w:left w:val="single" w:sz="4" w:space="0" w:color="000000"/>
+              <w:bottom w:val="single" w:sz="4" w:space="0" w:color="000000"/>
+              <w:right w:val="single" w:sz="4" w:space="0" w:color="000000"/>
+            </w:tcBorders>
+            <w:vAlign w:val="center"/>
+            <w:hideMark/>
+          </w:tcPr>
+          <w:p>
+            <w:pPr>
+              <w:spacing w:line="256" w:lineRule="auto"/>
+              <w:ind w:right="50"/>
+              <w:jc w:val="center"/>
+            </w:pPr>
+            <w:r>
+              <w:t xml:space="preserve">None </w:t>
+            </w:r>
+          </w:p>
+        </w:tc>
+      </w:tr>
+      <w:tr>
+        <w:trPr>
+          <w:trHeight w:val="547"/>
+        </w:trPr>
+        <w:tc>
+          <w:tcPr>
+            <w:tcW w:w="2008" w:type="dxa"/>
+            <w:tcBorders>
+              <w:top w:val="single" w:sz="4" w:space="0" w:color="000000"/>
+              <w:left w:val="single" w:sz="4" w:space="0" w:color="000000"/>
+              <w:bottom w:val="single" w:sz="4" w:space="0" w:color="000000"/>
+              <w:right w:val="single" w:sz="4" w:space="0" w:color="000000"/>
+            </w:tcBorders>
+            <w:vAlign w:val="center"/>
+            <w:hideMark/>
+          </w:tcPr>
+          <w:p>
+            <w:pPr>
+              <w:spacing w:line="256" w:lineRule="auto"/>
+              <w:ind w:right="49"/>
+              <w:jc w:val="center"/>
+            </w:pPr>
+            <w:r>
+              <w:t xml:space="preserve">Description: </w:t>
+            </w:r>
+          </w:p>
+        </w:tc>
+        <w:tc>
+          <w:tcPr>
+            <w:tcW w:w="7034" w:type="dxa"/>
+            <w:gridSpan w:val="3"/>
+            <w:tcBorders>
+              <w:top w:val="single" w:sz="4" w:space="0" w:color="000000"/>
+              <w:left w:val="single" w:sz="4" w:space="0" w:color="000000"/>
+              <w:bottom w:val="single" w:sz="4" w:space="0" w:color="000000"/>
+              <w:right w:val="single" w:sz="4" w:space="0" w:color="000000"/>
+            </w:tcBorders>
+            <w:hideMark/>
+          </w:tcPr>
+          <w:p>
+            <w:pPr>
+              <w:spacing w:line="256" w:lineRule="auto"/>
+              <w:rPr>
+                <w:lang w:val="vi-VN"/>
+              </w:rPr>
+            </w:pPr>
+            <w:r>
+              <w:t>This use case describes how a manager can manage students</w:t>
+            </w:r>
+            <w:r>
+              <w:t>’</w:t>
+            </w:r>
+            <w:r>
+              <w:t xml:space="preserve"> information.</w:t>
+            </w:r>
+          </w:p>
+        </w:tc>
+      </w:tr>
+      <w:tr>
+        <w:trPr>
+          <w:trHeight w:val="278"/>
+        </w:trPr>
+        <w:tc>
+          <w:tcPr>
+            <w:tcW w:w="2008" w:type="dxa"/>
+            <w:tcBorders>
+              <w:top w:val="single" w:sz="4" w:space="0" w:color="000000"/>
+              <w:left w:val="single" w:sz="4" w:space="0" w:color="000000"/>
+              <w:bottom w:val="single" w:sz="4" w:space="0" w:color="000000"/>
+              <w:right w:val="single" w:sz="4" w:space="0" w:color="000000"/>
+            </w:tcBorders>
+            <w:hideMark/>
+          </w:tcPr>
+          <w:p>
+            <w:pPr>
+              <w:spacing w:line="256" w:lineRule="auto"/>
+              <w:ind w:right="51"/>
+              <w:jc w:val="center"/>
+            </w:pPr>
+            <w:r>
+              <w:t xml:space="preserve">Priority: </w:t>
+            </w:r>
+          </w:p>
+        </w:tc>
+        <w:tc>
+          <w:tcPr>
+            <w:tcW w:w="7034" w:type="dxa"/>
+            <w:gridSpan w:val="3"/>
+            <w:tcBorders>
+              <w:top w:val="single" w:sz="4" w:space="0" w:color="000000"/>
+              <w:left w:val="single" w:sz="4" w:space="0" w:color="000000"/>
+              <w:bottom w:val="single" w:sz="4" w:space="0" w:color="000000"/>
+              <w:right w:val="single" w:sz="4" w:space="0" w:color="000000"/>
+            </w:tcBorders>
+            <w:hideMark/>
+          </w:tcPr>
+          <w:p>
+            <w:pPr>
+              <w:spacing w:line="256" w:lineRule="auto"/>
+            </w:pPr>
+            <w:r>
+              <w:t xml:space="preserve">High </w:t>
+            </w:r>
+          </w:p>
+        </w:tc>
+      </w:tr>
+      <w:tr>
+        <w:trPr>
+          <w:trHeight w:val="278"/>
+        </w:trPr>
+        <w:tc>
+          <w:tcPr>
+            <w:tcW w:w="2008" w:type="dxa"/>
+            <w:tcBorders>
+              <w:top w:val="single" w:sz="4" w:space="0" w:color="000000"/>
+              <w:left w:val="single" w:sz="4" w:space="0" w:color="000000"/>
+              <w:bottom w:val="single" w:sz="4" w:space="0" w:color="000000"/>
+              <w:right w:val="single" w:sz="4" w:space="0" w:color="000000"/>
+            </w:tcBorders>
+            <w:hideMark/>
+          </w:tcPr>
+          <w:p>
+            <w:pPr>
+              <w:spacing w:line="256" w:lineRule="auto"/>
+              <w:ind w:right="51"/>
+              <w:jc w:val="center"/>
+            </w:pPr>
+            <w:r>
+              <w:t xml:space="preserve">Trigger: </w:t>
+            </w:r>
+          </w:p>
+        </w:tc>
+        <w:tc>
+          <w:tcPr>
+            <w:tcW w:w="7034" w:type="dxa"/>
+            <w:gridSpan w:val="3"/>
+            <w:tcBorders>
+              <w:top w:val="single" w:sz="4" w:space="0" w:color="000000"/>
+              <w:left w:val="single" w:sz="4" w:space="0" w:color="000000"/>
+              <w:bottom w:val="single" w:sz="4" w:space="0" w:color="000000"/>
+              <w:right w:val="single" w:sz="4" w:space="0" w:color="000000"/>
+            </w:tcBorders>
+            <w:hideMark/>
+          </w:tcPr>
+          <w:p>
+            <w:pPr>
+              <w:spacing w:line="256" w:lineRule="auto"/>
+              <w:rPr>
+                <w:lang w:val="vi-VN"/>
+              </w:rPr>
+            </w:pPr>
+            <w:r>
+              <w:t>Manager wants to manage</w:t>
+            </w:r>
+            <w:r>
+              <w:rPr>
+                <w:lang w:val="vi-VN"/>
+              </w:rPr>
+              <w:t xml:space="preserve"> a </w:t>
+            </w:r>
+            <w:r>
+              <w:t>student’s information</w:t>
+            </w:r>
+            <w:r>
+              <w:t>.</w:t>
+            </w:r>
+          </w:p>
+        </w:tc>
+      </w:tr>
+      <w:tr>
+        <w:trPr>
+          <w:trHeight w:val="281"/>
+        </w:trPr>
+        <w:tc>
+          <w:tcPr>
+            <w:tcW w:w="2008" w:type="dxa"/>
+            <w:tcBorders>
+              <w:top w:val="single" w:sz="4" w:space="0" w:color="000000"/>
+              <w:left w:val="single" w:sz="4" w:space="0" w:color="000000"/>
+              <w:bottom w:val="single" w:sz="4" w:space="0" w:color="000000"/>
+              <w:right w:val="single" w:sz="4" w:space="0" w:color="000000"/>
+            </w:tcBorders>
+            <w:hideMark/>
+          </w:tcPr>
+          <w:p>
+            <w:pPr>
+              <w:spacing w:line="256" w:lineRule="auto"/>
+              <w:ind w:right="51"/>
+              <w:jc w:val="center"/>
+            </w:pPr>
+            <w:r>
+              <w:t xml:space="preserve">Preconditions: </w:t>
+            </w:r>
+          </w:p>
+        </w:tc>
+        <w:tc>
+          <w:tcPr>
+            <w:tcW w:w="7034" w:type="dxa"/>
+            <w:gridSpan w:val="3"/>
+            <w:tcBorders>
+              <w:top w:val="single" w:sz="4" w:space="0" w:color="000000"/>
+              <w:left w:val="single" w:sz="4" w:space="0" w:color="000000"/>
+              <w:bottom w:val="single" w:sz="4" w:space="0" w:color="000000"/>
+              <w:right w:val="single" w:sz="4" w:space="0" w:color="000000"/>
+            </w:tcBorders>
+            <w:hideMark/>
+          </w:tcPr>
+          <w:p>
+            <w:pPr>
+              <w:spacing w:line="256" w:lineRule="auto"/>
+            </w:pPr>
+            <w:r>
+              <w:t>PRE-01: User logged in into the system.</w:t>
+            </w:r>
+          </w:p>
+          <w:p>
+            <w:pPr>
+              <w:spacing w:line="256" w:lineRule="auto"/>
+            </w:pPr>
+            <w:r>
+              <w:t xml:space="preserve">PRE-02: User’s account is a “Manager” account. </w:t>
+            </w:r>
+          </w:p>
+        </w:tc>
+      </w:tr>
+      <w:tr>
+        <w:trPr>
+          <w:trHeight w:val="1082"/>
+        </w:trPr>
+        <w:tc>
+          <w:tcPr>
+            <w:tcW w:w="2008" w:type="dxa"/>
+            <w:tcBorders>
+              <w:top w:val="single" w:sz="4" w:space="0" w:color="000000"/>
+              <w:left w:val="single" w:sz="4" w:space="0" w:color="000000"/>
+              <w:bottom w:val="single" w:sz="4" w:space="0" w:color="000000"/>
+              <w:right w:val="single" w:sz="4" w:space="0" w:color="000000"/>
+            </w:tcBorders>
+            <w:vAlign w:val="center"/>
+            <w:hideMark/>
+          </w:tcPr>
+          <w:p>
+            <w:pPr>
+              <w:spacing w:line="256" w:lineRule="auto"/>
+              <w:ind w:right="48"/>
+              <w:jc w:val="center"/>
+            </w:pPr>
+            <w:r>
+              <w:t xml:space="preserve">Post - Conditions: </w:t>
+            </w:r>
+          </w:p>
+        </w:tc>
+        <w:tc>
+          <w:tcPr>
+            <w:tcW w:w="7034" w:type="dxa"/>
+            <w:gridSpan w:val="3"/>
+            <w:tcBorders>
+              <w:top w:val="single" w:sz="4" w:space="0" w:color="000000"/>
+              <w:left w:val="single" w:sz="4" w:space="0" w:color="000000"/>
+              <w:bottom w:val="single" w:sz="4" w:space="0" w:color="000000"/>
+              <w:right w:val="single" w:sz="4" w:space="0" w:color="000000"/>
+            </w:tcBorders>
+            <w:hideMark/>
+          </w:tcPr>
+          <w:p>
+            <w:pPr>
+              <w:spacing w:line="256" w:lineRule="auto"/>
+            </w:pPr>
+            <w:r>
+              <w:t xml:space="preserve">POST-1: FDorm system works stably, without error. </w:t>
+            </w:r>
+          </w:p>
+          <w:p>
+            <w:pPr>
+              <w:spacing w:line="256" w:lineRule="auto"/>
+            </w:pPr>
+            <w:r>
+              <w:t>POST-2: System displays</w:t>
+            </w:r>
+            <w:r>
+              <w:t xml:space="preserve"> menu with</w:t>
+            </w:r>
+            <w:r>
+              <w:t xml:space="preserve"> options to manage student’s information.</w:t>
+            </w:r>
+          </w:p>
+          <w:p>
+            <w:pPr>
+              <w:spacing w:line="256" w:lineRule="auto"/>
+            </w:pPr>
+            <w:r>
+              <w:t xml:space="preserve">POST-3: User is able to navigate to other pages or features of the application. </w:t>
+            </w:r>
+          </w:p>
+        </w:tc>
+      </w:tr>
+      <w:tr>
+        <w:trPr>
+          <w:trHeight w:val="941"/>
+        </w:trPr>
+        <w:tc>
+          <w:tcPr>
+            <w:tcW w:w="2008" w:type="dxa"/>
+            <w:tcBorders>
+              <w:top w:val="single" w:sz="4" w:space="0" w:color="000000"/>
+              <w:left w:val="single" w:sz="4" w:space="0" w:color="000000"/>
+              <w:bottom w:val="single" w:sz="4" w:space="0" w:color="000000"/>
+              <w:right w:val="single" w:sz="4" w:space="0" w:color="000000"/>
+            </w:tcBorders>
+            <w:vAlign w:val="center"/>
+            <w:hideMark/>
+          </w:tcPr>
+          <w:p>
+            <w:pPr>
+              <w:spacing w:line="256" w:lineRule="auto"/>
+              <w:ind w:right="51"/>
+              <w:jc w:val="center"/>
+            </w:pPr>
+            <w:r>
+              <w:t xml:space="preserve">Basic Flow: </w:t>
+            </w:r>
+          </w:p>
+        </w:tc>
+        <w:tc>
+          <w:tcPr>
+            <w:tcW w:w="7034" w:type="dxa"/>
+            <w:gridSpan w:val="3"/>
+            <w:tcBorders>
+              <w:top w:val="single" w:sz="4" w:space="0" w:color="000000"/>
+              <w:left w:val="single" w:sz="4" w:space="0" w:color="000000"/>
+              <w:bottom w:val="single" w:sz="4" w:space="0" w:color="000000"/>
+              <w:right w:val="single" w:sz="4" w:space="0" w:color="000000"/>
+            </w:tcBorders>
+            <w:hideMark/>
+          </w:tcPr>
+          <w:p>
+            <w:pPr>
+              <w:numPr>
+                <w:ilvl w:val="0"/>
+                <w:numId w:val="108"/>
+              </w:numPr>
+              <w:spacing w:after="27" w:line="256" w:lineRule="auto"/>
+              <w:ind w:hanging="411"/>
+            </w:pPr>
+            <w:r>
+              <w:t xml:space="preserve">Manager </w:t>
+            </w:r>
+            <w:r>
+              <w:t>chooses the “Manage students” option</w:t>
+            </w:r>
+          </w:p>
+          <w:p>
+            <w:pPr>
+              <w:numPr>
+                <w:ilvl w:val="0"/>
+                <w:numId w:val="108"/>
+              </w:numPr>
+              <w:spacing w:after="27" w:line="256" w:lineRule="auto"/>
+              <w:ind w:hanging="411"/>
+            </w:pPr>
+            <w:r>
+              <w:t>The system directs the manager to the Manage students page.</w:t>
+            </w:r>
+          </w:p>
+        </w:tc>
+      </w:tr>
+      <w:tr>
+        <w:trPr>
+          <w:trHeight w:val="278"/>
+        </w:trPr>
+        <w:tc>
+          <w:tcPr>
+            <w:tcW w:w="2008" w:type="dxa"/>
+            <w:tcBorders>
+              <w:top w:val="single" w:sz="4" w:space="0" w:color="000000"/>
+              <w:left w:val="single" w:sz="4" w:space="0" w:color="000000"/>
+              <w:bottom w:val="single" w:sz="4" w:space="0" w:color="000000"/>
+              <w:right w:val="single" w:sz="4" w:space="0" w:color="000000"/>
+            </w:tcBorders>
+            <w:hideMark/>
+          </w:tcPr>
+          <w:p>
+            <w:pPr>
+              <w:spacing w:line="256" w:lineRule="auto"/>
+              <w:ind w:right="49"/>
+              <w:jc w:val="center"/>
+            </w:pPr>
+            <w:r>
+              <w:t xml:space="preserve">Alternative Flow: </w:t>
+            </w:r>
+          </w:p>
+        </w:tc>
+        <w:tc>
+          <w:tcPr>
+            <w:tcW w:w="7034" w:type="dxa"/>
+            <w:gridSpan w:val="3"/>
+            <w:tcBorders>
+              <w:top w:val="single" w:sz="4" w:space="0" w:color="000000"/>
+              <w:left w:val="single" w:sz="4" w:space="0" w:color="000000"/>
+              <w:bottom w:val="single" w:sz="4" w:space="0" w:color="000000"/>
+              <w:right w:val="single" w:sz="4" w:space="0" w:color="000000"/>
+            </w:tcBorders>
+            <w:hideMark/>
+          </w:tcPr>
+          <w:p>
+            <w:pPr>
+              <w:spacing w:line="256" w:lineRule="auto"/>
+            </w:pPr>
+            <w:r>
+              <w:t xml:space="preserve">None </w:t>
+            </w:r>
+          </w:p>
+        </w:tc>
+      </w:tr>
+      <w:tr>
+        <w:trPr>
+          <w:trHeight w:val="278"/>
+        </w:trPr>
+        <w:tc>
+          <w:tcPr>
+            <w:tcW w:w="2008" w:type="dxa"/>
+            <w:tcBorders>
+              <w:top w:val="single" w:sz="4" w:space="0" w:color="000000"/>
+              <w:left w:val="single" w:sz="4" w:space="0" w:color="000000"/>
+              <w:bottom w:val="single" w:sz="4" w:space="0" w:color="000000"/>
+              <w:right w:val="single" w:sz="4" w:space="0" w:color="000000"/>
+            </w:tcBorders>
+          </w:tcPr>
+          <w:p>
+            <w:pPr>
+              <w:spacing w:line="256" w:lineRule="auto"/>
+              <w:ind w:right="49"/>
+              <w:jc w:val="center"/>
+            </w:pPr>
+            <w:r>
+              <w:t xml:space="preserve">Exception Flow: </w:t>
+            </w:r>
+          </w:p>
+        </w:tc>
+        <w:tc>
+          <w:tcPr>
+            <w:tcW w:w="7034" w:type="dxa"/>
+            <w:gridSpan w:val="3"/>
+            <w:tcBorders>
+              <w:top w:val="single" w:sz="4" w:space="0" w:color="000000"/>
+              <w:left w:val="single" w:sz="4" w:space="0" w:color="000000"/>
+              <w:bottom w:val="single" w:sz="4" w:space="0" w:color="000000"/>
+              <w:right w:val="single" w:sz="4" w:space="0" w:color="000000"/>
+            </w:tcBorders>
+          </w:tcPr>
+          <w:p>
+            <w:pPr>
+              <w:spacing w:line="256" w:lineRule="auto"/>
+            </w:pPr>
+            <w:r>
+              <w:t>None</w:t>
+            </w:r>
+            <w:r>
+              <w:rPr>
+                <w:rFonts w:ascii="Calibri" w:eastAsia="Calibri" w:hAnsi="Calibri" w:cs="Calibri"/>
+                <w:i/>
+              </w:rPr>
+              <w:t xml:space="preserve"> </w:t>
+            </w:r>
+          </w:p>
+        </w:tc>
+      </w:tr>
+      <w:tr>
+        <w:trPr>
+          <w:trHeight w:val="278"/>
+        </w:trPr>
+        <w:tc>
+          <w:tcPr>
+            <w:tcW w:w="2008" w:type="dxa"/>
+            <w:tcBorders>
+              <w:top w:val="single" w:sz="4" w:space="0" w:color="000000"/>
+              <w:left w:val="single" w:sz="4" w:space="0" w:color="000000"/>
+              <w:bottom w:val="single" w:sz="4" w:space="0" w:color="000000"/>
+              <w:right w:val="single" w:sz="4" w:space="0" w:color="000000"/>
+            </w:tcBorders>
+          </w:tcPr>
+          <w:p>
+            <w:pPr>
+              <w:spacing w:line="256" w:lineRule="auto"/>
+              <w:ind w:right="49"/>
+              <w:jc w:val="center"/>
+            </w:pPr>
+            <w:r>
+              <w:t xml:space="preserve">Business Rules: </w:t>
+            </w:r>
+          </w:p>
+        </w:tc>
+        <w:tc>
+          <w:tcPr>
+            <w:tcW w:w="7034" w:type="dxa"/>
+            <w:gridSpan w:val="3"/>
+            <w:tcBorders>
+              <w:top w:val="single" w:sz="4" w:space="0" w:color="000000"/>
+              <w:left w:val="single" w:sz="4" w:space="0" w:color="000000"/>
+              <w:bottom w:val="single" w:sz="4" w:space="0" w:color="000000"/>
+              <w:right w:val="single" w:sz="4" w:space="0" w:color="000000"/>
+            </w:tcBorders>
+          </w:tcPr>
+          <w:p>
+            <w:pPr>
+              <w:spacing w:line="256" w:lineRule="auto"/>
+            </w:pPr>
+            <w:r>
+              <w:t xml:space="preserve">BR-16 </w:t>
+            </w:r>
+          </w:p>
+        </w:tc>
+      </w:tr>
+    </w:tbl>
+    <w:p>
+      <w:pPr>
+        <w:pStyle w:val="Heading5"/>
+        <w:ind w:left="0" w:firstLine="0"/>
+        <w:rPr>
+          <w:rFonts w:asciiTheme="minorHAnsi" w:hAnsiTheme="minorHAnsi"/>
+          <w:lang w:val="vi-VN"/>
+        </w:rPr>
+      </w:pPr>
+    </w:p>
+    <w:p>
+      <w:pPr>
+        <w:pStyle w:val="Heading5"/>
+        <w:ind w:left="-5"/>
+        <w:rPr>
+          <w:rFonts w:asciiTheme="minorHAnsi" w:hAnsiTheme="minorHAnsi"/>
+        </w:rPr>
+      </w:pPr>
+      <w:r>
+        <w:t>2.3.3.</w:t>
+      </w:r>
+      <w:r>
+        <w:t xml:space="preserve">2 </w:t>
+      </w:r>
+      <w:r>
+        <w:t xml:space="preserve">View </w:t>
+      </w:r>
+      <w:r>
+        <w:t>A</w:t>
+      </w:r>
+      <w:r>
+        <w:t xml:space="preserve">ll </w:t>
+      </w:r>
+      <w:r>
+        <w:t>S</w:t>
+      </w:r>
+      <w:r>
+        <w:t xml:space="preserve">tudent </w:t>
+      </w:r>
+      <w:r>
+        <w:t>I</w:t>
+      </w:r>
+      <w:r>
+        <w:t>nformation</w:t>
+      </w:r>
+    </w:p>
+    <w:tbl>
+      <w:tblPr>
+        <w:tblStyle w:val="TableGrid"/>
+        <w:tblW w:w="9103" w:type="dxa"/>
+        <w:tblInd w:w="5" w:type="dxa"/>
+        <w:tblCellMar>
+          <w:top w:w="48" w:type="dxa"/>
+          <w:left w:w="108" w:type="dxa"/>
+          <w:right w:w="58" w:type="dxa"/>
+        </w:tblCellMar>
+        <w:tblLook w:val="04A0" w:firstRow="1" w:lastRow="0" w:firstColumn="1" w:lastColumn="0" w:noHBand="0" w:noVBand="1"/>
+      </w:tblPr>
+      <w:tblGrid>
+        <w:gridCol w:w="2008"/>
+        <w:gridCol w:w="2638"/>
+        <w:gridCol w:w="1995"/>
+        <w:gridCol w:w="2462"/>
+      </w:tblGrid>
+      <w:tr>
+        <w:trPr>
+          <w:trHeight w:val="281"/>
+        </w:trPr>
+        <w:tc>
+          <w:tcPr>
+            <w:tcW w:w="2008" w:type="dxa"/>
+            <w:tcBorders>
+              <w:top w:val="single" w:sz="4" w:space="0" w:color="000000"/>
+              <w:left w:val="single" w:sz="4" w:space="0" w:color="000000"/>
+              <w:bottom w:val="single" w:sz="4" w:space="0" w:color="000000"/>
+              <w:right w:val="single" w:sz="4" w:space="0" w:color="000000"/>
+            </w:tcBorders>
+            <w:hideMark/>
+          </w:tcPr>
+          <w:p>
+            <w:pPr>
+              <w:spacing w:line="256" w:lineRule="auto"/>
+              <w:ind w:right="1"/>
+              <w:jc w:val="center"/>
+            </w:pPr>
+            <w:r>
+              <w:t xml:space="preserve">Use Case ID: </w:t>
+            </w:r>
+          </w:p>
+        </w:tc>
+        <w:tc>
+          <w:tcPr>
+            <w:tcW w:w="2638" w:type="dxa"/>
+            <w:tcBorders>
+              <w:top w:val="single" w:sz="4" w:space="0" w:color="000000"/>
+              <w:left w:val="single" w:sz="4" w:space="0" w:color="000000"/>
+              <w:bottom w:val="single" w:sz="4" w:space="0" w:color="000000"/>
+              <w:right w:val="single" w:sz="4" w:space="0" w:color="000000"/>
+            </w:tcBorders>
+            <w:hideMark/>
+          </w:tcPr>
+          <w:p>
+            <w:pPr>
+              <w:spacing w:line="256" w:lineRule="auto"/>
+              <w:ind w:left="2"/>
+              <w:jc w:val="center"/>
+            </w:pPr>
+            <w:r>
+              <w:rPr>
+                <w:rFonts w:ascii="Calibri" w:eastAsia="Calibri" w:hAnsi="Calibri" w:cs="Calibri"/>
+                <w:b/>
+              </w:rPr>
+              <w:t>UC-0</w:t>
+            </w:r>
+            <w:r>
+              <w:rPr>
+                <w:rFonts w:ascii="Calibri" w:eastAsia="Calibri" w:hAnsi="Calibri" w:cs="Calibri"/>
+                <w:b/>
+              </w:rPr>
+              <w:t>8</w:t>
+            </w:r>
+          </w:p>
+        </w:tc>
+        <w:tc>
+          <w:tcPr>
+            <w:tcW w:w="1995" w:type="dxa"/>
+            <w:tcBorders>
+              <w:top w:val="single" w:sz="4" w:space="0" w:color="000000"/>
+              <w:left w:val="single" w:sz="4" w:space="0" w:color="000000"/>
+              <w:bottom w:val="single" w:sz="4" w:space="0" w:color="000000"/>
+              <w:right w:val="single" w:sz="4" w:space="0" w:color="000000"/>
+            </w:tcBorders>
+            <w:hideMark/>
+          </w:tcPr>
+          <w:p>
+            <w:pPr>
+              <w:spacing w:line="256" w:lineRule="auto"/>
+              <w:ind w:right="1"/>
+              <w:jc w:val="center"/>
+            </w:pPr>
+            <w:r>
+              <w:t xml:space="preserve">Use Case Name: </w:t>
+            </w:r>
+          </w:p>
+        </w:tc>
+        <w:tc>
+          <w:tcPr>
+            <w:tcW w:w="2462" w:type="dxa"/>
+            <w:tcBorders>
+              <w:top w:val="single" w:sz="4" w:space="0" w:color="000000"/>
+              <w:left w:val="single" w:sz="4" w:space="0" w:color="000000"/>
+              <w:bottom w:val="single" w:sz="4" w:space="0" w:color="000000"/>
+              <w:right w:val="single" w:sz="4" w:space="0" w:color="000000"/>
+            </w:tcBorders>
+            <w:hideMark/>
+          </w:tcPr>
+          <w:p>
+            <w:pPr>
+              <w:spacing w:line="256" w:lineRule="auto"/>
+              <w:ind w:right="1"/>
+              <w:jc w:val="center"/>
+            </w:pPr>
+            <w:r>
+              <w:rPr>
+                <w:rFonts w:ascii="Calibri" w:eastAsia="Calibri" w:hAnsi="Calibri" w:cs="Calibri"/>
+                <w:b/>
+                <w:sz w:val="21"/>
+              </w:rPr>
+              <w:t xml:space="preserve">View </w:t>
+            </w:r>
+            <w:r>
+              <w:rPr>
+                <w:rFonts w:ascii="Calibri" w:eastAsia="Calibri" w:hAnsi="Calibri" w:cs="Calibri"/>
+                <w:b/>
+                <w:sz w:val="21"/>
+              </w:rPr>
+              <w:t>A</w:t>
+            </w:r>
+            <w:r>
+              <w:rPr>
+                <w:rFonts w:ascii="Calibri" w:eastAsia="Calibri" w:hAnsi="Calibri" w:cs="Calibri"/>
+                <w:b/>
+                <w:sz w:val="21"/>
+              </w:rPr>
+              <w:t xml:space="preserve">ll </w:t>
+            </w:r>
+            <w:r>
+              <w:rPr>
+                <w:rFonts w:ascii="Calibri" w:eastAsia="Calibri" w:hAnsi="Calibri" w:cs="Calibri"/>
+                <w:b/>
+                <w:sz w:val="21"/>
+              </w:rPr>
+              <w:t>S</w:t>
+            </w:r>
+            <w:r>
+              <w:rPr>
+                <w:rFonts w:ascii="Calibri" w:eastAsia="Calibri" w:hAnsi="Calibri" w:cs="Calibri"/>
+                <w:b/>
+                <w:sz w:val="21"/>
+              </w:rPr>
+              <w:t xml:space="preserve">tudent </w:t>
+            </w:r>
+            <w:r>
+              <w:rPr>
+                <w:rFonts w:ascii="Calibri" w:eastAsia="Calibri" w:hAnsi="Calibri" w:cs="Calibri"/>
+                <w:b/>
+                <w:sz w:val="21"/>
+              </w:rPr>
+              <w:t>I</w:t>
+            </w:r>
+            <w:r>
+              <w:rPr>
+                <w:rFonts w:ascii="Calibri" w:eastAsia="Calibri" w:hAnsi="Calibri" w:cs="Calibri"/>
+                <w:b/>
+                <w:sz w:val="21"/>
+              </w:rPr>
+              <w:t>nformation</w:t>
+            </w:r>
+          </w:p>
+        </w:tc>
+      </w:tr>
+      <w:tr>
+        <w:trPr>
+          <w:trHeight w:val="278"/>
+        </w:trPr>
+        <w:tc>
+          <w:tcPr>
+            <w:tcW w:w="2008" w:type="dxa"/>
+            <w:tcBorders>
+              <w:top w:val="single" w:sz="4" w:space="0" w:color="000000"/>
+              <w:left w:val="single" w:sz="4" w:space="0" w:color="000000"/>
+              <w:bottom w:val="single" w:sz="4" w:space="0" w:color="000000"/>
+              <w:right w:val="single" w:sz="4" w:space="0" w:color="000000"/>
+            </w:tcBorders>
+            <w:hideMark/>
+          </w:tcPr>
+          <w:p>
+            <w:pPr>
+              <w:spacing w:line="256" w:lineRule="auto"/>
+              <w:ind w:left="1"/>
+              <w:jc w:val="center"/>
+            </w:pPr>
+            <w:r>
+              <w:t xml:space="preserve">Created By: </w:t>
+            </w:r>
+          </w:p>
+        </w:tc>
+        <w:tc>
+          <w:tcPr>
+            <w:tcW w:w="2638" w:type="dxa"/>
+            <w:tcBorders>
+              <w:top w:val="single" w:sz="4" w:space="0" w:color="000000"/>
+              <w:left w:val="single" w:sz="4" w:space="0" w:color="000000"/>
+              <w:bottom w:val="single" w:sz="4" w:space="0" w:color="000000"/>
+              <w:right w:val="single" w:sz="4" w:space="0" w:color="000000"/>
+            </w:tcBorders>
+            <w:hideMark/>
+          </w:tcPr>
+          <w:p>
+            <w:pPr>
+              <w:spacing w:line="256" w:lineRule="auto"/>
+              <w:ind w:left="3"/>
+              <w:jc w:val="center"/>
+            </w:pPr>
+            <w:r>
+              <w:t>KietNHG</w:t>
+            </w:r>
+          </w:p>
+        </w:tc>
+        <w:tc>
+          <w:tcPr>
+            <w:tcW w:w="1995" w:type="dxa"/>
+            <w:tcBorders>
+              <w:top w:val="single" w:sz="4" w:space="0" w:color="000000"/>
+              <w:left w:val="single" w:sz="4" w:space="0" w:color="000000"/>
+              <w:bottom w:val="single" w:sz="4" w:space="0" w:color="000000"/>
+              <w:right w:val="single" w:sz="4" w:space="0" w:color="000000"/>
+            </w:tcBorders>
+            <w:hideMark/>
+          </w:tcPr>
+          <w:p>
+            <w:pPr>
+              <w:spacing w:line="256" w:lineRule="auto"/>
+              <w:ind w:left="2"/>
+              <w:jc w:val="center"/>
+            </w:pPr>
+            <w:r>
+              <w:t xml:space="preserve">Date Created: </w:t>
+            </w:r>
+          </w:p>
+        </w:tc>
+        <w:tc>
+          <w:tcPr>
+            <w:tcW w:w="2462" w:type="dxa"/>
+            <w:tcBorders>
+              <w:top w:val="single" w:sz="4" w:space="0" w:color="000000"/>
+              <w:left w:val="single" w:sz="4" w:space="0" w:color="000000"/>
+              <w:bottom w:val="single" w:sz="4" w:space="0" w:color="000000"/>
+              <w:right w:val="single" w:sz="4" w:space="0" w:color="000000"/>
+            </w:tcBorders>
+            <w:hideMark/>
+          </w:tcPr>
+          <w:p>
+            <w:pPr>
+              <w:spacing w:line="256" w:lineRule="auto"/>
+              <w:jc w:val="center"/>
+            </w:pPr>
+            <w:r>
+              <w:t xml:space="preserve">2023/05/23 </w:t>
+            </w:r>
+          </w:p>
+        </w:tc>
+      </w:tr>
+      <w:tr>
+        <w:trPr>
+          <w:trHeight w:val="238"/>
+        </w:trPr>
+        <w:tc>
+          <w:tcPr>
+            <w:tcW w:w="2008" w:type="dxa"/>
+            <w:tcBorders>
+              <w:top w:val="single" w:sz="4" w:space="0" w:color="000000"/>
+              <w:left w:val="single" w:sz="4" w:space="0" w:color="000000"/>
+              <w:bottom w:val="single" w:sz="4" w:space="0" w:color="000000"/>
+              <w:right w:val="single" w:sz="4" w:space="0" w:color="000000"/>
+            </w:tcBorders>
+            <w:vAlign w:val="center"/>
+            <w:hideMark/>
+          </w:tcPr>
+          <w:p>
+            <w:pPr>
+              <w:spacing w:line="256" w:lineRule="auto"/>
+              <w:ind w:right="49"/>
+              <w:jc w:val="center"/>
+            </w:pPr>
+            <w:r>
+              <w:t xml:space="preserve">Primary Actor: </w:t>
+            </w:r>
+          </w:p>
+        </w:tc>
+        <w:tc>
+          <w:tcPr>
+            <w:tcW w:w="2638" w:type="dxa"/>
+            <w:tcBorders>
+              <w:top w:val="single" w:sz="4" w:space="0" w:color="000000"/>
+              <w:left w:val="single" w:sz="4" w:space="0" w:color="000000"/>
+              <w:bottom w:val="single" w:sz="4" w:space="0" w:color="000000"/>
+              <w:right w:val="single" w:sz="4" w:space="0" w:color="000000"/>
+            </w:tcBorders>
+            <w:vAlign w:val="center"/>
+            <w:hideMark/>
+          </w:tcPr>
+          <w:p>
+            <w:pPr>
+              <w:spacing w:line="256" w:lineRule="auto"/>
+              <w:jc w:val="center"/>
+            </w:pPr>
+            <w:r>
+              <w:t>Manager</w:t>
+            </w:r>
+          </w:p>
+        </w:tc>
+        <w:tc>
+          <w:tcPr>
+            <w:tcW w:w="1995" w:type="dxa"/>
+            <w:tcBorders>
+              <w:top w:val="single" w:sz="4" w:space="0" w:color="000000"/>
+              <w:left w:val="single" w:sz="4" w:space="0" w:color="000000"/>
+              <w:bottom w:val="single" w:sz="4" w:space="0" w:color="000000"/>
+              <w:right w:val="single" w:sz="4" w:space="0" w:color="000000"/>
+            </w:tcBorders>
+            <w:vAlign w:val="center"/>
+            <w:hideMark/>
+          </w:tcPr>
+          <w:p>
+            <w:pPr>
+              <w:spacing w:line="256" w:lineRule="auto"/>
+              <w:ind w:right="48"/>
+              <w:jc w:val="center"/>
+            </w:pPr>
+            <w:r>
+              <w:t xml:space="preserve">Secondary Actor: </w:t>
+            </w:r>
+          </w:p>
+        </w:tc>
+        <w:tc>
+          <w:tcPr>
+            <w:tcW w:w="2462" w:type="dxa"/>
+            <w:tcBorders>
+              <w:top w:val="single" w:sz="4" w:space="0" w:color="000000"/>
+              <w:left w:val="single" w:sz="4" w:space="0" w:color="000000"/>
+              <w:bottom w:val="single" w:sz="4" w:space="0" w:color="000000"/>
+              <w:right w:val="single" w:sz="4" w:space="0" w:color="000000"/>
+            </w:tcBorders>
+            <w:vAlign w:val="center"/>
+            <w:hideMark/>
+          </w:tcPr>
+          <w:p>
+            <w:pPr>
+              <w:spacing w:line="256" w:lineRule="auto"/>
+              <w:ind w:right="50"/>
+              <w:jc w:val="center"/>
+            </w:pPr>
+            <w:r>
+              <w:t xml:space="preserve">None </w:t>
+            </w:r>
+          </w:p>
+        </w:tc>
+      </w:tr>
+      <w:tr>
+        <w:trPr>
+          <w:trHeight w:val="547"/>
+        </w:trPr>
+        <w:tc>
+          <w:tcPr>
+            <w:tcW w:w="2008" w:type="dxa"/>
+            <w:tcBorders>
+              <w:top w:val="single" w:sz="4" w:space="0" w:color="000000"/>
+              <w:left w:val="single" w:sz="4" w:space="0" w:color="000000"/>
+              <w:bottom w:val="single" w:sz="4" w:space="0" w:color="000000"/>
+              <w:right w:val="single" w:sz="4" w:space="0" w:color="000000"/>
+            </w:tcBorders>
+            <w:vAlign w:val="center"/>
+            <w:hideMark/>
+          </w:tcPr>
+          <w:p>
+            <w:pPr>
+              <w:spacing w:line="256" w:lineRule="auto"/>
+              <w:ind w:right="49"/>
+              <w:jc w:val="center"/>
+            </w:pPr>
+            <w:r>
+              <w:t xml:space="preserve">Description: </w:t>
+            </w:r>
+          </w:p>
+        </w:tc>
+        <w:tc>
+          <w:tcPr>
+            <w:tcW w:w="7095" w:type="dxa"/>
+            <w:gridSpan w:val="3"/>
+            <w:tcBorders>
+              <w:top w:val="single" w:sz="4" w:space="0" w:color="000000"/>
+              <w:left w:val="single" w:sz="4" w:space="0" w:color="000000"/>
+              <w:bottom w:val="single" w:sz="4" w:space="0" w:color="000000"/>
+              <w:right w:val="single" w:sz="4" w:space="0" w:color="000000"/>
+            </w:tcBorders>
+            <w:hideMark/>
+          </w:tcPr>
+          <w:p>
+            <w:pPr>
+              <w:spacing w:line="256" w:lineRule="auto"/>
+              <w:rPr>
+                <w:lang w:val="vi-VN"/>
+              </w:rPr>
+            </w:pPr>
+            <w:r>
+              <w:t xml:space="preserve">This use case describes how a manager can </w:t>
+            </w:r>
+            <w:r>
+              <w:t>view</w:t>
+            </w:r>
+            <w:r>
+              <w:rPr>
+                <w:lang w:val="vi-VN"/>
+              </w:rPr>
+              <w:t xml:space="preserve"> </w:t>
+            </w:r>
+            <w:r>
+              <w:t>a</w:t>
+            </w:r>
+            <w:r>
+              <w:t>ll</w:t>
+            </w:r>
+            <w:r>
+              <w:t xml:space="preserve"> student</w:t>
+            </w:r>
+            <w:r>
+              <w:t xml:space="preserve">s’ </w:t>
+            </w:r>
+            <w:r>
+              <w:t>information.</w:t>
+            </w:r>
+          </w:p>
+        </w:tc>
+      </w:tr>
+      <w:tr>
+        <w:trPr>
+          <w:trHeight w:val="278"/>
+        </w:trPr>
+        <w:tc>
+          <w:tcPr>
+            <w:tcW w:w="2008" w:type="dxa"/>
+            <w:tcBorders>
+              <w:top w:val="single" w:sz="4" w:space="0" w:color="000000"/>
+              <w:left w:val="single" w:sz="4" w:space="0" w:color="000000"/>
+              <w:bottom w:val="single" w:sz="4" w:space="0" w:color="000000"/>
+              <w:right w:val="single" w:sz="4" w:space="0" w:color="000000"/>
+            </w:tcBorders>
+            <w:hideMark/>
+          </w:tcPr>
+          <w:p>
+            <w:pPr>
+              <w:spacing w:line="256" w:lineRule="auto"/>
+              <w:ind w:right="51"/>
+              <w:jc w:val="center"/>
+            </w:pPr>
+            <w:r>
+              <w:t xml:space="preserve">Priority: </w:t>
+            </w:r>
+          </w:p>
+        </w:tc>
+        <w:tc>
+          <w:tcPr>
+            <w:tcW w:w="7095" w:type="dxa"/>
+            <w:gridSpan w:val="3"/>
+            <w:tcBorders>
+              <w:top w:val="single" w:sz="4" w:space="0" w:color="000000"/>
+              <w:left w:val="single" w:sz="4" w:space="0" w:color="000000"/>
+              <w:bottom w:val="single" w:sz="4" w:space="0" w:color="000000"/>
+              <w:right w:val="single" w:sz="4" w:space="0" w:color="000000"/>
+            </w:tcBorders>
+            <w:hideMark/>
+          </w:tcPr>
+          <w:p>
+            <w:pPr>
+              <w:spacing w:line="256" w:lineRule="auto"/>
+            </w:pPr>
+            <w:r>
+              <w:t xml:space="preserve">High </w:t>
+            </w:r>
+          </w:p>
+        </w:tc>
+      </w:tr>
+      <w:tr>
+        <w:trPr>
+          <w:trHeight w:val="278"/>
+        </w:trPr>
+        <w:tc>
+          <w:tcPr>
+            <w:tcW w:w="2008" w:type="dxa"/>
+            <w:tcBorders>
+              <w:top w:val="single" w:sz="4" w:space="0" w:color="000000"/>
+              <w:left w:val="single" w:sz="4" w:space="0" w:color="000000"/>
+              <w:bottom w:val="single" w:sz="4" w:space="0" w:color="000000"/>
+              <w:right w:val="single" w:sz="4" w:space="0" w:color="000000"/>
+            </w:tcBorders>
+            <w:hideMark/>
+          </w:tcPr>
+          <w:p>
+            <w:pPr>
+              <w:spacing w:line="256" w:lineRule="auto"/>
+              <w:ind w:right="51"/>
+              <w:jc w:val="center"/>
+            </w:pPr>
+            <w:r>
+              <w:t xml:space="preserve">Trigger: </w:t>
+            </w:r>
+          </w:p>
+        </w:tc>
+        <w:tc>
+          <w:tcPr>
+            <w:tcW w:w="7095" w:type="dxa"/>
+            <w:gridSpan w:val="3"/>
+            <w:tcBorders>
+              <w:top w:val="single" w:sz="4" w:space="0" w:color="000000"/>
+              <w:left w:val="single" w:sz="4" w:space="0" w:color="000000"/>
+              <w:bottom w:val="single" w:sz="4" w:space="0" w:color="000000"/>
+              <w:right w:val="single" w:sz="4" w:space="0" w:color="000000"/>
+            </w:tcBorders>
+            <w:hideMark/>
+          </w:tcPr>
+          <w:p>
+            <w:pPr>
+              <w:spacing w:line="256" w:lineRule="auto"/>
+              <w:rPr>
+                <w:lang w:val="vi-VN"/>
+              </w:rPr>
+            </w:pPr>
+            <w:r>
+              <w:t xml:space="preserve">Manager wants to </w:t>
+            </w:r>
+            <w:r>
+              <w:t>view all</w:t>
+            </w:r>
+            <w:r>
+              <w:rPr>
+                <w:lang w:val="vi-VN"/>
+              </w:rPr>
+              <w:t xml:space="preserve"> </w:t>
+            </w:r>
+            <w:r>
+              <w:t>student</w:t>
+            </w:r>
+            <w:r>
+              <w:t>s’</w:t>
+            </w:r>
+            <w:r>
+              <w:t xml:space="preserve"> information.</w:t>
+            </w:r>
+          </w:p>
+        </w:tc>
+      </w:tr>
+      <w:tr>
+        <w:trPr>
+          <w:trHeight w:val="281"/>
+        </w:trPr>
+        <w:tc>
+          <w:tcPr>
+            <w:tcW w:w="2008" w:type="dxa"/>
+            <w:tcBorders>
+              <w:top w:val="single" w:sz="4" w:space="0" w:color="000000"/>
+              <w:left w:val="single" w:sz="4" w:space="0" w:color="000000"/>
+              <w:bottom w:val="single" w:sz="4" w:space="0" w:color="000000"/>
+              <w:right w:val="single" w:sz="4" w:space="0" w:color="000000"/>
+            </w:tcBorders>
+            <w:hideMark/>
+          </w:tcPr>
+          <w:p>
+            <w:pPr>
+              <w:spacing w:line="256" w:lineRule="auto"/>
+              <w:ind w:right="51"/>
+              <w:jc w:val="center"/>
+            </w:pPr>
+            <w:r>
+              <w:t xml:space="preserve">Preconditions: </w:t>
+            </w:r>
+          </w:p>
+        </w:tc>
+        <w:tc>
+          <w:tcPr>
+            <w:tcW w:w="7095" w:type="dxa"/>
+            <w:gridSpan w:val="3"/>
+            <w:tcBorders>
+              <w:top w:val="single" w:sz="4" w:space="0" w:color="000000"/>
+              <w:left w:val="single" w:sz="4" w:space="0" w:color="000000"/>
+              <w:bottom w:val="single" w:sz="4" w:space="0" w:color="000000"/>
+              <w:right w:val="single" w:sz="4" w:space="0" w:color="000000"/>
+            </w:tcBorders>
+            <w:hideMark/>
+          </w:tcPr>
+          <w:p>
+            <w:pPr>
+              <w:spacing w:line="256" w:lineRule="auto"/>
+            </w:pPr>
+            <w:r>
+              <w:t>PRE-01: User logged in into the system.</w:t>
+            </w:r>
+          </w:p>
+          <w:p>
+            <w:pPr>
+              <w:spacing w:line="256" w:lineRule="auto"/>
+            </w:pPr>
+            <w:r>
+              <w:t xml:space="preserve">PRE-02: User’s account is a “Manager” account. </w:t>
+            </w:r>
+          </w:p>
+          <w:p>
+            <w:pPr>
+              <w:spacing w:line="256" w:lineRule="auto"/>
+            </w:pPr>
+            <w:r>
+              <w:t>PRE-03: User is in “Manage students” page.</w:t>
+            </w:r>
+          </w:p>
+        </w:tc>
+      </w:tr>
+      <w:tr>
+        <w:trPr>
+          <w:trHeight w:val="1082"/>
+        </w:trPr>
+        <w:tc>
+          <w:tcPr>
+            <w:tcW w:w="2008" w:type="dxa"/>
+            <w:tcBorders>
+              <w:top w:val="single" w:sz="4" w:space="0" w:color="000000"/>
+              <w:left w:val="single" w:sz="4" w:space="0" w:color="000000"/>
+              <w:bottom w:val="single" w:sz="4" w:space="0" w:color="000000"/>
+              <w:right w:val="single" w:sz="4" w:space="0" w:color="000000"/>
+            </w:tcBorders>
+            <w:vAlign w:val="center"/>
+            <w:hideMark/>
+          </w:tcPr>
+          <w:p>
+            <w:pPr>
+              <w:spacing w:line="256" w:lineRule="auto"/>
+              <w:ind w:right="48"/>
+              <w:jc w:val="center"/>
+            </w:pPr>
+            <w:r>
+              <w:t xml:space="preserve">Post - Conditions: </w:t>
+            </w:r>
+          </w:p>
+        </w:tc>
+        <w:tc>
+          <w:tcPr>
+            <w:tcW w:w="7095" w:type="dxa"/>
+            <w:gridSpan w:val="3"/>
+            <w:tcBorders>
+              <w:top w:val="single" w:sz="4" w:space="0" w:color="000000"/>
+              <w:left w:val="single" w:sz="4" w:space="0" w:color="000000"/>
+              <w:bottom w:val="single" w:sz="4" w:space="0" w:color="000000"/>
+              <w:right w:val="single" w:sz="4" w:space="0" w:color="000000"/>
+            </w:tcBorders>
+            <w:hideMark/>
+          </w:tcPr>
+          <w:p>
+            <w:pPr>
+              <w:spacing w:line="256" w:lineRule="auto"/>
+            </w:pPr>
+            <w:r>
+              <w:t xml:space="preserve">POST-1: FDorm system works stably, without error. </w:t>
+            </w:r>
+          </w:p>
+          <w:p>
+            <w:pPr>
+              <w:spacing w:line="256" w:lineRule="auto"/>
+            </w:pPr>
+            <w:r>
+              <w:t xml:space="preserve">POST-2: System displays </w:t>
+            </w:r>
+            <w:r>
+              <w:t>all</w:t>
+            </w:r>
+            <w:r>
+              <w:t xml:space="preserve"> student’s information.</w:t>
+            </w:r>
+          </w:p>
+          <w:p>
+            <w:pPr>
+              <w:spacing w:line="256" w:lineRule="auto"/>
+            </w:pPr>
+            <w:r>
+              <w:t xml:space="preserve">POST-3: User is able to navigate to other pages or features of the application. </w:t>
+            </w:r>
+          </w:p>
+        </w:tc>
+      </w:tr>
+      <w:tr>
+        <w:trPr>
+          <w:trHeight w:val="941"/>
+        </w:trPr>
+        <w:tc>
+          <w:tcPr>
+            <w:tcW w:w="2008" w:type="dxa"/>
+            <w:tcBorders>
+              <w:top w:val="single" w:sz="4" w:space="0" w:color="000000"/>
+              <w:left w:val="single" w:sz="4" w:space="0" w:color="000000"/>
+              <w:bottom w:val="single" w:sz="4" w:space="0" w:color="000000"/>
+              <w:right w:val="single" w:sz="4" w:space="0" w:color="000000"/>
+            </w:tcBorders>
+            <w:vAlign w:val="center"/>
+            <w:hideMark/>
+          </w:tcPr>
+          <w:p>
+            <w:pPr>
+              <w:spacing w:line="256" w:lineRule="auto"/>
+              <w:ind w:right="51"/>
+              <w:jc w:val="center"/>
+            </w:pPr>
+            <w:r>
+              <w:t xml:space="preserve">Basic Flow: </w:t>
+            </w:r>
+          </w:p>
+        </w:tc>
+        <w:tc>
+          <w:tcPr>
+            <w:tcW w:w="7095" w:type="dxa"/>
+            <w:gridSpan w:val="3"/>
+            <w:tcBorders>
+              <w:top w:val="single" w:sz="4" w:space="0" w:color="000000"/>
+              <w:left w:val="single" w:sz="4" w:space="0" w:color="000000"/>
+              <w:bottom w:val="single" w:sz="4" w:space="0" w:color="000000"/>
+              <w:right w:val="single" w:sz="4" w:space="0" w:color="000000"/>
+            </w:tcBorders>
+            <w:hideMark/>
+          </w:tcPr>
+          <w:p>
+            <w:pPr>
+              <w:widowControl w:val="0"/>
+              <w:numPr>
+                <w:ilvl w:val="0"/>
+                <w:numId w:val="109"/>
+              </w:numPr>
+              <w:autoSpaceDE w:val="0"/>
+              <w:autoSpaceDN w:val="0"/>
+              <w:spacing w:after="27" w:line="256" w:lineRule="auto"/>
+            </w:pPr>
+            <w:r>
+              <w:t>Manager chooses the “Manage students” option</w:t>
+            </w:r>
+          </w:p>
+          <w:p>
+            <w:pPr>
+              <w:numPr>
+                <w:ilvl w:val="0"/>
+                <w:numId w:val="109"/>
+              </w:numPr>
+              <w:spacing w:line="256" w:lineRule="auto"/>
+            </w:pPr>
+            <w:r>
+              <w:t xml:space="preserve">The system </w:t>
+            </w:r>
+            <w:r>
+              <w:t>displays all registered student’s information on the screen.</w:t>
+            </w:r>
+          </w:p>
+        </w:tc>
+      </w:tr>
+      <w:tr>
+        <w:trPr>
+          <w:trHeight w:val="278"/>
+        </w:trPr>
+        <w:tc>
+          <w:tcPr>
+            <w:tcW w:w="2008" w:type="dxa"/>
+            <w:tcBorders>
+              <w:top w:val="single" w:sz="4" w:space="0" w:color="000000"/>
+              <w:left w:val="single" w:sz="4" w:space="0" w:color="000000"/>
+              <w:bottom w:val="single" w:sz="4" w:space="0" w:color="000000"/>
+              <w:right w:val="single" w:sz="4" w:space="0" w:color="000000"/>
+            </w:tcBorders>
+            <w:hideMark/>
+          </w:tcPr>
+          <w:p>
+            <w:pPr>
+              <w:spacing w:line="256" w:lineRule="auto"/>
+              <w:ind w:right="49"/>
+              <w:jc w:val="center"/>
+            </w:pPr>
+            <w:r>
+              <w:t xml:space="preserve">Alternative Flow: </w:t>
+            </w:r>
+          </w:p>
+        </w:tc>
+        <w:tc>
+          <w:tcPr>
+            <w:tcW w:w="7095" w:type="dxa"/>
+            <w:gridSpan w:val="3"/>
+            <w:tcBorders>
+              <w:top w:val="single" w:sz="4" w:space="0" w:color="000000"/>
+              <w:left w:val="single" w:sz="4" w:space="0" w:color="000000"/>
+              <w:bottom w:val="single" w:sz="4" w:space="0" w:color="000000"/>
+              <w:right w:val="single" w:sz="4" w:space="0" w:color="000000"/>
+            </w:tcBorders>
+            <w:hideMark/>
+          </w:tcPr>
+          <w:p>
+            <w:pPr>
+              <w:spacing w:line="256" w:lineRule="auto"/>
+            </w:pPr>
+            <w:r>
+              <w:t xml:space="preserve">None </w:t>
+            </w:r>
+          </w:p>
+        </w:tc>
+      </w:tr>
+      <w:tr>
+        <w:trPr>
+          <w:trHeight w:val="278"/>
+        </w:trPr>
+        <w:tc>
+          <w:tcPr>
+            <w:tcW w:w="2008" w:type="dxa"/>
+            <w:tcBorders>
+              <w:top w:val="single" w:sz="4" w:space="0" w:color="000000"/>
+              <w:left w:val="single" w:sz="4" w:space="0" w:color="000000"/>
+              <w:bottom w:val="single" w:sz="4" w:space="0" w:color="000000"/>
+              <w:right w:val="single" w:sz="4" w:space="0" w:color="000000"/>
+            </w:tcBorders>
+          </w:tcPr>
+          <w:p>
+            <w:pPr>
+              <w:spacing w:line="256" w:lineRule="auto"/>
+              <w:ind w:right="49"/>
+              <w:jc w:val="center"/>
+            </w:pPr>
+            <w:r>
+              <w:lastRenderedPageBreak/>
+              <w:t xml:space="preserve">Exception Flow: </w:t>
+            </w:r>
+          </w:p>
+        </w:tc>
+        <w:tc>
+          <w:tcPr>
+            <w:tcW w:w="7095" w:type="dxa"/>
+            <w:gridSpan w:val="3"/>
+            <w:tcBorders>
+              <w:top w:val="single" w:sz="4" w:space="0" w:color="000000"/>
+              <w:left w:val="single" w:sz="4" w:space="0" w:color="000000"/>
+              <w:bottom w:val="single" w:sz="4" w:space="0" w:color="000000"/>
+              <w:right w:val="single" w:sz="4" w:space="0" w:color="000000"/>
+            </w:tcBorders>
+          </w:tcPr>
+          <w:p>
+            <w:pPr>
+              <w:widowControl w:val="0"/>
+              <w:autoSpaceDE w:val="0"/>
+              <w:autoSpaceDN w:val="0"/>
+              <w:spacing w:line="237" w:lineRule="auto"/>
+              <w:rPr>
+                <w:rFonts w:ascii="Calibri" w:eastAsia="Calibri" w:hAnsi="Calibri" w:cs="Calibri"/>
+                <w:b/>
+                <w:kern w:val="0"/>
+                <w:lang w:eastAsia="en-US"/>
+              </w:rPr>
+            </w:pPr>
+            <w:r>
+              <w:rPr>
+                <w:rFonts w:ascii="Calibri" w:eastAsia="Calibri" w:hAnsi="Calibri" w:cs="Calibri"/>
+                <w:b/>
+              </w:rPr>
+              <w:t>2d</w:t>
+            </w:r>
+            <w:r>
+              <w:rPr>
+                <w:rFonts w:ascii="Calibri" w:eastAsia="Calibri" w:hAnsi="Calibri" w:cs="Calibri"/>
+                <w:b/>
+              </w:rPr>
+              <w:t xml:space="preserve">. The system fails to display </w:t>
+            </w:r>
+            <w:r>
+              <w:rPr>
+                <w:rFonts w:ascii="Calibri" w:eastAsia="Calibri" w:hAnsi="Calibri" w:cs="Calibri"/>
+                <w:b/>
+              </w:rPr>
+              <w:t>students’ information</w:t>
+            </w:r>
+            <w:r>
+              <w:rPr>
+                <w:rFonts w:ascii="Calibri" w:eastAsia="Calibri" w:hAnsi="Calibri" w:cs="Calibri"/>
+                <w:b/>
+              </w:rPr>
+              <w:t>.</w:t>
+            </w:r>
+          </w:p>
+          <w:p>
+            <w:pPr>
+              <w:spacing w:line="237" w:lineRule="auto"/>
+            </w:pPr>
+            <w:r>
+              <w:rPr>
+                <w:rFonts w:ascii="Calibri" w:eastAsia="Calibri" w:hAnsi="Calibri" w:cs="Calibri"/>
+                <w:bCs/>
+              </w:rPr>
+              <w:t>2d1: No students exist in the database.</w:t>
+            </w:r>
+            <w:r>
+              <w:rPr>
+                <w:rFonts w:ascii="Calibri" w:eastAsia="Calibri" w:hAnsi="Calibri" w:cs="Calibri"/>
+                <w:b/>
+              </w:rPr>
+              <w:t xml:space="preserve"> </w:t>
+            </w:r>
+          </w:p>
+          <w:p>
+            <w:pPr>
+              <w:spacing w:line="256" w:lineRule="auto"/>
+            </w:pPr>
+          </w:p>
+        </w:tc>
+      </w:tr>
+      <w:tr>
+        <w:trPr>
+          <w:trHeight w:val="278"/>
+        </w:trPr>
+        <w:tc>
+          <w:tcPr>
+            <w:tcW w:w="2008" w:type="dxa"/>
+            <w:tcBorders>
+              <w:top w:val="single" w:sz="4" w:space="0" w:color="000000"/>
+              <w:left w:val="single" w:sz="4" w:space="0" w:color="000000"/>
+              <w:bottom w:val="single" w:sz="4" w:space="0" w:color="000000"/>
+              <w:right w:val="single" w:sz="4" w:space="0" w:color="000000"/>
+            </w:tcBorders>
+          </w:tcPr>
+          <w:p>
+            <w:pPr>
+              <w:spacing w:line="256" w:lineRule="auto"/>
+              <w:ind w:right="49"/>
+              <w:jc w:val="center"/>
+            </w:pPr>
+            <w:r>
+              <w:t xml:space="preserve">Business Rules: </w:t>
+            </w:r>
+          </w:p>
+        </w:tc>
+        <w:tc>
+          <w:tcPr>
+            <w:tcW w:w="7095" w:type="dxa"/>
+            <w:gridSpan w:val="3"/>
+            <w:tcBorders>
+              <w:top w:val="single" w:sz="4" w:space="0" w:color="000000"/>
+              <w:left w:val="single" w:sz="4" w:space="0" w:color="000000"/>
+              <w:bottom w:val="single" w:sz="4" w:space="0" w:color="000000"/>
+              <w:right w:val="single" w:sz="4" w:space="0" w:color="000000"/>
+            </w:tcBorders>
+          </w:tcPr>
+          <w:p>
+            <w:pPr>
+              <w:spacing w:line="256" w:lineRule="auto"/>
+            </w:pPr>
+            <w:r>
+              <w:t xml:space="preserve">BR-16 </w:t>
+            </w:r>
+          </w:p>
+        </w:tc>
+      </w:tr>
+    </w:tbl>
+    <w:p>
+      <w:pPr>
+        <w:pStyle w:val="Heading5"/>
+        <w:ind w:left="0" w:firstLine="0"/>
+        <w:rPr>
+          <w:rFonts w:asciiTheme="minorHAnsi" w:hAnsiTheme="minorHAnsi"/>
+          <w:lang w:val="vi-VN"/>
+        </w:rPr>
+      </w:pPr>
+    </w:p>
+    <w:p>
+      <w:pPr>
+        <w:pStyle w:val="Heading5"/>
+        <w:ind w:left="-5"/>
+      </w:pPr>
+      <w:r>
+        <w:t>2.3.3.</w:t>
+      </w:r>
+      <w:r>
+        <w:t>3</w:t>
+      </w:r>
+      <w:r>
+        <w:t xml:space="preserve"> </w:t>
+      </w:r>
+      <w:r>
+        <w:t>Update</w:t>
+      </w:r>
+      <w:r>
+        <w:t xml:space="preserve"> Student Information </w:t>
+      </w:r>
+    </w:p>
+    <w:tbl>
+      <w:tblPr>
+        <w:tblStyle w:val="TableGrid"/>
+        <w:tblW w:w="9042" w:type="dxa"/>
+        <w:tblInd w:w="5" w:type="dxa"/>
+        <w:tblCellMar>
+          <w:top w:w="48" w:type="dxa"/>
+          <w:left w:w="108" w:type="dxa"/>
+          <w:right w:w="58" w:type="dxa"/>
+        </w:tblCellMar>
+        <w:tblLook w:val="04A0" w:firstRow="1" w:lastRow="0" w:firstColumn="1" w:lastColumn="0" w:noHBand="0" w:noVBand="1"/>
+      </w:tblPr>
+      <w:tblGrid>
+        <w:gridCol w:w="2008"/>
+        <w:gridCol w:w="2638"/>
+        <w:gridCol w:w="1995"/>
+        <w:gridCol w:w="2401"/>
+      </w:tblGrid>
+      <w:tr>
+        <w:trPr>
+          <w:trHeight w:val="281"/>
+        </w:trPr>
+        <w:tc>
+          <w:tcPr>
+            <w:tcW w:w="2008" w:type="dxa"/>
+            <w:tcBorders>
+              <w:top w:val="single" w:sz="4" w:space="0" w:color="000000"/>
+              <w:left w:val="single" w:sz="4" w:space="0" w:color="000000"/>
+              <w:bottom w:val="single" w:sz="4" w:space="0" w:color="000000"/>
+              <w:right w:val="single" w:sz="4" w:space="0" w:color="000000"/>
+            </w:tcBorders>
+            <w:hideMark/>
+          </w:tcPr>
+          <w:p>
+            <w:pPr>
+              <w:spacing w:line="256" w:lineRule="auto"/>
+              <w:ind w:right="1"/>
+              <w:jc w:val="center"/>
+            </w:pPr>
+            <w:r>
+              <w:t xml:space="preserve">Use Case ID: </w:t>
+            </w:r>
+          </w:p>
+        </w:tc>
+        <w:tc>
+          <w:tcPr>
+            <w:tcW w:w="2638" w:type="dxa"/>
+            <w:tcBorders>
+              <w:top w:val="single" w:sz="4" w:space="0" w:color="000000"/>
+              <w:left w:val="single" w:sz="4" w:space="0" w:color="000000"/>
+              <w:bottom w:val="single" w:sz="4" w:space="0" w:color="000000"/>
+              <w:right w:val="single" w:sz="4" w:space="0" w:color="000000"/>
+            </w:tcBorders>
+            <w:hideMark/>
+          </w:tcPr>
+          <w:p>
+            <w:pPr>
+              <w:spacing w:line="256" w:lineRule="auto"/>
+              <w:ind w:left="2"/>
+              <w:jc w:val="center"/>
+            </w:pPr>
+            <w:r>
+              <w:rPr>
+                <w:rFonts w:ascii="Calibri" w:eastAsia="Calibri" w:hAnsi="Calibri" w:cs="Calibri"/>
+                <w:b/>
+              </w:rPr>
+              <w:t>UC-0</w:t>
+            </w:r>
+            <w:r>
+              <w:rPr>
+                <w:rFonts w:ascii="Calibri" w:eastAsia="Calibri" w:hAnsi="Calibri" w:cs="Calibri"/>
+                <w:b/>
+              </w:rPr>
+              <w:t>9</w:t>
+            </w:r>
+          </w:p>
+        </w:tc>
+        <w:tc>
+          <w:tcPr>
+            <w:tcW w:w="1995" w:type="dxa"/>
+            <w:tcBorders>
+              <w:top w:val="single" w:sz="4" w:space="0" w:color="000000"/>
+              <w:left w:val="single" w:sz="4" w:space="0" w:color="000000"/>
+              <w:bottom w:val="single" w:sz="4" w:space="0" w:color="000000"/>
+              <w:right w:val="single" w:sz="4" w:space="0" w:color="000000"/>
+            </w:tcBorders>
+            <w:hideMark/>
+          </w:tcPr>
+          <w:p>
+            <w:pPr>
+              <w:spacing w:line="256" w:lineRule="auto"/>
+              <w:ind w:right="1"/>
+              <w:jc w:val="center"/>
+            </w:pPr>
+            <w:r>
+              <w:t xml:space="preserve">Use Case Name: </w:t>
+            </w:r>
+          </w:p>
+        </w:tc>
+        <w:tc>
+          <w:tcPr>
+            <w:tcW w:w="2401" w:type="dxa"/>
+            <w:tcBorders>
+              <w:top w:val="single" w:sz="4" w:space="0" w:color="000000"/>
+              <w:left w:val="single" w:sz="4" w:space="0" w:color="000000"/>
+              <w:bottom w:val="single" w:sz="4" w:space="0" w:color="000000"/>
+              <w:right w:val="single" w:sz="4" w:space="0" w:color="000000"/>
+            </w:tcBorders>
+            <w:hideMark/>
+          </w:tcPr>
+          <w:p>
+            <w:pPr>
+              <w:spacing w:line="256" w:lineRule="auto"/>
+              <w:ind w:right="1"/>
+              <w:jc w:val="center"/>
+            </w:pPr>
+            <w:r>
+              <w:rPr>
+                <w:rFonts w:ascii="Calibri" w:eastAsia="Calibri" w:hAnsi="Calibri" w:cs="Calibri"/>
+                <w:b/>
+                <w:sz w:val="21"/>
+              </w:rPr>
+              <w:t>Update</w:t>
+            </w:r>
+            <w:r>
+              <w:rPr>
+                <w:rFonts w:ascii="Calibri" w:eastAsia="Calibri" w:hAnsi="Calibri" w:cs="Calibri"/>
+                <w:b/>
+                <w:sz w:val="21"/>
+              </w:rPr>
+              <w:t xml:space="preserve"> Student Information</w:t>
+            </w:r>
+          </w:p>
+        </w:tc>
+      </w:tr>
+      <w:tr>
+        <w:trPr>
+          <w:trHeight w:val="278"/>
+        </w:trPr>
+        <w:tc>
+          <w:tcPr>
+            <w:tcW w:w="2008" w:type="dxa"/>
+            <w:tcBorders>
+              <w:top w:val="single" w:sz="4" w:space="0" w:color="000000"/>
+              <w:left w:val="single" w:sz="4" w:space="0" w:color="000000"/>
+              <w:bottom w:val="single" w:sz="4" w:space="0" w:color="000000"/>
+              <w:right w:val="single" w:sz="4" w:space="0" w:color="000000"/>
+            </w:tcBorders>
+            <w:hideMark/>
+          </w:tcPr>
+          <w:p>
+            <w:pPr>
+              <w:spacing w:line="256" w:lineRule="auto"/>
+              <w:ind w:left="1"/>
+              <w:jc w:val="center"/>
+            </w:pPr>
+            <w:r>
+              <w:t xml:space="preserve">Created By: </w:t>
+            </w:r>
+          </w:p>
+        </w:tc>
+        <w:tc>
+          <w:tcPr>
+            <w:tcW w:w="2638" w:type="dxa"/>
+            <w:tcBorders>
+              <w:top w:val="single" w:sz="4" w:space="0" w:color="000000"/>
+              <w:left w:val="single" w:sz="4" w:space="0" w:color="000000"/>
+              <w:bottom w:val="single" w:sz="4" w:space="0" w:color="000000"/>
+              <w:right w:val="single" w:sz="4" w:space="0" w:color="000000"/>
+            </w:tcBorders>
+            <w:hideMark/>
+          </w:tcPr>
+          <w:p>
+            <w:pPr>
+              <w:spacing w:line="256" w:lineRule="auto"/>
+              <w:ind w:left="3"/>
+              <w:jc w:val="center"/>
+            </w:pPr>
+            <w:r>
+              <w:t>KietNHG</w:t>
+            </w:r>
+          </w:p>
+        </w:tc>
+        <w:tc>
+          <w:tcPr>
+            <w:tcW w:w="1995" w:type="dxa"/>
+            <w:tcBorders>
+              <w:top w:val="single" w:sz="4" w:space="0" w:color="000000"/>
+              <w:left w:val="single" w:sz="4" w:space="0" w:color="000000"/>
+              <w:bottom w:val="single" w:sz="4" w:space="0" w:color="000000"/>
+              <w:right w:val="single" w:sz="4" w:space="0" w:color="000000"/>
+            </w:tcBorders>
+            <w:hideMark/>
+          </w:tcPr>
+          <w:p>
+            <w:pPr>
+              <w:spacing w:line="256" w:lineRule="auto"/>
+              <w:ind w:left="2"/>
+              <w:jc w:val="center"/>
+            </w:pPr>
+            <w:r>
+              <w:t xml:space="preserve">Date Created: </w:t>
+            </w:r>
+          </w:p>
+        </w:tc>
+        <w:tc>
+          <w:tcPr>
+            <w:tcW w:w="2401" w:type="dxa"/>
+            <w:tcBorders>
+              <w:top w:val="single" w:sz="4" w:space="0" w:color="000000"/>
+              <w:left w:val="single" w:sz="4" w:space="0" w:color="000000"/>
+              <w:bottom w:val="single" w:sz="4" w:space="0" w:color="000000"/>
+              <w:right w:val="single" w:sz="4" w:space="0" w:color="000000"/>
+            </w:tcBorders>
+            <w:hideMark/>
+          </w:tcPr>
+          <w:p>
+            <w:pPr>
+              <w:spacing w:line="256" w:lineRule="auto"/>
+              <w:jc w:val="center"/>
+            </w:pPr>
+            <w:r>
+              <w:t xml:space="preserve">2023/05/23 </w:t>
+            </w:r>
+          </w:p>
+        </w:tc>
+      </w:tr>
+      <w:tr>
+        <w:trPr>
+          <w:trHeight w:val="238"/>
+        </w:trPr>
+        <w:tc>
+          <w:tcPr>
+            <w:tcW w:w="2008" w:type="dxa"/>
+            <w:tcBorders>
+              <w:top w:val="single" w:sz="4" w:space="0" w:color="000000"/>
+              <w:left w:val="single" w:sz="4" w:space="0" w:color="000000"/>
+              <w:bottom w:val="single" w:sz="4" w:space="0" w:color="000000"/>
+              <w:right w:val="single" w:sz="4" w:space="0" w:color="000000"/>
+            </w:tcBorders>
+            <w:vAlign w:val="center"/>
+            <w:hideMark/>
+          </w:tcPr>
+          <w:p>
+            <w:pPr>
+              <w:spacing w:line="256" w:lineRule="auto"/>
+              <w:ind w:right="49"/>
+              <w:jc w:val="center"/>
+            </w:pPr>
+            <w:r>
+              <w:t xml:space="preserve">Primary Actor: </w:t>
+            </w:r>
+          </w:p>
+        </w:tc>
+        <w:tc>
+          <w:tcPr>
+            <w:tcW w:w="2638" w:type="dxa"/>
+            <w:tcBorders>
+              <w:top w:val="single" w:sz="4" w:space="0" w:color="000000"/>
+              <w:left w:val="single" w:sz="4" w:space="0" w:color="000000"/>
+              <w:bottom w:val="single" w:sz="4" w:space="0" w:color="000000"/>
+              <w:right w:val="single" w:sz="4" w:space="0" w:color="000000"/>
+            </w:tcBorders>
+            <w:vAlign w:val="center"/>
+            <w:hideMark/>
+          </w:tcPr>
+          <w:p>
+            <w:pPr>
+              <w:spacing w:line="256" w:lineRule="auto"/>
+              <w:jc w:val="center"/>
+            </w:pPr>
+            <w:r>
+              <w:t>Manager</w:t>
+            </w:r>
+          </w:p>
+        </w:tc>
+        <w:tc>
+          <w:tcPr>
+            <w:tcW w:w="1995" w:type="dxa"/>
+            <w:tcBorders>
+              <w:top w:val="single" w:sz="4" w:space="0" w:color="000000"/>
+              <w:left w:val="single" w:sz="4" w:space="0" w:color="000000"/>
+              <w:bottom w:val="single" w:sz="4" w:space="0" w:color="000000"/>
+              <w:right w:val="single" w:sz="4" w:space="0" w:color="000000"/>
+            </w:tcBorders>
+            <w:vAlign w:val="center"/>
+            <w:hideMark/>
+          </w:tcPr>
+          <w:p>
+            <w:pPr>
+              <w:spacing w:line="256" w:lineRule="auto"/>
+              <w:ind w:right="48"/>
+              <w:jc w:val="center"/>
+            </w:pPr>
+            <w:r>
+              <w:t xml:space="preserve">Secondary Actor: </w:t>
+            </w:r>
+          </w:p>
+        </w:tc>
+        <w:tc>
+          <w:tcPr>
+            <w:tcW w:w="2401" w:type="dxa"/>
+            <w:tcBorders>
+              <w:top w:val="single" w:sz="4" w:space="0" w:color="000000"/>
+              <w:left w:val="single" w:sz="4" w:space="0" w:color="000000"/>
+              <w:bottom w:val="single" w:sz="4" w:space="0" w:color="000000"/>
+              <w:right w:val="single" w:sz="4" w:space="0" w:color="000000"/>
+            </w:tcBorders>
+            <w:vAlign w:val="center"/>
+            <w:hideMark/>
+          </w:tcPr>
+          <w:p>
+            <w:pPr>
+              <w:spacing w:line="256" w:lineRule="auto"/>
+              <w:ind w:right="50"/>
+              <w:jc w:val="center"/>
+            </w:pPr>
+            <w:r>
+              <w:t xml:space="preserve">None </w:t>
+            </w:r>
+          </w:p>
+        </w:tc>
+      </w:tr>
+      <w:tr>
+        <w:trPr>
+          <w:trHeight w:val="547"/>
+        </w:trPr>
+        <w:tc>
+          <w:tcPr>
+            <w:tcW w:w="2008" w:type="dxa"/>
+            <w:tcBorders>
+              <w:top w:val="single" w:sz="4" w:space="0" w:color="000000"/>
+              <w:left w:val="single" w:sz="4" w:space="0" w:color="000000"/>
+              <w:bottom w:val="single" w:sz="4" w:space="0" w:color="000000"/>
+              <w:right w:val="single" w:sz="4" w:space="0" w:color="000000"/>
+            </w:tcBorders>
+            <w:vAlign w:val="center"/>
+            <w:hideMark/>
+          </w:tcPr>
+          <w:p>
+            <w:pPr>
+              <w:spacing w:line="256" w:lineRule="auto"/>
+              <w:ind w:right="49"/>
+              <w:jc w:val="center"/>
+            </w:pPr>
+            <w:r>
+              <w:t xml:space="preserve">Description: </w:t>
+            </w:r>
+          </w:p>
+        </w:tc>
+        <w:tc>
+          <w:tcPr>
+            <w:tcW w:w="7034" w:type="dxa"/>
+            <w:gridSpan w:val="3"/>
+            <w:tcBorders>
+              <w:top w:val="single" w:sz="4" w:space="0" w:color="000000"/>
+              <w:left w:val="single" w:sz="4" w:space="0" w:color="000000"/>
+              <w:bottom w:val="single" w:sz="4" w:space="0" w:color="000000"/>
+              <w:right w:val="single" w:sz="4" w:space="0" w:color="000000"/>
+            </w:tcBorders>
+            <w:hideMark/>
+          </w:tcPr>
+          <w:p>
+            <w:pPr>
+              <w:spacing w:line="256" w:lineRule="auto"/>
+              <w:rPr>
+                <w:lang w:val="vi-VN"/>
+              </w:rPr>
+            </w:pPr>
+            <w:r>
+              <w:t xml:space="preserve">This use case describes how a manager can </w:t>
+            </w:r>
+            <w:r>
+              <w:t>change or update</w:t>
+            </w:r>
+            <w:r>
+              <w:rPr>
+                <w:lang w:val="vi-VN"/>
+              </w:rPr>
+              <w:t xml:space="preserve"> </w:t>
+            </w:r>
+            <w:r>
+              <w:t>a student’s information.</w:t>
+            </w:r>
+          </w:p>
+        </w:tc>
+      </w:tr>
+      <w:tr>
+        <w:trPr>
+          <w:trHeight w:val="278"/>
+        </w:trPr>
+        <w:tc>
+          <w:tcPr>
+            <w:tcW w:w="2008" w:type="dxa"/>
+            <w:tcBorders>
+              <w:top w:val="single" w:sz="4" w:space="0" w:color="000000"/>
+              <w:left w:val="single" w:sz="4" w:space="0" w:color="000000"/>
+              <w:bottom w:val="single" w:sz="4" w:space="0" w:color="000000"/>
+              <w:right w:val="single" w:sz="4" w:space="0" w:color="000000"/>
+            </w:tcBorders>
+            <w:hideMark/>
+          </w:tcPr>
+          <w:p>
+            <w:pPr>
+              <w:spacing w:line="256" w:lineRule="auto"/>
+              <w:ind w:right="51"/>
+              <w:jc w:val="center"/>
+            </w:pPr>
+            <w:r>
+              <w:t xml:space="preserve">Priority: </w:t>
+            </w:r>
+          </w:p>
+        </w:tc>
+        <w:tc>
+          <w:tcPr>
+            <w:tcW w:w="7034" w:type="dxa"/>
+            <w:gridSpan w:val="3"/>
+            <w:tcBorders>
+              <w:top w:val="single" w:sz="4" w:space="0" w:color="000000"/>
+              <w:left w:val="single" w:sz="4" w:space="0" w:color="000000"/>
+              <w:bottom w:val="single" w:sz="4" w:space="0" w:color="000000"/>
+              <w:right w:val="single" w:sz="4" w:space="0" w:color="000000"/>
+            </w:tcBorders>
+            <w:hideMark/>
+          </w:tcPr>
+          <w:p>
+            <w:pPr>
+              <w:spacing w:line="256" w:lineRule="auto"/>
+            </w:pPr>
+            <w:r>
+              <w:t xml:space="preserve">High </w:t>
+            </w:r>
+          </w:p>
+        </w:tc>
+      </w:tr>
+      <w:tr>
+        <w:trPr>
+          <w:trHeight w:val="278"/>
+        </w:trPr>
+        <w:tc>
+          <w:tcPr>
+            <w:tcW w:w="2008" w:type="dxa"/>
+            <w:tcBorders>
+              <w:top w:val="single" w:sz="4" w:space="0" w:color="000000"/>
+              <w:left w:val="single" w:sz="4" w:space="0" w:color="000000"/>
+              <w:bottom w:val="single" w:sz="4" w:space="0" w:color="000000"/>
+              <w:right w:val="single" w:sz="4" w:space="0" w:color="000000"/>
+            </w:tcBorders>
+            <w:hideMark/>
+          </w:tcPr>
+          <w:p>
+            <w:pPr>
+              <w:spacing w:line="256" w:lineRule="auto"/>
+              <w:ind w:right="51"/>
+              <w:jc w:val="center"/>
+            </w:pPr>
+            <w:r>
+              <w:t xml:space="preserve">Trigger: </w:t>
+            </w:r>
+          </w:p>
+        </w:tc>
+        <w:tc>
+          <w:tcPr>
+            <w:tcW w:w="7034" w:type="dxa"/>
+            <w:gridSpan w:val="3"/>
+            <w:tcBorders>
+              <w:top w:val="single" w:sz="4" w:space="0" w:color="000000"/>
+              <w:left w:val="single" w:sz="4" w:space="0" w:color="000000"/>
+              <w:bottom w:val="single" w:sz="4" w:space="0" w:color="000000"/>
+              <w:right w:val="single" w:sz="4" w:space="0" w:color="000000"/>
+            </w:tcBorders>
+            <w:hideMark/>
+          </w:tcPr>
+          <w:p>
+            <w:pPr>
+              <w:spacing w:line="256" w:lineRule="auto"/>
+              <w:rPr>
+                <w:lang w:val="vi-VN"/>
+              </w:rPr>
+            </w:pPr>
+            <w:r>
+              <w:t xml:space="preserve">Manager wants to </w:t>
+            </w:r>
+            <w:r>
+              <w:t>update</w:t>
+            </w:r>
+            <w:r>
+              <w:rPr>
+                <w:lang w:val="vi-VN"/>
+              </w:rPr>
+              <w:t xml:space="preserve"> a </w:t>
+            </w:r>
+            <w:r>
+              <w:t>student’s information.</w:t>
+            </w:r>
+          </w:p>
+        </w:tc>
+      </w:tr>
+      <w:tr>
+        <w:trPr>
+          <w:trHeight w:val="281"/>
+        </w:trPr>
+        <w:tc>
+          <w:tcPr>
+            <w:tcW w:w="2008" w:type="dxa"/>
+            <w:tcBorders>
+              <w:top w:val="single" w:sz="4" w:space="0" w:color="000000"/>
+              <w:left w:val="single" w:sz="4" w:space="0" w:color="000000"/>
+              <w:bottom w:val="single" w:sz="4" w:space="0" w:color="000000"/>
+              <w:right w:val="single" w:sz="4" w:space="0" w:color="000000"/>
+            </w:tcBorders>
+            <w:hideMark/>
+          </w:tcPr>
+          <w:p>
+            <w:pPr>
+              <w:spacing w:line="256" w:lineRule="auto"/>
+              <w:ind w:right="51"/>
+              <w:jc w:val="center"/>
+            </w:pPr>
+            <w:r>
+              <w:t xml:space="preserve">Preconditions: </w:t>
+            </w:r>
+          </w:p>
+        </w:tc>
+        <w:tc>
+          <w:tcPr>
+            <w:tcW w:w="7034" w:type="dxa"/>
+            <w:gridSpan w:val="3"/>
+            <w:tcBorders>
+              <w:top w:val="single" w:sz="4" w:space="0" w:color="000000"/>
+              <w:left w:val="single" w:sz="4" w:space="0" w:color="000000"/>
+              <w:bottom w:val="single" w:sz="4" w:space="0" w:color="000000"/>
+              <w:right w:val="single" w:sz="4" w:space="0" w:color="000000"/>
+            </w:tcBorders>
+            <w:hideMark/>
+          </w:tcPr>
+          <w:p>
+            <w:pPr>
+              <w:spacing w:line="256" w:lineRule="auto"/>
+            </w:pPr>
+            <w:r>
+              <w:t>PRE-01: User logged in into the system.</w:t>
+            </w:r>
+          </w:p>
+          <w:p>
+            <w:pPr>
+              <w:spacing w:line="256" w:lineRule="auto"/>
+            </w:pPr>
+            <w:r>
+              <w:t xml:space="preserve">PRE-02: User’s account is a “Manager” account. </w:t>
+            </w:r>
+          </w:p>
+        </w:tc>
+      </w:tr>
+      <w:tr>
+        <w:trPr>
+          <w:trHeight w:val="1082"/>
+        </w:trPr>
+        <w:tc>
+          <w:tcPr>
+            <w:tcW w:w="2008" w:type="dxa"/>
+            <w:tcBorders>
+              <w:top w:val="single" w:sz="4" w:space="0" w:color="000000"/>
+              <w:left w:val="single" w:sz="4" w:space="0" w:color="000000"/>
+              <w:bottom w:val="single" w:sz="4" w:space="0" w:color="000000"/>
+              <w:right w:val="single" w:sz="4" w:space="0" w:color="000000"/>
+            </w:tcBorders>
+            <w:vAlign w:val="center"/>
+            <w:hideMark/>
+          </w:tcPr>
+          <w:p>
+            <w:pPr>
+              <w:spacing w:line="256" w:lineRule="auto"/>
+              <w:ind w:right="48"/>
+              <w:jc w:val="center"/>
+            </w:pPr>
+            <w:r>
+              <w:t xml:space="preserve">Post - Conditions: </w:t>
+            </w:r>
+          </w:p>
+        </w:tc>
+        <w:tc>
+          <w:tcPr>
+            <w:tcW w:w="7034" w:type="dxa"/>
+            <w:gridSpan w:val="3"/>
+            <w:tcBorders>
+              <w:top w:val="single" w:sz="4" w:space="0" w:color="000000"/>
+              <w:left w:val="single" w:sz="4" w:space="0" w:color="000000"/>
+              <w:bottom w:val="single" w:sz="4" w:space="0" w:color="000000"/>
+              <w:right w:val="single" w:sz="4" w:space="0" w:color="000000"/>
+            </w:tcBorders>
+            <w:hideMark/>
+          </w:tcPr>
+          <w:p>
+            <w:pPr>
+              <w:spacing w:line="256" w:lineRule="auto"/>
+            </w:pPr>
+            <w:r>
+              <w:t xml:space="preserve">POST-1: FDorm system works stably, without error. </w:t>
+            </w:r>
+          </w:p>
+          <w:p>
+            <w:pPr>
+              <w:spacing w:line="256" w:lineRule="auto"/>
+            </w:pPr>
+            <w:r>
+              <w:t>POST-2: Student’s information is updated.</w:t>
+            </w:r>
+          </w:p>
+          <w:p>
+            <w:pPr>
+              <w:spacing w:line="256" w:lineRule="auto"/>
+            </w:pPr>
+            <w:r>
+              <w:t>POST-</w:t>
+            </w:r>
+            <w:r>
+              <w:t>3</w:t>
+            </w:r>
+            <w:r>
+              <w:t xml:space="preserve">: User is able to navigate to other pages or features of the application. </w:t>
+            </w:r>
+          </w:p>
+        </w:tc>
+      </w:tr>
+      <w:tr>
+        <w:trPr>
+          <w:trHeight w:val="941"/>
+        </w:trPr>
+        <w:tc>
+          <w:tcPr>
+            <w:tcW w:w="2008" w:type="dxa"/>
+            <w:tcBorders>
+              <w:top w:val="single" w:sz="4" w:space="0" w:color="000000"/>
+              <w:left w:val="single" w:sz="4" w:space="0" w:color="000000"/>
+              <w:bottom w:val="single" w:sz="4" w:space="0" w:color="000000"/>
+              <w:right w:val="single" w:sz="4" w:space="0" w:color="000000"/>
+            </w:tcBorders>
+            <w:vAlign w:val="center"/>
+            <w:hideMark/>
+          </w:tcPr>
+          <w:p>
+            <w:pPr>
+              <w:spacing w:line="256" w:lineRule="auto"/>
+              <w:ind w:right="51"/>
+              <w:jc w:val="center"/>
+            </w:pPr>
+            <w:r>
+              <w:t xml:space="preserve">Basic Flow: </w:t>
+            </w:r>
+          </w:p>
+        </w:tc>
+        <w:tc>
+          <w:tcPr>
+            <w:tcW w:w="7034" w:type="dxa"/>
+            <w:gridSpan w:val="3"/>
+            <w:tcBorders>
+              <w:top w:val="single" w:sz="4" w:space="0" w:color="000000"/>
+              <w:left w:val="single" w:sz="4" w:space="0" w:color="000000"/>
+              <w:bottom w:val="single" w:sz="4" w:space="0" w:color="000000"/>
+              <w:right w:val="single" w:sz="4" w:space="0" w:color="000000"/>
+            </w:tcBorders>
+            <w:hideMark/>
+          </w:tcPr>
+          <w:p>
+            <w:pPr>
+              <w:widowControl w:val="0"/>
+              <w:numPr>
+                <w:ilvl w:val="0"/>
+                <w:numId w:val="110"/>
+              </w:numPr>
+              <w:autoSpaceDE w:val="0"/>
+              <w:autoSpaceDN w:val="0"/>
+              <w:spacing w:after="27" w:line="256" w:lineRule="auto"/>
+            </w:pPr>
+            <w:r>
+              <w:t xml:space="preserve">Manager </w:t>
+            </w:r>
+            <w:r>
+              <w:t xml:space="preserve">clicks the “Update” button </w:t>
+            </w:r>
+            <w:r>
+              <w:t>on a student’s profile.</w:t>
+            </w:r>
+          </w:p>
+          <w:p>
+            <w:pPr>
+              <w:numPr>
+                <w:ilvl w:val="0"/>
+                <w:numId w:val="110"/>
+              </w:numPr>
+              <w:spacing w:line="256" w:lineRule="auto"/>
+            </w:pPr>
+            <w:r>
+              <w:t xml:space="preserve">The system </w:t>
+            </w:r>
+            <w:r>
+              <w:t>displays the options to update the student’s information.</w:t>
+            </w:r>
+          </w:p>
+          <w:p>
+            <w:pPr>
+              <w:numPr>
+                <w:ilvl w:val="0"/>
+                <w:numId w:val="110"/>
+              </w:numPr>
+              <w:spacing w:line="256" w:lineRule="auto"/>
+            </w:pPr>
+            <w:r>
+              <w:t>The manager inputs the updated information of the student.</w:t>
+            </w:r>
+          </w:p>
+          <w:p>
+            <w:pPr>
+              <w:numPr>
+                <w:ilvl w:val="0"/>
+                <w:numId w:val="110"/>
+              </w:numPr>
+              <w:spacing w:line="256" w:lineRule="auto"/>
+            </w:pPr>
+            <w:r>
+              <w:t>The manager clicks “Finish updating”.</w:t>
+            </w:r>
+          </w:p>
+          <w:p>
+            <w:pPr>
+              <w:numPr>
+                <w:ilvl w:val="0"/>
+                <w:numId w:val="110"/>
+              </w:numPr>
+              <w:spacing w:line="256" w:lineRule="auto"/>
+            </w:pPr>
+            <w:r>
+              <w:t>The updated information of the student is stored.</w:t>
+            </w:r>
+          </w:p>
+        </w:tc>
+      </w:tr>
+      <w:tr>
+        <w:trPr>
+          <w:trHeight w:val="278"/>
+        </w:trPr>
+        <w:tc>
+          <w:tcPr>
+            <w:tcW w:w="2008" w:type="dxa"/>
+            <w:tcBorders>
+              <w:top w:val="single" w:sz="4" w:space="0" w:color="000000"/>
+              <w:left w:val="single" w:sz="4" w:space="0" w:color="000000"/>
+              <w:bottom w:val="single" w:sz="4" w:space="0" w:color="000000"/>
+              <w:right w:val="single" w:sz="4" w:space="0" w:color="000000"/>
+            </w:tcBorders>
+            <w:hideMark/>
+          </w:tcPr>
+          <w:p>
+            <w:pPr>
+              <w:spacing w:line="256" w:lineRule="auto"/>
+              <w:ind w:right="49"/>
+              <w:jc w:val="center"/>
+            </w:pPr>
+            <w:r>
+              <w:t xml:space="preserve">Alternative Flow: </w:t>
+            </w:r>
+          </w:p>
+        </w:tc>
+        <w:tc>
+          <w:tcPr>
+            <w:tcW w:w="7034" w:type="dxa"/>
+            <w:gridSpan w:val="3"/>
+            <w:tcBorders>
+              <w:top w:val="single" w:sz="4" w:space="0" w:color="000000"/>
+              <w:left w:val="single" w:sz="4" w:space="0" w:color="000000"/>
+              <w:bottom w:val="single" w:sz="4" w:space="0" w:color="000000"/>
+              <w:right w:val="single" w:sz="4" w:space="0" w:color="000000"/>
+            </w:tcBorders>
+            <w:hideMark/>
+          </w:tcPr>
+          <w:p>
+            <w:pPr>
+              <w:spacing w:line="256" w:lineRule="auto"/>
+            </w:pPr>
+            <w:r>
+              <w:t>4b. The manager clicks “Cancel”.</w:t>
+            </w:r>
+          </w:p>
+          <w:p>
+            <w:pPr>
+              <w:spacing w:line="256" w:lineRule="auto"/>
+            </w:pPr>
+            <w:r>
+              <w:t>5b. The information of the student is unchanged.</w:t>
+            </w:r>
+          </w:p>
+        </w:tc>
+      </w:tr>
+      <w:tr>
+        <w:trPr>
+          <w:trHeight w:val="278"/>
+        </w:trPr>
+        <w:tc>
+          <w:tcPr>
+            <w:tcW w:w="2008" w:type="dxa"/>
+            <w:tcBorders>
+              <w:top w:val="single" w:sz="4" w:space="0" w:color="000000"/>
+              <w:left w:val="single" w:sz="4" w:space="0" w:color="000000"/>
+              <w:bottom w:val="single" w:sz="4" w:space="0" w:color="000000"/>
+              <w:right w:val="single" w:sz="4" w:space="0" w:color="000000"/>
+            </w:tcBorders>
+          </w:tcPr>
+          <w:p>
+            <w:pPr>
+              <w:spacing w:line="256" w:lineRule="auto"/>
+              <w:ind w:right="49"/>
+              <w:jc w:val="center"/>
+            </w:pPr>
+            <w:r>
+              <w:t xml:space="preserve">Exception Flow: </w:t>
+            </w:r>
+          </w:p>
+        </w:tc>
+        <w:tc>
+          <w:tcPr>
+            <w:tcW w:w="7034" w:type="dxa"/>
+            <w:gridSpan w:val="3"/>
+            <w:tcBorders>
+              <w:top w:val="single" w:sz="4" w:space="0" w:color="000000"/>
+              <w:left w:val="single" w:sz="4" w:space="0" w:color="000000"/>
+              <w:bottom w:val="single" w:sz="4" w:space="0" w:color="000000"/>
+              <w:right w:val="single" w:sz="4" w:space="0" w:color="000000"/>
+            </w:tcBorders>
+          </w:tcPr>
+          <w:p>
+            <w:pPr>
+              <w:widowControl w:val="0"/>
+              <w:autoSpaceDE w:val="0"/>
+              <w:autoSpaceDN w:val="0"/>
+              <w:spacing w:line="237" w:lineRule="auto"/>
+              <w:rPr>
+                <w:rFonts w:ascii="Calibri" w:eastAsia="Calibri" w:hAnsi="Calibri" w:cs="Calibri"/>
+                <w:b/>
+                <w:kern w:val="0"/>
+                <w:lang w:eastAsia="en-US"/>
+              </w:rPr>
+            </w:pPr>
+            <w:r>
+              <w:rPr>
+                <w:rFonts w:ascii="Calibri" w:eastAsia="Calibri" w:hAnsi="Calibri" w:cs="Calibri"/>
+                <w:b/>
+              </w:rPr>
+              <w:t>5e</w:t>
+            </w:r>
+            <w:r>
+              <w:rPr>
+                <w:rFonts w:ascii="Calibri" w:eastAsia="Calibri" w:hAnsi="Calibri" w:cs="Calibri"/>
+                <w:b/>
+              </w:rPr>
+              <w:t>. The system fails t</w:t>
+            </w:r>
+            <w:r>
+              <w:rPr>
+                <w:rFonts w:ascii="Calibri" w:eastAsia="Calibri" w:hAnsi="Calibri" w:cs="Calibri"/>
+                <w:b/>
+              </w:rPr>
+              <w:t>o update the information.</w:t>
+            </w:r>
+          </w:p>
+          <w:p>
+            <w:pPr>
+              <w:widowControl w:val="0"/>
+              <w:autoSpaceDE w:val="0"/>
+              <w:autoSpaceDN w:val="0"/>
+              <w:spacing w:line="237" w:lineRule="auto"/>
+              <w:rPr>
+                <w:rFonts w:ascii="Calibri" w:eastAsia="Calibri" w:hAnsi="Calibri" w:cs="Calibri"/>
+                <w:bCs/>
+                <w:kern w:val="0"/>
+                <w:lang w:eastAsia="en-US"/>
+              </w:rPr>
+            </w:pPr>
+            <w:r>
+              <w:rPr>
+                <w:rFonts w:ascii="Calibri" w:eastAsia="Calibri" w:hAnsi="Calibri" w:cs="Calibri"/>
+                <w:bCs/>
+              </w:rPr>
+              <w:t>5e1. There was an empty field.</w:t>
+            </w:r>
+          </w:p>
+          <w:p>
+            <w:pPr>
+              <w:widowControl w:val="0"/>
+              <w:autoSpaceDE w:val="0"/>
+              <w:autoSpaceDN w:val="0"/>
+              <w:spacing w:line="237" w:lineRule="auto"/>
+              <w:rPr>
+                <w:rFonts w:ascii="Calibri" w:eastAsia="Calibri" w:hAnsi="Calibri" w:cs="Calibri"/>
+                <w:bCs/>
+                <w:kern w:val="0"/>
+                <w:lang w:eastAsia="en-US"/>
+              </w:rPr>
+            </w:pPr>
+            <w:r>
+              <w:rPr>
+                <w:rFonts w:ascii="Calibri" w:eastAsia="Calibri" w:hAnsi="Calibri" w:cs="Calibri"/>
+                <w:bCs/>
+              </w:rPr>
+              <w:t>5e2. There was an error with the inputted data.</w:t>
+            </w:r>
+          </w:p>
+          <w:p>
+            <w:pPr>
+              <w:spacing w:line="237" w:lineRule="auto"/>
+              <w:rPr>
+                <w:rFonts w:ascii="Calibri" w:eastAsia="Calibri" w:hAnsi="Calibri" w:cs="Calibri"/>
+                <w:bCs/>
+              </w:rPr>
+            </w:pPr>
+            <w:r>
+              <w:rPr>
+                <w:rFonts w:ascii="Calibri" w:eastAsia="Calibri" w:hAnsi="Calibri" w:cs="Calibri"/>
+                <w:bCs/>
+              </w:rPr>
+              <w:t>5e3. The manager stopped the updating process.</w:t>
+            </w:r>
+          </w:p>
+          <w:p>
+            <w:pPr>
+              <w:spacing w:line="256" w:lineRule="auto"/>
+            </w:pPr>
+          </w:p>
+        </w:tc>
+      </w:tr>
+      <w:tr>
+        <w:trPr>
+          <w:trHeight w:val="278"/>
+        </w:trPr>
+        <w:tc>
+          <w:tcPr>
+            <w:tcW w:w="2008" w:type="dxa"/>
+            <w:tcBorders>
+              <w:top w:val="single" w:sz="4" w:space="0" w:color="000000"/>
+              <w:left w:val="single" w:sz="4" w:space="0" w:color="000000"/>
+              <w:bottom w:val="single" w:sz="4" w:space="0" w:color="000000"/>
+              <w:right w:val="single" w:sz="4" w:space="0" w:color="000000"/>
+            </w:tcBorders>
+          </w:tcPr>
+          <w:p>
+            <w:pPr>
+              <w:spacing w:line="256" w:lineRule="auto"/>
+              <w:ind w:right="49"/>
+              <w:jc w:val="center"/>
+            </w:pPr>
+            <w:r>
+              <w:t xml:space="preserve">Business Rules: </w:t>
+            </w:r>
+          </w:p>
+        </w:tc>
+        <w:tc>
+          <w:tcPr>
+            <w:tcW w:w="7034" w:type="dxa"/>
+            <w:gridSpan w:val="3"/>
+            <w:tcBorders>
+              <w:top w:val="single" w:sz="4" w:space="0" w:color="000000"/>
+              <w:left w:val="single" w:sz="4" w:space="0" w:color="000000"/>
+              <w:bottom w:val="single" w:sz="4" w:space="0" w:color="000000"/>
+              <w:right w:val="single" w:sz="4" w:space="0" w:color="000000"/>
+            </w:tcBorders>
+          </w:tcPr>
+          <w:p>
+            <w:pPr>
+              <w:spacing w:line="256" w:lineRule="auto"/>
             </w:pPr>
             <w:r>
               <w:t xml:space="preserve">BR-16 </w:t>
@@ -17673,6 +20507,95 @@
     </w:lvl>
   </w:abstractNum>
   <w:abstractNum w:abstractNumId="36" w15:restartNumberingAfterBreak="0">
+    <w:nsid w:val="2349689F"/>
+    <w:multiLevelType w:val="hybridMultilevel"/>
+    <w:tmpl w:val="42D6A008"/>
+    <w:lvl w:ilvl="0" w:tplc="0409000F">
+      <w:start w:val="1"/>
+      <w:numFmt w:val="decimal"/>
+      <w:lvlText w:val="%1."/>
+      <w:lvlJc w:val="left"/>
+      <w:pPr>
+        <w:ind w:left="720" w:hanging="360"/>
+      </w:pPr>
+      <w:rPr>
+        <w:rFonts w:hint="default"/>
+      </w:rPr>
+    </w:lvl>
+    <w:lvl w:ilvl="1" w:tplc="04090019" w:tentative="1">
+      <w:start w:val="1"/>
+      <w:numFmt w:val="lowerLetter"/>
+      <w:lvlText w:val="%2."/>
+      <w:lvlJc w:val="left"/>
+      <w:pPr>
+        <w:ind w:left="1440" w:hanging="360"/>
+      </w:pPr>
+    </w:lvl>
+    <w:lvl w:ilvl="2" w:tplc="0409001B" w:tentative="1">
+      <w:start w:val="1"/>
+      <w:numFmt w:val="lowerRoman"/>
+      <w:lvlText w:val="%3."/>
+      <w:lvlJc w:val="right"/>
+      <w:pPr>
+        <w:ind w:left="2160" w:hanging="180"/>
+      </w:pPr>
+    </w:lvl>
+    <w:lvl w:ilvl="3" w:tplc="0409000F" w:tentative="1">
+      <w:start w:val="1"/>
+      <w:numFmt w:val="decimal"/>
+      <w:lvlText w:val="%4."/>
+      <w:lvlJc w:val="left"/>
+      <w:pPr>
+        <w:ind w:left="2880" w:hanging="360"/>
+      </w:pPr>
+    </w:lvl>
+    <w:lvl w:ilvl="4" w:tplc="04090019" w:tentative="1">
+      <w:start w:val="1"/>
+      <w:numFmt w:val="lowerLetter"/>
+      <w:lvlText w:val="%5."/>
+      <w:lvlJc w:val="left"/>
+      <w:pPr>
+        <w:ind w:left="3600" w:hanging="360"/>
+      </w:pPr>
+    </w:lvl>
+    <w:lvl w:ilvl="5" w:tplc="0409001B" w:tentative="1">
+      <w:start w:val="1"/>
+      <w:numFmt w:val="lowerRoman"/>
+      <w:lvlText w:val="%6."/>
+      <w:lvlJc w:val="right"/>
+      <w:pPr>
+        <w:ind w:left="4320" w:hanging="180"/>
+      </w:pPr>
+    </w:lvl>
+    <w:lvl w:ilvl="6" w:tplc="0409000F" w:tentative="1">
+      <w:start w:val="1"/>
+      <w:numFmt w:val="decimal"/>
+      <w:lvlText w:val="%7."/>
+      <w:lvlJc w:val="left"/>
+      <w:pPr>
+        <w:ind w:left="5040" w:hanging="360"/>
+      </w:pPr>
+    </w:lvl>
+    <w:lvl w:ilvl="7" w:tplc="04090019" w:tentative="1">
+      <w:start w:val="1"/>
+      <w:numFmt w:val="lowerLetter"/>
+      <w:lvlText w:val="%8."/>
+      <w:lvlJc w:val="left"/>
+      <w:pPr>
+        <w:ind w:left="5760" w:hanging="360"/>
+      </w:pPr>
+    </w:lvl>
+    <w:lvl w:ilvl="8" w:tplc="0409001B" w:tentative="1">
+      <w:start w:val="1"/>
+      <w:numFmt w:val="lowerRoman"/>
+      <w:lvlText w:val="%9."/>
+      <w:lvlJc w:val="right"/>
+      <w:pPr>
+        <w:ind w:left="6480" w:hanging="180"/>
+      </w:pPr>
+    </w:lvl>
+  </w:abstractNum>
+  <w:abstractNum w:abstractNumId="37" w15:restartNumberingAfterBreak="0">
     <w:nsid w:val="236E76AD"/>
     <w:multiLevelType w:val="hybridMultilevel"/>
     <w:tmpl w:val="3DA67DF6"/>
@@ -17788,7 +20711,7 @@
       </w:rPr>
     </w:lvl>
   </w:abstractNum>
-  <w:abstractNum w:abstractNumId="37" w15:restartNumberingAfterBreak="0">
+  <w:abstractNum w:abstractNumId="38" w15:restartNumberingAfterBreak="0">
     <w:nsid w:val="23842F4F"/>
     <w:multiLevelType w:val="hybridMultilevel"/>
     <w:tmpl w:val="6B981BD2"/>
@@ -18000,7 +20923,7 @@
       </w:rPr>
     </w:lvl>
   </w:abstractNum>
-  <w:abstractNum w:abstractNumId="38" w15:restartNumberingAfterBreak="0">
+  <w:abstractNum w:abstractNumId="39" w15:restartNumberingAfterBreak="0">
     <w:nsid w:val="25CF4016"/>
     <w:multiLevelType w:val="hybridMultilevel"/>
     <w:tmpl w:val="BBC4F46E"/>
@@ -18118,7 +21041,7 @@
       </w:rPr>
     </w:lvl>
   </w:abstractNum>
-  <w:abstractNum w:abstractNumId="39" w15:restartNumberingAfterBreak="0">
+  <w:abstractNum w:abstractNumId="40" w15:restartNumberingAfterBreak="0">
     <w:nsid w:val="264C7B34"/>
     <w:multiLevelType w:val="hybridMultilevel"/>
     <w:tmpl w:val="8636260A"/>
@@ -18236,7 +21159,7 @@
       </w:rPr>
     </w:lvl>
   </w:abstractNum>
-  <w:abstractNum w:abstractNumId="40" w15:restartNumberingAfterBreak="0">
+  <w:abstractNum w:abstractNumId="41" w15:restartNumberingAfterBreak="0">
     <w:nsid w:val="276D4B84"/>
     <w:multiLevelType w:val="hybridMultilevel"/>
     <w:tmpl w:val="A50EB9A0"/>
@@ -18354,7 +21277,7 @@
       </w:rPr>
     </w:lvl>
   </w:abstractNum>
-  <w:abstractNum w:abstractNumId="41" w15:restartNumberingAfterBreak="0">
+  <w:abstractNum w:abstractNumId="42" w15:restartNumberingAfterBreak="0">
     <w:nsid w:val="29207B2C"/>
     <w:multiLevelType w:val="hybridMultilevel"/>
     <w:tmpl w:val="3FD400C6"/>
@@ -18468,7 +21391,7 @@
       </w:rPr>
     </w:lvl>
   </w:abstractNum>
-  <w:abstractNum w:abstractNumId="42" w15:restartNumberingAfterBreak="0">
+  <w:abstractNum w:abstractNumId="43" w15:restartNumberingAfterBreak="0">
     <w:nsid w:val="29642350"/>
     <w:multiLevelType w:val="hybridMultilevel"/>
     <w:tmpl w:val="E1E01212"/>
@@ -18585,7 +21508,7 @@
       </w:rPr>
     </w:lvl>
   </w:abstractNum>
-  <w:abstractNum w:abstractNumId="43" w15:restartNumberingAfterBreak="0">
+  <w:abstractNum w:abstractNumId="44" w15:restartNumberingAfterBreak="0">
     <w:nsid w:val="29CF3799"/>
     <w:multiLevelType w:val="hybridMultilevel"/>
     <w:tmpl w:val="6D5E1BE6"/>
@@ -18703,7 +21626,7 @@
       </w:rPr>
     </w:lvl>
   </w:abstractNum>
-  <w:abstractNum w:abstractNumId="44" w15:restartNumberingAfterBreak="0">
+  <w:abstractNum w:abstractNumId="45" w15:restartNumberingAfterBreak="0">
     <w:nsid w:val="2A036211"/>
     <w:multiLevelType w:val="hybridMultilevel"/>
     <w:tmpl w:val="E620D502"/>
@@ -18822,7 +21745,7 @@
       </w:rPr>
     </w:lvl>
   </w:abstractNum>
-  <w:abstractNum w:abstractNumId="45" w15:restartNumberingAfterBreak="0">
+  <w:abstractNum w:abstractNumId="46" w15:restartNumberingAfterBreak="0">
     <w:nsid w:val="2B9830FB"/>
     <w:multiLevelType w:val="multilevel"/>
     <w:tmpl w:val="9DAA2D04"/>
@@ -18945,7 +21868,7 @@
       </w:rPr>
     </w:lvl>
   </w:abstractNum>
-  <w:abstractNum w:abstractNumId="46" w15:restartNumberingAfterBreak="0">
+  <w:abstractNum w:abstractNumId="47" w15:restartNumberingAfterBreak="0">
     <w:nsid w:val="2CD642E1"/>
     <w:multiLevelType w:val="hybridMultilevel"/>
     <w:tmpl w:val="EDFEE6F0"/>
@@ -19061,7 +21984,98 @@
       </w:rPr>
     </w:lvl>
   </w:abstractNum>
-  <w:abstractNum w:abstractNumId="47" w15:restartNumberingAfterBreak="0">
+  <w:abstractNum w:abstractNumId="48" w15:restartNumberingAfterBreak="0">
+    <w:nsid w:val="2D072B92"/>
+    <w:multiLevelType w:val="hybridMultilevel"/>
+    <w:tmpl w:val="91C4B1BE"/>
+    <w:lvl w:ilvl="0" w:tplc="F2D0D2CC">
+      <w:start w:val="1"/>
+      <w:numFmt w:val="decimal"/>
+      <w:lvlText w:val="%1."/>
+      <w:lvlJc w:val="left"/>
+      <w:pPr>
+        <w:ind w:left="720" w:hanging="360"/>
+      </w:pPr>
+      <w:rPr>
+        <w:rFonts w:ascii="Calibri" w:eastAsia="Calibri" w:hAnsi="Calibri" w:cs="Calibri" w:hint="default"/>
+        <w:color w:val="000000"/>
+        <w:sz w:val="24"/>
+      </w:rPr>
+    </w:lvl>
+    <w:lvl w:ilvl="1" w:tplc="04090019" w:tentative="1">
+      <w:start w:val="1"/>
+      <w:numFmt w:val="lowerLetter"/>
+      <w:lvlText w:val="%2."/>
+      <w:lvlJc w:val="left"/>
+      <w:pPr>
+        <w:ind w:left="1440" w:hanging="360"/>
+      </w:pPr>
+    </w:lvl>
+    <w:lvl w:ilvl="2" w:tplc="0409001B" w:tentative="1">
+      <w:start w:val="1"/>
+      <w:numFmt w:val="lowerRoman"/>
+      <w:lvlText w:val="%3."/>
+      <w:lvlJc w:val="right"/>
+      <w:pPr>
+        <w:ind w:left="2160" w:hanging="180"/>
+      </w:pPr>
+    </w:lvl>
+    <w:lvl w:ilvl="3" w:tplc="0409000F" w:tentative="1">
+      <w:start w:val="1"/>
+      <w:numFmt w:val="decimal"/>
+      <w:lvlText w:val="%4."/>
+      <w:lvlJc w:val="left"/>
+      <w:pPr>
+        <w:ind w:left="2880" w:hanging="360"/>
+      </w:pPr>
+    </w:lvl>
+    <w:lvl w:ilvl="4" w:tplc="04090019" w:tentative="1">
+      <w:start w:val="1"/>
+      <w:numFmt w:val="lowerLetter"/>
+      <w:lvlText w:val="%5."/>
+      <w:lvlJc w:val="left"/>
+      <w:pPr>
+        <w:ind w:left="3600" w:hanging="360"/>
+      </w:pPr>
+    </w:lvl>
+    <w:lvl w:ilvl="5" w:tplc="0409001B" w:tentative="1">
+      <w:start w:val="1"/>
+      <w:numFmt w:val="lowerRoman"/>
+      <w:lvlText w:val="%6."/>
+      <w:lvlJc w:val="right"/>
+      <w:pPr>
+        <w:ind w:left="4320" w:hanging="180"/>
+      </w:pPr>
+    </w:lvl>
+    <w:lvl w:ilvl="6" w:tplc="0409000F" w:tentative="1">
+      <w:start w:val="1"/>
+      <w:numFmt w:val="decimal"/>
+      <w:lvlText w:val="%7."/>
+      <w:lvlJc w:val="left"/>
+      <w:pPr>
+        <w:ind w:left="5040" w:hanging="360"/>
+      </w:pPr>
+    </w:lvl>
+    <w:lvl w:ilvl="7" w:tplc="04090019" w:tentative="1">
+      <w:start w:val="1"/>
+      <w:numFmt w:val="lowerLetter"/>
+      <w:lvlText w:val="%8."/>
+      <w:lvlJc w:val="left"/>
+      <w:pPr>
+        <w:ind w:left="5760" w:hanging="360"/>
+      </w:pPr>
+    </w:lvl>
+    <w:lvl w:ilvl="8" w:tplc="0409001B" w:tentative="1">
+      <w:start w:val="1"/>
+      <w:numFmt w:val="lowerRoman"/>
+      <w:lvlText w:val="%9."/>
+      <w:lvlJc w:val="right"/>
+      <w:pPr>
+        <w:ind w:left="6480" w:hanging="180"/>
+      </w:pPr>
+    </w:lvl>
+  </w:abstractNum>
+  <w:abstractNum w:abstractNumId="49" w15:restartNumberingAfterBreak="0">
     <w:nsid w:val="2E443274"/>
     <w:multiLevelType w:val="hybridMultilevel"/>
     <w:tmpl w:val="6EA07EBE"/>
@@ -19180,7 +22194,7 @@
       </w:rPr>
     </w:lvl>
   </w:abstractNum>
-  <w:abstractNum w:abstractNumId="48" w15:restartNumberingAfterBreak="0">
+  <w:abstractNum w:abstractNumId="50" w15:restartNumberingAfterBreak="0">
     <w:nsid w:val="2ECF06A3"/>
     <w:multiLevelType w:val="hybridMultilevel"/>
     <w:tmpl w:val="8780A762"/>
@@ -19298,7 +22312,7 @@
       </w:rPr>
     </w:lvl>
   </w:abstractNum>
-  <w:abstractNum w:abstractNumId="49" w15:restartNumberingAfterBreak="0">
+  <w:abstractNum w:abstractNumId="51" w15:restartNumberingAfterBreak="0">
     <w:nsid w:val="2FF87EC5"/>
     <w:multiLevelType w:val="hybridMultilevel"/>
     <w:tmpl w:val="2836130E"/>
@@ -19416,7 +22430,7 @@
       </w:rPr>
     </w:lvl>
   </w:abstractNum>
-  <w:abstractNum w:abstractNumId="50" w15:restartNumberingAfterBreak="0">
+  <w:abstractNum w:abstractNumId="52" w15:restartNumberingAfterBreak="0">
     <w:nsid w:val="302A6E0B"/>
     <w:multiLevelType w:val="hybridMultilevel"/>
     <w:tmpl w:val="BB72ABAE"/>
@@ -19532,7 +22546,7 @@
       </w:rPr>
     </w:lvl>
   </w:abstractNum>
-  <w:abstractNum w:abstractNumId="51" w15:restartNumberingAfterBreak="0">
+  <w:abstractNum w:abstractNumId="53" w15:restartNumberingAfterBreak="0">
     <w:nsid w:val="34183B3E"/>
     <w:multiLevelType w:val="hybridMultilevel"/>
     <w:tmpl w:val="0D6AEBFC"/>
@@ -19648,7 +22662,7 @@
       </w:rPr>
     </w:lvl>
   </w:abstractNum>
-  <w:abstractNum w:abstractNumId="52" w15:restartNumberingAfterBreak="0">
+  <w:abstractNum w:abstractNumId="54" w15:restartNumberingAfterBreak="0">
     <w:nsid w:val="349B505D"/>
     <w:multiLevelType w:val="multilevel"/>
     <w:tmpl w:val="59F8FA74"/>
@@ -19767,7 +22781,7 @@
       </w:rPr>
     </w:lvl>
   </w:abstractNum>
-  <w:abstractNum w:abstractNumId="53" w15:restartNumberingAfterBreak="0">
+  <w:abstractNum w:abstractNumId="55" w15:restartNumberingAfterBreak="0">
     <w:nsid w:val="38361C95"/>
     <w:multiLevelType w:val="hybridMultilevel"/>
     <w:tmpl w:val="7ECA6D22"/>
@@ -19883,7 +22897,7 @@
       </w:rPr>
     </w:lvl>
   </w:abstractNum>
-  <w:abstractNum w:abstractNumId="54" w15:restartNumberingAfterBreak="0">
+  <w:abstractNum w:abstractNumId="56" w15:restartNumberingAfterBreak="0">
     <w:nsid w:val="3C624D52"/>
     <w:multiLevelType w:val="hybridMultilevel"/>
     <w:tmpl w:val="2F42503E"/>
@@ -20000,7 +23014,7 @@
       </w:rPr>
     </w:lvl>
   </w:abstractNum>
-  <w:abstractNum w:abstractNumId="55" w15:restartNumberingAfterBreak="0">
+  <w:abstractNum w:abstractNumId="57" w15:restartNumberingAfterBreak="0">
     <w:nsid w:val="401C279C"/>
     <w:multiLevelType w:val="hybridMultilevel"/>
     <w:tmpl w:val="AA26E796"/>
@@ -20116,7 +23130,7 @@
       </w:rPr>
     </w:lvl>
   </w:abstractNum>
-  <w:abstractNum w:abstractNumId="56" w15:restartNumberingAfterBreak="0">
+  <w:abstractNum w:abstractNumId="58" w15:restartNumberingAfterBreak="0">
     <w:nsid w:val="40873472"/>
     <w:multiLevelType w:val="hybridMultilevel"/>
     <w:tmpl w:val="62BAF2B4"/>
@@ -20234,7 +23248,219 @@
       </w:rPr>
     </w:lvl>
   </w:abstractNum>
-  <w:abstractNum w:abstractNumId="57" w15:restartNumberingAfterBreak="0">
+  <w:abstractNum w:abstractNumId="59" w15:restartNumberingAfterBreak="0">
+    <w:nsid w:val="40B762C5"/>
+    <w:multiLevelType w:val="hybridMultilevel"/>
+    <w:tmpl w:val="DF1A8938"/>
+    <w:lvl w:ilvl="0" w:tplc="FFFFFFFF">
+      <w:start w:val="1"/>
+      <w:numFmt w:val="decimal"/>
+      <w:lvlText w:val="%1."/>
+      <w:lvlJc w:val="left"/>
+      <w:pPr>
+        <w:ind w:left="721" w:firstLine="0"/>
+      </w:pPr>
+      <w:rPr>
+        <w:rFonts w:ascii="Calibri" w:eastAsia="Calibri" w:hAnsi="Calibri" w:cs="Calibri"/>
+        <w:b w:val="0"/>
+        <w:i w:val="0"/>
+        <w:strike w:val="0"/>
+        <w:dstrike w:val="0"/>
+        <w:color w:val="000000"/>
+        <w:sz w:val="24"/>
+        <w:szCs w:val="24"/>
+        <w:u w:val="none" w:color="000000"/>
+        <w:effect w:val="none"/>
+        <w:bdr w:val="none" w:sz="0" w:space="0" w:color="auto" w:frame="1"/>
+        <w:vertAlign w:val="baseline"/>
+      </w:rPr>
+    </w:lvl>
+    <w:lvl w:ilvl="1" w:tplc="FFFFFFFF">
+      <w:start w:val="1"/>
+      <w:numFmt w:val="lowerLetter"/>
+      <w:lvlText w:val="%2"/>
+      <w:lvlJc w:val="left"/>
+      <w:pPr>
+        <w:ind w:left="1549" w:firstLine="0"/>
+      </w:pPr>
+      <w:rPr>
+        <w:rFonts w:ascii="Calibri" w:eastAsia="Calibri" w:hAnsi="Calibri" w:cs="Calibri"/>
+        <w:b w:val="0"/>
+        <w:i w:val="0"/>
+        <w:strike w:val="0"/>
+        <w:dstrike w:val="0"/>
+        <w:color w:val="000000"/>
+        <w:sz w:val="24"/>
+        <w:szCs w:val="24"/>
+        <w:u w:val="none" w:color="000000"/>
+        <w:effect w:val="none"/>
+        <w:bdr w:val="none" w:sz="0" w:space="0" w:color="auto" w:frame="1"/>
+        <w:vertAlign w:val="baseline"/>
+      </w:rPr>
+    </w:lvl>
+    <w:lvl w:ilvl="2" w:tplc="FFFFFFFF">
+      <w:start w:val="1"/>
+      <w:numFmt w:val="lowerRoman"/>
+      <w:lvlText w:val="%3"/>
+      <w:lvlJc w:val="left"/>
+      <w:pPr>
+        <w:ind w:left="2269" w:firstLine="0"/>
+      </w:pPr>
+      <w:rPr>
+        <w:rFonts w:ascii="Calibri" w:eastAsia="Calibri" w:hAnsi="Calibri" w:cs="Calibri"/>
+        <w:b w:val="0"/>
+        <w:i w:val="0"/>
+        <w:strike w:val="0"/>
+        <w:dstrike w:val="0"/>
+        <w:color w:val="000000"/>
+        <w:sz w:val="24"/>
+        <w:szCs w:val="24"/>
+        <w:u w:val="none" w:color="000000"/>
+        <w:effect w:val="none"/>
+        <w:bdr w:val="none" w:sz="0" w:space="0" w:color="auto" w:frame="1"/>
+        <w:vertAlign w:val="baseline"/>
+      </w:rPr>
+    </w:lvl>
+    <w:lvl w:ilvl="3" w:tplc="FFFFFFFF">
+      <w:start w:val="1"/>
+      <w:numFmt w:val="decimal"/>
+      <w:lvlText w:val="%4"/>
+      <w:lvlJc w:val="left"/>
+      <w:pPr>
+        <w:ind w:left="2989" w:firstLine="0"/>
+      </w:pPr>
+      <w:rPr>
+        <w:rFonts w:ascii="Calibri" w:eastAsia="Calibri" w:hAnsi="Calibri" w:cs="Calibri"/>
+        <w:b w:val="0"/>
+        <w:i w:val="0"/>
+        <w:strike w:val="0"/>
+        <w:dstrike w:val="0"/>
+        <w:color w:val="000000"/>
+        <w:sz w:val="24"/>
+        <w:szCs w:val="24"/>
+        <w:u w:val="none" w:color="000000"/>
+        <w:effect w:val="none"/>
+        <w:bdr w:val="none" w:sz="0" w:space="0" w:color="auto" w:frame="1"/>
+        <w:vertAlign w:val="baseline"/>
+      </w:rPr>
+    </w:lvl>
+    <w:lvl w:ilvl="4" w:tplc="FFFFFFFF">
+      <w:start w:val="1"/>
+      <w:numFmt w:val="lowerLetter"/>
+      <w:lvlText w:val="%5"/>
+      <w:lvlJc w:val="left"/>
+      <w:pPr>
+        <w:ind w:left="3709" w:firstLine="0"/>
+      </w:pPr>
+      <w:rPr>
+        <w:rFonts w:ascii="Calibri" w:eastAsia="Calibri" w:hAnsi="Calibri" w:cs="Calibri"/>
+        <w:b w:val="0"/>
+        <w:i w:val="0"/>
+        <w:strike w:val="0"/>
+        <w:dstrike w:val="0"/>
+        <w:color w:val="000000"/>
+        <w:sz w:val="24"/>
+        <w:szCs w:val="24"/>
+        <w:u w:val="none" w:color="000000"/>
+        <w:effect w:val="none"/>
+        <w:bdr w:val="none" w:sz="0" w:space="0" w:color="auto" w:frame="1"/>
+        <w:vertAlign w:val="baseline"/>
+      </w:rPr>
+    </w:lvl>
+    <w:lvl w:ilvl="5" w:tplc="FFFFFFFF">
+      <w:start w:val="1"/>
+      <w:numFmt w:val="lowerRoman"/>
+      <w:lvlText w:val="%6"/>
+      <w:lvlJc w:val="left"/>
+      <w:pPr>
+        <w:ind w:left="4429" w:firstLine="0"/>
+      </w:pPr>
+      <w:rPr>
+        <w:rFonts w:ascii="Calibri" w:eastAsia="Calibri" w:hAnsi="Calibri" w:cs="Calibri"/>
+        <w:b w:val="0"/>
+        <w:i w:val="0"/>
+        <w:strike w:val="0"/>
+        <w:dstrike w:val="0"/>
+        <w:color w:val="000000"/>
+        <w:sz w:val="24"/>
+        <w:szCs w:val="24"/>
+        <w:u w:val="none" w:color="000000"/>
+        <w:effect w:val="none"/>
+        <w:bdr w:val="none" w:sz="0" w:space="0" w:color="auto" w:frame="1"/>
+        <w:vertAlign w:val="baseline"/>
+      </w:rPr>
+    </w:lvl>
+    <w:lvl w:ilvl="6" w:tplc="FFFFFFFF">
+      <w:start w:val="1"/>
+      <w:numFmt w:val="decimal"/>
+      <w:lvlText w:val="%7"/>
+      <w:lvlJc w:val="left"/>
+      <w:pPr>
+        <w:ind w:left="5149" w:firstLine="0"/>
+      </w:pPr>
+      <w:rPr>
+        <w:rFonts w:ascii="Calibri" w:eastAsia="Calibri" w:hAnsi="Calibri" w:cs="Calibri"/>
+        <w:b w:val="0"/>
+        <w:i w:val="0"/>
+        <w:strike w:val="0"/>
+        <w:dstrike w:val="0"/>
+        <w:color w:val="000000"/>
+        <w:sz w:val="24"/>
+        <w:szCs w:val="24"/>
+        <w:u w:val="none" w:color="000000"/>
+        <w:effect w:val="none"/>
+        <w:bdr w:val="none" w:sz="0" w:space="0" w:color="auto" w:frame="1"/>
+        <w:vertAlign w:val="baseline"/>
+      </w:rPr>
+    </w:lvl>
+    <w:lvl w:ilvl="7" w:tplc="FFFFFFFF">
+      <w:start w:val="1"/>
+      <w:numFmt w:val="lowerLetter"/>
+      <w:lvlText w:val="%8"/>
+      <w:lvlJc w:val="left"/>
+      <w:pPr>
+        <w:ind w:left="5869" w:firstLine="0"/>
+      </w:pPr>
+      <w:rPr>
+        <w:rFonts w:ascii="Calibri" w:eastAsia="Calibri" w:hAnsi="Calibri" w:cs="Calibri"/>
+        <w:b w:val="0"/>
+        <w:i w:val="0"/>
+        <w:strike w:val="0"/>
+        <w:dstrike w:val="0"/>
+        <w:color w:val="000000"/>
+        <w:sz w:val="24"/>
+        <w:szCs w:val="24"/>
+        <w:u w:val="none" w:color="000000"/>
+        <w:effect w:val="none"/>
+        <w:bdr w:val="none" w:sz="0" w:space="0" w:color="auto" w:frame="1"/>
+        <w:vertAlign w:val="baseline"/>
+      </w:rPr>
+    </w:lvl>
+    <w:lvl w:ilvl="8" w:tplc="FFFFFFFF">
+      <w:start w:val="1"/>
+      <w:numFmt w:val="lowerRoman"/>
+      <w:lvlText w:val="%9"/>
+      <w:lvlJc w:val="left"/>
+      <w:pPr>
+        <w:ind w:left="6589" w:firstLine="0"/>
+      </w:pPr>
+      <w:rPr>
+        <w:rFonts w:ascii="Calibri" w:eastAsia="Calibri" w:hAnsi="Calibri" w:cs="Calibri"/>
+        <w:b w:val="0"/>
+        <w:i w:val="0"/>
+        <w:strike w:val="0"/>
+        <w:dstrike w:val="0"/>
+        <w:color w:val="000000"/>
+        <w:sz w:val="24"/>
+        <w:szCs w:val="24"/>
+        <w:u w:val="none" w:color="000000"/>
+        <w:effect w:val="none"/>
+        <w:bdr w:val="none" w:sz="0" w:space="0" w:color="auto" w:frame="1"/>
+        <w:vertAlign w:val="baseline"/>
+      </w:rPr>
+    </w:lvl>
+  </w:abstractNum>
+  <w:abstractNum w:abstractNumId="60" w15:restartNumberingAfterBreak="0">
     <w:nsid w:val="41FC10F8"/>
     <w:multiLevelType w:val="hybridMultilevel"/>
     <w:tmpl w:val="42287DB0"/>
@@ -20351,7 +23577,7 @@
       </w:rPr>
     </w:lvl>
   </w:abstractNum>
-  <w:abstractNum w:abstractNumId="58" w15:restartNumberingAfterBreak="0">
+  <w:abstractNum w:abstractNumId="61" w15:restartNumberingAfterBreak="0">
     <w:nsid w:val="4562091A"/>
     <w:multiLevelType w:val="hybridMultilevel"/>
     <w:tmpl w:val="B2805CBE"/>
@@ -20467,7 +23693,7 @@
       </w:rPr>
     </w:lvl>
   </w:abstractNum>
-  <w:abstractNum w:abstractNumId="59" w15:restartNumberingAfterBreak="0">
+  <w:abstractNum w:abstractNumId="62" w15:restartNumberingAfterBreak="0">
     <w:nsid w:val="45E63B30"/>
     <w:multiLevelType w:val="hybridMultilevel"/>
     <w:tmpl w:val="DB281BE4"/>
@@ -20585,7 +23811,7 @@
       </w:rPr>
     </w:lvl>
   </w:abstractNum>
-  <w:abstractNum w:abstractNumId="60" w15:restartNumberingAfterBreak="0">
+  <w:abstractNum w:abstractNumId="63" w15:restartNumberingAfterBreak="0">
     <w:nsid w:val="47875497"/>
     <w:multiLevelType w:val="hybridMultilevel"/>
     <w:tmpl w:val="E0C8D2AA"/>
@@ -20703,7 +23929,7 @@
       </w:rPr>
     </w:lvl>
   </w:abstractNum>
-  <w:abstractNum w:abstractNumId="61" w15:restartNumberingAfterBreak="0">
+  <w:abstractNum w:abstractNumId="64" w15:restartNumberingAfterBreak="0">
     <w:nsid w:val="482867E8"/>
     <w:multiLevelType w:val="hybridMultilevel"/>
     <w:tmpl w:val="DE32A492"/>
@@ -20819,7 +24045,7 @@
       </w:rPr>
     </w:lvl>
   </w:abstractNum>
-  <w:abstractNum w:abstractNumId="62" w15:restartNumberingAfterBreak="0">
+  <w:abstractNum w:abstractNumId="65" w15:restartNumberingAfterBreak="0">
     <w:nsid w:val="48A65F30"/>
     <w:multiLevelType w:val="hybridMultilevel"/>
     <w:tmpl w:val="16B2FB90"/>
@@ -20937,7 +24163,7 @@
       </w:rPr>
     </w:lvl>
   </w:abstractNum>
-  <w:abstractNum w:abstractNumId="63" w15:restartNumberingAfterBreak="0">
+  <w:abstractNum w:abstractNumId="66" w15:restartNumberingAfterBreak="0">
     <w:nsid w:val="4BB80464"/>
     <w:multiLevelType w:val="hybridMultilevel"/>
     <w:tmpl w:val="3D3C8DA4"/>
@@ -21054,7 +24280,7 @@
       </w:rPr>
     </w:lvl>
   </w:abstractNum>
-  <w:abstractNum w:abstractNumId="64" w15:restartNumberingAfterBreak="0">
+  <w:abstractNum w:abstractNumId="67" w15:restartNumberingAfterBreak="0">
     <w:nsid w:val="4C301164"/>
     <w:multiLevelType w:val="hybridMultilevel"/>
     <w:tmpl w:val="C65C36CC"/>
@@ -21172,7 +24398,7 @@
       </w:rPr>
     </w:lvl>
   </w:abstractNum>
-  <w:abstractNum w:abstractNumId="65" w15:restartNumberingAfterBreak="0">
+  <w:abstractNum w:abstractNumId="68" w15:restartNumberingAfterBreak="0">
     <w:nsid w:val="4CA23027"/>
     <w:multiLevelType w:val="hybridMultilevel"/>
     <w:tmpl w:val="F75A0224"/>
@@ -21290,7 +24516,7 @@
       </w:rPr>
     </w:lvl>
   </w:abstractNum>
-  <w:abstractNum w:abstractNumId="66" w15:restartNumberingAfterBreak="0">
+  <w:abstractNum w:abstractNumId="69" w15:restartNumberingAfterBreak="0">
     <w:nsid w:val="4ED46EF4"/>
     <w:multiLevelType w:val="hybridMultilevel"/>
     <w:tmpl w:val="D1B4688C"/>
@@ -21407,7 +24633,7 @@
       </w:rPr>
     </w:lvl>
   </w:abstractNum>
-  <w:abstractNum w:abstractNumId="67" w15:restartNumberingAfterBreak="0">
+  <w:abstractNum w:abstractNumId="70" w15:restartNumberingAfterBreak="0">
     <w:nsid w:val="4FD56FD6"/>
     <w:multiLevelType w:val="hybridMultilevel"/>
     <w:tmpl w:val="51E2D57C"/>
@@ -21526,7 +24752,7 @@
       </w:rPr>
     </w:lvl>
   </w:abstractNum>
-  <w:abstractNum w:abstractNumId="68" w15:restartNumberingAfterBreak="0">
+  <w:abstractNum w:abstractNumId="71" w15:restartNumberingAfterBreak="0">
     <w:nsid w:val="502A0F5F"/>
     <w:multiLevelType w:val="multilevel"/>
     <w:tmpl w:val="CADAC8DC"/>
@@ -21649,7 +24875,7 @@
       </w:rPr>
     </w:lvl>
   </w:abstractNum>
-  <w:abstractNum w:abstractNumId="69" w15:restartNumberingAfterBreak="0">
+  <w:abstractNum w:abstractNumId="72" w15:restartNumberingAfterBreak="0">
     <w:nsid w:val="50EF2E41"/>
     <w:multiLevelType w:val="multilevel"/>
     <w:tmpl w:val="1554998E"/>
@@ -21789,7 +25015,7 @@
       </w:rPr>
     </w:lvl>
   </w:abstractNum>
-  <w:abstractNum w:abstractNumId="70" w15:restartNumberingAfterBreak="0">
+  <w:abstractNum w:abstractNumId="73" w15:restartNumberingAfterBreak="0">
     <w:nsid w:val="510A29AA"/>
     <w:multiLevelType w:val="hybridMultilevel"/>
     <w:tmpl w:val="47EC87BA"/>
@@ -22001,7 +25227,7 @@
       </w:rPr>
     </w:lvl>
   </w:abstractNum>
-  <w:abstractNum w:abstractNumId="71" w15:restartNumberingAfterBreak="0">
+  <w:abstractNum w:abstractNumId="74" w15:restartNumberingAfterBreak="0">
     <w:nsid w:val="51F453C1"/>
     <w:multiLevelType w:val="hybridMultilevel"/>
     <w:tmpl w:val="D234B74E"/>
@@ -22118,7 +25344,7 @@
       </w:rPr>
     </w:lvl>
   </w:abstractNum>
-  <w:abstractNum w:abstractNumId="72" w15:restartNumberingAfterBreak="0">
+  <w:abstractNum w:abstractNumId="75" w15:restartNumberingAfterBreak="0">
     <w:nsid w:val="54C977DD"/>
     <w:multiLevelType w:val="hybridMultilevel"/>
     <w:tmpl w:val="31FABC20"/>
@@ -22236,7 +25462,7 @@
       </w:rPr>
     </w:lvl>
   </w:abstractNum>
-  <w:abstractNum w:abstractNumId="73" w15:restartNumberingAfterBreak="0">
+  <w:abstractNum w:abstractNumId="76" w15:restartNumberingAfterBreak="0">
     <w:nsid w:val="56D50359"/>
     <w:multiLevelType w:val="hybridMultilevel"/>
     <w:tmpl w:val="17ACA272"/>
@@ -22351,7 +25577,7 @@
       </w:rPr>
     </w:lvl>
   </w:abstractNum>
-  <w:abstractNum w:abstractNumId="74" w15:restartNumberingAfterBreak="0">
+  <w:abstractNum w:abstractNumId="77" w15:restartNumberingAfterBreak="0">
     <w:nsid w:val="56E138E3"/>
     <w:multiLevelType w:val="hybridMultilevel"/>
     <w:tmpl w:val="27765334"/>
@@ -22469,7 +25695,7 @@
       </w:rPr>
     </w:lvl>
   </w:abstractNum>
-  <w:abstractNum w:abstractNumId="75" w15:restartNumberingAfterBreak="0">
+  <w:abstractNum w:abstractNumId="78" w15:restartNumberingAfterBreak="0">
     <w:nsid w:val="575D520A"/>
     <w:multiLevelType w:val="hybridMultilevel"/>
     <w:tmpl w:val="FD4E2266"/>
@@ -22587,7 +25813,7 @@
       </w:rPr>
     </w:lvl>
   </w:abstractNum>
-  <w:abstractNum w:abstractNumId="76" w15:restartNumberingAfterBreak="0">
+  <w:abstractNum w:abstractNumId="79" w15:restartNumberingAfterBreak="0">
     <w:nsid w:val="57912B10"/>
     <w:multiLevelType w:val="hybridMultilevel"/>
     <w:tmpl w:val="69B239FC"/>
@@ -22705,7 +25931,7 @@
       </w:rPr>
     </w:lvl>
   </w:abstractNum>
-  <w:abstractNum w:abstractNumId="77" w15:restartNumberingAfterBreak="0">
+  <w:abstractNum w:abstractNumId="80" w15:restartNumberingAfterBreak="0">
     <w:nsid w:val="5963675F"/>
     <w:multiLevelType w:val="hybridMultilevel"/>
     <w:tmpl w:val="CD7A6784"/>
@@ -22823,7 +26049,7 @@
       </w:rPr>
     </w:lvl>
   </w:abstractNum>
-  <w:abstractNum w:abstractNumId="78" w15:restartNumberingAfterBreak="0">
+  <w:abstractNum w:abstractNumId="81" w15:restartNumberingAfterBreak="0">
     <w:nsid w:val="5CF72E23"/>
     <w:multiLevelType w:val="hybridMultilevel"/>
     <w:tmpl w:val="4016FD4E"/>
@@ -22942,7 +26168,7 @@
       </w:rPr>
     </w:lvl>
   </w:abstractNum>
-  <w:abstractNum w:abstractNumId="79" w15:restartNumberingAfterBreak="0">
+  <w:abstractNum w:abstractNumId="82" w15:restartNumberingAfterBreak="0">
     <w:nsid w:val="6123590D"/>
     <w:multiLevelType w:val="hybridMultilevel"/>
     <w:tmpl w:val="4178F7C8"/>
@@ -23060,7 +26286,7 @@
       </w:rPr>
     </w:lvl>
   </w:abstractNum>
-  <w:abstractNum w:abstractNumId="80" w15:restartNumberingAfterBreak="0">
+  <w:abstractNum w:abstractNumId="83" w15:restartNumberingAfterBreak="0">
     <w:nsid w:val="612E7893"/>
     <w:multiLevelType w:val="hybridMultilevel"/>
     <w:tmpl w:val="C34CD336"/>
@@ -23176,7 +26402,7 @@
       </w:rPr>
     </w:lvl>
   </w:abstractNum>
-  <w:abstractNum w:abstractNumId="81" w15:restartNumberingAfterBreak="0">
+  <w:abstractNum w:abstractNumId="84" w15:restartNumberingAfterBreak="0">
     <w:nsid w:val="633121A8"/>
     <w:multiLevelType w:val="hybridMultilevel"/>
     <w:tmpl w:val="B426C696"/>
@@ -23293,7 +26519,7 @@
       </w:rPr>
     </w:lvl>
   </w:abstractNum>
-  <w:abstractNum w:abstractNumId="82" w15:restartNumberingAfterBreak="0">
+  <w:abstractNum w:abstractNumId="85" w15:restartNumberingAfterBreak="0">
     <w:nsid w:val="63E75072"/>
     <w:multiLevelType w:val="hybridMultilevel"/>
     <w:tmpl w:val="E91A4E08"/>
@@ -23411,7 +26637,7 @@
       </w:rPr>
     </w:lvl>
   </w:abstractNum>
-  <w:abstractNum w:abstractNumId="83" w15:restartNumberingAfterBreak="0">
+  <w:abstractNum w:abstractNumId="86" w15:restartNumberingAfterBreak="0">
     <w:nsid w:val="6406784C"/>
     <w:multiLevelType w:val="hybridMultilevel"/>
     <w:tmpl w:val="BE4846D8"/>
@@ -23623,7 +26849,7 @@
       </w:rPr>
     </w:lvl>
   </w:abstractNum>
-  <w:abstractNum w:abstractNumId="84" w15:restartNumberingAfterBreak="0">
+  <w:abstractNum w:abstractNumId="87" w15:restartNumberingAfterBreak="0">
     <w:nsid w:val="66940E49"/>
     <w:multiLevelType w:val="hybridMultilevel"/>
     <w:tmpl w:val="6ACA2A8C"/>
@@ -23741,7 +26967,7 @@
       </w:rPr>
     </w:lvl>
   </w:abstractNum>
-  <w:abstractNum w:abstractNumId="85" w15:restartNumberingAfterBreak="0">
+  <w:abstractNum w:abstractNumId="88" w15:restartNumberingAfterBreak="0">
     <w:nsid w:val="670330BD"/>
     <w:multiLevelType w:val="hybridMultilevel"/>
     <w:tmpl w:val="11789ED0"/>
@@ -23859,7 +27085,7 @@
       </w:rPr>
     </w:lvl>
   </w:abstractNum>
-  <w:abstractNum w:abstractNumId="86" w15:restartNumberingAfterBreak="0">
+  <w:abstractNum w:abstractNumId="89" w15:restartNumberingAfterBreak="0">
     <w:nsid w:val="6A407553"/>
     <w:multiLevelType w:val="hybridMultilevel"/>
     <w:tmpl w:val="8B409804"/>
@@ -23976,7 +27202,7 @@
       </w:rPr>
     </w:lvl>
   </w:abstractNum>
-  <w:abstractNum w:abstractNumId="87" w15:restartNumberingAfterBreak="0">
+  <w:abstractNum w:abstractNumId="90" w15:restartNumberingAfterBreak="0">
     <w:nsid w:val="6AC256A9"/>
     <w:multiLevelType w:val="multilevel"/>
     <w:tmpl w:val="867A66C2"/>
@@ -24106,7 +27332,7 @@
       </w:rPr>
     </w:lvl>
   </w:abstractNum>
-  <w:abstractNum w:abstractNumId="88" w15:restartNumberingAfterBreak="0">
+  <w:abstractNum w:abstractNumId="91" w15:restartNumberingAfterBreak="0">
     <w:nsid w:val="6B3519A6"/>
     <w:multiLevelType w:val="hybridMultilevel"/>
     <w:tmpl w:val="54C43E68"/>
@@ -24222,7 +27448,7 @@
       </w:rPr>
     </w:lvl>
   </w:abstractNum>
-  <w:abstractNum w:abstractNumId="89" w15:restartNumberingAfterBreak="0">
+  <w:abstractNum w:abstractNumId="92" w15:restartNumberingAfterBreak="0">
     <w:nsid w:val="6B375BBB"/>
     <w:multiLevelType w:val="hybridMultilevel"/>
     <w:tmpl w:val="D8B08320"/>
@@ -24340,7 +27566,7 @@
       </w:rPr>
     </w:lvl>
   </w:abstractNum>
-  <w:abstractNum w:abstractNumId="90" w15:restartNumberingAfterBreak="0">
+  <w:abstractNum w:abstractNumId="93" w15:restartNumberingAfterBreak="0">
     <w:nsid w:val="6C431026"/>
     <w:multiLevelType w:val="hybridMultilevel"/>
     <w:tmpl w:val="515CCFA0"/>
@@ -24458,7 +27684,7 @@
       </w:rPr>
     </w:lvl>
   </w:abstractNum>
-  <w:abstractNum w:abstractNumId="91" w15:restartNumberingAfterBreak="0">
+  <w:abstractNum w:abstractNumId="94" w15:restartNumberingAfterBreak="0">
     <w:nsid w:val="6C74714B"/>
     <w:multiLevelType w:val="hybridMultilevel"/>
     <w:tmpl w:val="3F60B4D8"/>
@@ -24576,7 +27802,7 @@
       </w:rPr>
     </w:lvl>
   </w:abstractNum>
-  <w:abstractNum w:abstractNumId="92" w15:restartNumberingAfterBreak="0">
+  <w:abstractNum w:abstractNumId="95" w15:restartNumberingAfterBreak="0">
     <w:nsid w:val="6E6573E5"/>
     <w:multiLevelType w:val="hybridMultilevel"/>
     <w:tmpl w:val="D068CBD4"/>
@@ -24694,7 +27920,7 @@
       </w:rPr>
     </w:lvl>
   </w:abstractNum>
-  <w:abstractNum w:abstractNumId="93" w15:restartNumberingAfterBreak="0">
+  <w:abstractNum w:abstractNumId="96" w15:restartNumberingAfterBreak="0">
     <w:nsid w:val="6FB138F3"/>
     <w:multiLevelType w:val="hybridMultilevel"/>
     <w:tmpl w:val="FDD0BF92"/>
@@ -24812,7 +28038,7 @@
       </w:rPr>
     </w:lvl>
   </w:abstractNum>
-  <w:abstractNum w:abstractNumId="94" w15:restartNumberingAfterBreak="0">
+  <w:abstractNum w:abstractNumId="97" w15:restartNumberingAfterBreak="0">
     <w:nsid w:val="6FED13FC"/>
     <w:multiLevelType w:val="multilevel"/>
     <w:tmpl w:val="8C32D546"/>
@@ -24931,7 +28157,7 @@
       </w:rPr>
     </w:lvl>
   </w:abstractNum>
-  <w:abstractNum w:abstractNumId="95" w15:restartNumberingAfterBreak="0">
+  <w:abstractNum w:abstractNumId="98" w15:restartNumberingAfterBreak="0">
     <w:nsid w:val="7059535D"/>
     <w:multiLevelType w:val="hybridMultilevel"/>
     <w:tmpl w:val="D9DC56FA"/>
@@ -25049,7 +28275,7 @@
       </w:rPr>
     </w:lvl>
   </w:abstractNum>
-  <w:abstractNum w:abstractNumId="96" w15:restartNumberingAfterBreak="0">
+  <w:abstractNum w:abstractNumId="99" w15:restartNumberingAfterBreak="0">
     <w:nsid w:val="70DA1C86"/>
     <w:multiLevelType w:val="hybridMultilevel"/>
     <w:tmpl w:val="F0C2DC00"/>
@@ -25167,7 +28393,7 @@
       </w:rPr>
     </w:lvl>
   </w:abstractNum>
-  <w:abstractNum w:abstractNumId="97" w15:restartNumberingAfterBreak="0">
+  <w:abstractNum w:abstractNumId="100" w15:restartNumberingAfterBreak="0">
     <w:nsid w:val="714C3779"/>
     <w:multiLevelType w:val="hybridMultilevel"/>
     <w:tmpl w:val="D93204B0"/>
@@ -25283,7 +28509,7 @@
       </w:rPr>
     </w:lvl>
   </w:abstractNum>
-  <w:abstractNum w:abstractNumId="98" w15:restartNumberingAfterBreak="0">
+  <w:abstractNum w:abstractNumId="101" w15:restartNumberingAfterBreak="0">
     <w:nsid w:val="739B5A45"/>
     <w:multiLevelType w:val="hybridMultilevel"/>
     <w:tmpl w:val="A490BD42"/>
@@ -25401,7 +28627,7 @@
       </w:rPr>
     </w:lvl>
   </w:abstractNum>
-  <w:abstractNum w:abstractNumId="99" w15:restartNumberingAfterBreak="0">
+  <w:abstractNum w:abstractNumId="102" w15:restartNumberingAfterBreak="0">
     <w:nsid w:val="761C6948"/>
     <w:multiLevelType w:val="hybridMultilevel"/>
     <w:tmpl w:val="7B8C4BC8"/>
@@ -25517,7 +28743,7 @@
       </w:rPr>
     </w:lvl>
   </w:abstractNum>
-  <w:abstractNum w:abstractNumId="100" w15:restartNumberingAfterBreak="0">
+  <w:abstractNum w:abstractNumId="103" w15:restartNumberingAfterBreak="0">
     <w:nsid w:val="76794B1E"/>
     <w:multiLevelType w:val="hybridMultilevel"/>
     <w:tmpl w:val="11BCC6F4"/>
@@ -25635,7 +28861,7 @@
       </w:rPr>
     </w:lvl>
   </w:abstractNum>
-  <w:abstractNum w:abstractNumId="101" w15:restartNumberingAfterBreak="0">
+  <w:abstractNum w:abstractNumId="104" w15:restartNumberingAfterBreak="0">
     <w:nsid w:val="77E01182"/>
     <w:multiLevelType w:val="hybridMultilevel"/>
     <w:tmpl w:val="98AC85C0"/>
@@ -25753,7 +28979,7 @@
       </w:rPr>
     </w:lvl>
   </w:abstractNum>
-  <w:abstractNum w:abstractNumId="102" w15:restartNumberingAfterBreak="0">
+  <w:abstractNum w:abstractNumId="105" w15:restartNumberingAfterBreak="0">
     <w:nsid w:val="78152305"/>
     <w:multiLevelType w:val="hybridMultilevel"/>
     <w:tmpl w:val="586CA148"/>
@@ -25871,7 +29097,7 @@
       </w:rPr>
     </w:lvl>
   </w:abstractNum>
-  <w:abstractNum w:abstractNumId="103" w15:restartNumberingAfterBreak="0">
+  <w:abstractNum w:abstractNumId="106" w15:restartNumberingAfterBreak="0">
     <w:nsid w:val="7B6B0192"/>
     <w:multiLevelType w:val="hybridMultilevel"/>
     <w:tmpl w:val="DDBE653E"/>
@@ -25987,7 +29213,7 @@
       </w:rPr>
     </w:lvl>
   </w:abstractNum>
-  <w:abstractNum w:abstractNumId="104" w15:restartNumberingAfterBreak="0">
+  <w:abstractNum w:abstractNumId="107" w15:restartNumberingAfterBreak="0">
     <w:nsid w:val="7B8E3D64"/>
     <w:multiLevelType w:val="hybridMultilevel"/>
     <w:tmpl w:val="E4F40CB6"/>
@@ -26105,7 +29331,7 @@
       </w:rPr>
     </w:lvl>
   </w:abstractNum>
-  <w:abstractNum w:abstractNumId="105" w15:restartNumberingAfterBreak="0">
+  <w:abstractNum w:abstractNumId="108" w15:restartNumberingAfterBreak="0">
     <w:nsid w:val="7CF47596"/>
     <w:multiLevelType w:val="hybridMultilevel"/>
     <w:tmpl w:val="BE44BF66"/>
@@ -26223,7 +29449,7 @@
       </w:rPr>
     </w:lvl>
   </w:abstractNum>
-  <w:abstractNum w:abstractNumId="106" w15:restartNumberingAfterBreak="0">
+  <w:abstractNum w:abstractNumId="109" w15:restartNumberingAfterBreak="0">
     <w:nsid w:val="7F844CC8"/>
     <w:multiLevelType w:val="hybridMultilevel"/>
     <w:tmpl w:val="AA6EF010"/>
@@ -26345,55 +29571,55 @@
     <w:abstractNumId w:val="33"/>
   </w:num>
   <w:num w:numId="2" w16cid:durableId="1552887744">
-    <w:abstractNumId w:val="58"/>
+    <w:abstractNumId w:val="61"/>
   </w:num>
   <w:num w:numId="3" w16cid:durableId="1683047158">
-    <w:abstractNumId w:val="51"/>
+    <w:abstractNumId w:val="53"/>
   </w:num>
   <w:num w:numId="4" w16cid:durableId="873730680">
     <w:abstractNumId w:val="20"/>
   </w:num>
   <w:num w:numId="5" w16cid:durableId="93520751">
-    <w:abstractNumId w:val="99"/>
+    <w:abstractNumId w:val="102"/>
   </w:num>
   <w:num w:numId="6" w16cid:durableId="1163009737">
     <w:abstractNumId w:val="28"/>
   </w:num>
   <w:num w:numId="7" w16cid:durableId="476336912">
-    <w:abstractNumId w:val="36"/>
+    <w:abstractNumId w:val="37"/>
   </w:num>
   <w:num w:numId="8" w16cid:durableId="1212841205">
-    <w:abstractNumId w:val="88"/>
+    <w:abstractNumId w:val="91"/>
   </w:num>
   <w:num w:numId="9" w16cid:durableId="191579369">
-    <w:abstractNumId w:val="53"/>
+    <w:abstractNumId w:val="55"/>
   </w:num>
   <w:num w:numId="10" w16cid:durableId="1352144710">
     <w:abstractNumId w:val="15"/>
   </w:num>
   <w:num w:numId="11" w16cid:durableId="498079960">
-    <w:abstractNumId w:val="87"/>
+    <w:abstractNumId w:val="90"/>
   </w:num>
   <w:num w:numId="12" w16cid:durableId="456994058">
     <w:abstractNumId w:val="13"/>
   </w:num>
   <w:num w:numId="13" w16cid:durableId="202836542">
-    <w:abstractNumId w:val="67"/>
+    <w:abstractNumId w:val="70"/>
   </w:num>
   <w:num w:numId="14" w16cid:durableId="1306355214">
-    <w:abstractNumId w:val="47"/>
+    <w:abstractNumId w:val="49"/>
   </w:num>
   <w:num w:numId="15" w16cid:durableId="1467309988">
-    <w:abstractNumId w:val="46"/>
+    <w:abstractNumId w:val="47"/>
   </w:num>
   <w:num w:numId="16" w16cid:durableId="1010184132">
     <w:abstractNumId w:val="29"/>
   </w:num>
   <w:num w:numId="17" w16cid:durableId="427120341">
-    <w:abstractNumId w:val="61"/>
+    <w:abstractNumId w:val="64"/>
   </w:num>
   <w:num w:numId="18" w16cid:durableId="306664526">
-    <w:abstractNumId w:val="97"/>
+    <w:abstractNumId w:val="100"/>
   </w:num>
   <w:num w:numId="19" w16cid:durableId="822087657">
     <w:abstractNumId w:val="1"/>
@@ -26402,169 +29628,169 @@
     <w:abstractNumId w:val="19"/>
   </w:num>
   <w:num w:numId="21" w16cid:durableId="1071194104">
-    <w:abstractNumId w:val="55"/>
+    <w:abstractNumId w:val="57"/>
   </w:num>
   <w:num w:numId="22" w16cid:durableId="525754182">
-    <w:abstractNumId w:val="80"/>
+    <w:abstractNumId w:val="83"/>
   </w:num>
   <w:num w:numId="23" w16cid:durableId="252935425">
-    <w:abstractNumId w:val="44"/>
+    <w:abstractNumId w:val="45"/>
   </w:num>
   <w:num w:numId="24" w16cid:durableId="677734329">
-    <w:abstractNumId w:val="78"/>
+    <w:abstractNumId w:val="81"/>
   </w:num>
   <w:num w:numId="25" w16cid:durableId="1585649502">
     <w:abstractNumId w:val="34"/>
   </w:num>
   <w:num w:numId="26" w16cid:durableId="1121262423">
-    <w:abstractNumId w:val="76"/>
+    <w:abstractNumId w:val="79"/>
   </w:num>
   <w:num w:numId="27" w16cid:durableId="1615284439">
-    <w:abstractNumId w:val="100"/>
+    <w:abstractNumId w:val="103"/>
   </w:num>
   <w:num w:numId="28" w16cid:durableId="136650648">
-    <w:abstractNumId w:val="101"/>
+    <w:abstractNumId w:val="104"/>
   </w:num>
   <w:num w:numId="29" w16cid:durableId="656301083">
-    <w:abstractNumId w:val="62"/>
+    <w:abstractNumId w:val="65"/>
   </w:num>
   <w:num w:numId="30" w16cid:durableId="1898853566">
     <w:abstractNumId w:val="2"/>
   </w:num>
   <w:num w:numId="31" w16cid:durableId="2049184801">
-    <w:abstractNumId w:val="43"/>
+    <w:abstractNumId w:val="44"/>
   </w:num>
   <w:num w:numId="32" w16cid:durableId="548227202">
     <w:abstractNumId w:val="14"/>
   </w:num>
   <w:num w:numId="33" w16cid:durableId="908926359">
+    <w:abstractNumId w:val="96"/>
+  </w:num>
+  <w:num w:numId="34" w16cid:durableId="293146657">
+    <w:abstractNumId w:val="50"/>
+  </w:num>
+  <w:num w:numId="35" w16cid:durableId="1694915107">
+    <w:abstractNumId w:val="58"/>
+  </w:num>
+  <w:num w:numId="36" w16cid:durableId="1788769271">
     <w:abstractNumId w:val="93"/>
   </w:num>
-  <w:num w:numId="34" w16cid:durableId="293146657">
-    <w:abstractNumId w:val="48"/>
-  </w:num>
-  <w:num w:numId="35" w16cid:durableId="1694915107">
-    <w:abstractNumId w:val="56"/>
-  </w:num>
-  <w:num w:numId="36" w16cid:durableId="1788769271">
-    <w:abstractNumId w:val="90"/>
-  </w:num>
   <w:num w:numId="37" w16cid:durableId="49039338">
-    <w:abstractNumId w:val="71"/>
+    <w:abstractNumId w:val="74"/>
   </w:num>
   <w:num w:numId="38" w16cid:durableId="1394817094">
-    <w:abstractNumId w:val="84"/>
+    <w:abstractNumId w:val="87"/>
   </w:num>
   <w:num w:numId="39" w16cid:durableId="1541477444">
-    <w:abstractNumId w:val="52"/>
+    <w:abstractNumId w:val="54"/>
   </w:num>
   <w:num w:numId="40" w16cid:durableId="205143306">
-    <w:abstractNumId w:val="57"/>
+    <w:abstractNumId w:val="60"/>
   </w:num>
   <w:num w:numId="41" w16cid:durableId="1580363231">
     <w:abstractNumId w:val="10"/>
   </w:num>
   <w:num w:numId="42" w16cid:durableId="1028995429">
-    <w:abstractNumId w:val="68"/>
+    <w:abstractNumId w:val="71"/>
   </w:num>
   <w:num w:numId="43" w16cid:durableId="375274982">
     <w:abstractNumId w:val="32"/>
   </w:num>
   <w:num w:numId="44" w16cid:durableId="1448236094">
-    <w:abstractNumId w:val="41"/>
+    <w:abstractNumId w:val="42"/>
   </w:num>
   <w:num w:numId="45" w16cid:durableId="735470345">
-    <w:abstractNumId w:val="50"/>
+    <w:abstractNumId w:val="52"/>
   </w:num>
   <w:num w:numId="46" w16cid:durableId="104353779">
-    <w:abstractNumId w:val="63"/>
+    <w:abstractNumId w:val="66"/>
   </w:num>
   <w:num w:numId="47" w16cid:durableId="2139293298">
     <w:abstractNumId w:val="18"/>
   </w:num>
   <w:num w:numId="48" w16cid:durableId="817116011">
-    <w:abstractNumId w:val="39"/>
+    <w:abstractNumId w:val="40"/>
   </w:num>
   <w:num w:numId="49" w16cid:durableId="344015083">
-    <w:abstractNumId w:val="73"/>
+    <w:abstractNumId w:val="76"/>
   </w:num>
   <w:num w:numId="50" w16cid:durableId="1373386210">
     <w:abstractNumId w:val="17"/>
   </w:num>
   <w:num w:numId="51" w16cid:durableId="694698608">
-    <w:abstractNumId w:val="45"/>
+    <w:abstractNumId w:val="46"/>
   </w:num>
   <w:num w:numId="52" w16cid:durableId="512767769">
-    <w:abstractNumId w:val="91"/>
+    <w:abstractNumId w:val="94"/>
   </w:num>
   <w:num w:numId="53" w16cid:durableId="1081558747">
     <w:abstractNumId w:val="24"/>
   </w:num>
   <w:num w:numId="54" w16cid:durableId="184828447">
-    <w:abstractNumId w:val="75"/>
+    <w:abstractNumId w:val="78"/>
   </w:num>
   <w:num w:numId="55" w16cid:durableId="1243174357">
     <w:abstractNumId w:val="4"/>
   </w:num>
   <w:num w:numId="56" w16cid:durableId="1504663013">
-    <w:abstractNumId w:val="54"/>
+    <w:abstractNumId w:val="56"/>
   </w:num>
   <w:num w:numId="57" w16cid:durableId="571281404">
-    <w:abstractNumId w:val="72"/>
+    <w:abstractNumId w:val="75"/>
   </w:num>
   <w:num w:numId="58" w16cid:durableId="1525289042">
-    <w:abstractNumId w:val="49"/>
+    <w:abstractNumId w:val="51"/>
   </w:num>
   <w:num w:numId="59" w16cid:durableId="794448075">
+    <w:abstractNumId w:val="85"/>
+  </w:num>
+  <w:num w:numId="60" w16cid:durableId="847446555">
+    <w:abstractNumId w:val="80"/>
+  </w:num>
+  <w:num w:numId="61" w16cid:durableId="592511891">
+    <w:abstractNumId w:val="98"/>
+  </w:num>
+  <w:num w:numId="62" w16cid:durableId="1866597193">
+    <w:abstractNumId w:val="43"/>
+  </w:num>
+  <w:num w:numId="63" w16cid:durableId="367146988">
+    <w:abstractNumId w:val="39"/>
+  </w:num>
+  <w:num w:numId="64" w16cid:durableId="1396705593">
+    <w:abstractNumId w:val="69"/>
+  </w:num>
+  <w:num w:numId="65" w16cid:durableId="1394699712">
+    <w:abstractNumId w:val="77"/>
+  </w:num>
+  <w:num w:numId="66" w16cid:durableId="1442342124">
+    <w:abstractNumId w:val="101"/>
+  </w:num>
+  <w:num w:numId="67" w16cid:durableId="977763339">
     <w:abstractNumId w:val="82"/>
   </w:num>
-  <w:num w:numId="60" w16cid:durableId="847446555">
-    <w:abstractNumId w:val="77"/>
-  </w:num>
-  <w:num w:numId="61" w16cid:durableId="592511891">
-    <w:abstractNumId w:val="95"/>
-  </w:num>
-  <w:num w:numId="62" w16cid:durableId="1866597193">
-    <w:abstractNumId w:val="42"/>
-  </w:num>
-  <w:num w:numId="63" w16cid:durableId="367146988">
-    <w:abstractNumId w:val="38"/>
-  </w:num>
-  <w:num w:numId="64" w16cid:durableId="1396705593">
-    <w:abstractNumId w:val="66"/>
-  </w:num>
-  <w:num w:numId="65" w16cid:durableId="1394699712">
-    <w:abstractNumId w:val="74"/>
-  </w:num>
-  <w:num w:numId="66" w16cid:durableId="1442342124">
-    <w:abstractNumId w:val="98"/>
-  </w:num>
-  <w:num w:numId="67" w16cid:durableId="977763339">
-    <w:abstractNumId w:val="79"/>
-  </w:num>
   <w:num w:numId="68" w16cid:durableId="679309049">
-    <w:abstractNumId w:val="106"/>
+    <w:abstractNumId w:val="109"/>
   </w:num>
   <w:num w:numId="69" w16cid:durableId="2075155205">
     <w:abstractNumId w:val="35"/>
   </w:num>
   <w:num w:numId="70" w16cid:durableId="968559101">
-    <w:abstractNumId w:val="64"/>
+    <w:abstractNumId w:val="67"/>
   </w:num>
   <w:num w:numId="71" w16cid:durableId="109864339">
-    <w:abstractNumId w:val="86"/>
+    <w:abstractNumId w:val="89"/>
   </w:num>
   <w:num w:numId="72" w16cid:durableId="1939558153">
     <w:abstractNumId w:val="16"/>
   </w:num>
   <w:num w:numId="73" w16cid:durableId="453672235">
-    <w:abstractNumId w:val="60"/>
+    <w:abstractNumId w:val="63"/>
   </w:num>
   <w:num w:numId="74" w16cid:durableId="1471944626">
     <w:abstractNumId w:val="5"/>
   </w:num>
   <w:num w:numId="75" w16cid:durableId="589504989">
-    <w:abstractNumId w:val="103"/>
+    <w:abstractNumId w:val="106"/>
   </w:num>
   <w:num w:numId="76" w16cid:durableId="539631666">
     <w:abstractNumId w:val="25"/>
@@ -26573,7 +29799,7 @@
     <w:abstractNumId w:val="27"/>
   </w:num>
   <w:num w:numId="78" w16cid:durableId="1429303501">
-    <w:abstractNumId w:val="81"/>
+    <w:abstractNumId w:val="84"/>
   </w:num>
   <w:num w:numId="79" w16cid:durableId="1771508120">
     <w:abstractNumId w:val="3"/>
@@ -26585,25 +29811,25 @@
     <w:abstractNumId w:val="22"/>
   </w:num>
   <w:num w:numId="82" w16cid:durableId="622425648">
-    <w:abstractNumId w:val="65"/>
+    <w:abstractNumId w:val="68"/>
   </w:num>
   <w:num w:numId="83" w16cid:durableId="576792213">
     <w:abstractNumId w:val="26"/>
   </w:num>
   <w:num w:numId="84" w16cid:durableId="314797980">
-    <w:abstractNumId w:val="96"/>
+    <w:abstractNumId w:val="99"/>
   </w:num>
   <w:num w:numId="85" w16cid:durableId="2013146224">
-    <w:abstractNumId w:val="59"/>
+    <w:abstractNumId w:val="62"/>
   </w:num>
   <w:num w:numId="86" w16cid:durableId="15860942">
     <w:abstractNumId w:val="8"/>
   </w:num>
   <w:num w:numId="87" w16cid:durableId="796995185">
-    <w:abstractNumId w:val="92"/>
+    <w:abstractNumId w:val="95"/>
   </w:num>
   <w:num w:numId="88" w16cid:durableId="657805863">
-    <w:abstractNumId w:val="105"/>
+    <w:abstractNumId w:val="108"/>
   </w:num>
   <w:num w:numId="89" w16cid:durableId="1941176951">
     <w:abstractNumId w:val="30"/>
@@ -26612,10 +29838,10 @@
     <w:abstractNumId w:val="0"/>
   </w:num>
   <w:num w:numId="91" w16cid:durableId="1146780223">
-    <w:abstractNumId w:val="104"/>
+    <w:abstractNumId w:val="107"/>
   </w:num>
   <w:num w:numId="92" w16cid:durableId="1099327859">
-    <w:abstractNumId w:val="85"/>
+    <w:abstractNumId w:val="88"/>
   </w:num>
   <w:num w:numId="93" w16cid:durableId="1699350842">
     <w:abstractNumId w:val="9"/>
@@ -26624,16 +29850,16 @@
     <w:abstractNumId w:val="21"/>
   </w:num>
   <w:num w:numId="95" w16cid:durableId="410585410">
-    <w:abstractNumId w:val="89"/>
+    <w:abstractNumId w:val="92"/>
   </w:num>
   <w:num w:numId="96" w16cid:durableId="1520270927">
-    <w:abstractNumId w:val="40"/>
+    <w:abstractNumId w:val="41"/>
   </w:num>
   <w:num w:numId="97" w16cid:durableId="1826631453">
     <w:abstractNumId w:val="7"/>
   </w:num>
   <w:num w:numId="98" w16cid:durableId="617223808">
-    <w:abstractNumId w:val="102"/>
+    <w:abstractNumId w:val="105"/>
   </w:num>
   <w:num w:numId="99" w16cid:durableId="988090758">
     <w:abstractNumId w:val="6"/>
@@ -26642,25 +29868,61 @@
     <w:abstractNumId w:val="31"/>
   </w:num>
   <w:num w:numId="101" w16cid:durableId="1056666087">
-    <w:abstractNumId w:val="69"/>
+    <w:abstractNumId w:val="72"/>
   </w:num>
   <w:num w:numId="102" w16cid:durableId="2019194945">
-    <w:abstractNumId w:val="94"/>
+    <w:abstractNumId w:val="97"/>
   </w:num>
   <w:num w:numId="103" w16cid:durableId="82800085">
     <w:abstractNumId w:val="11"/>
   </w:num>
   <w:num w:numId="104" w16cid:durableId="40134932">
-    <w:abstractNumId w:val="83"/>
+    <w:abstractNumId w:val="86"/>
   </w:num>
   <w:num w:numId="105" w16cid:durableId="1866094452">
-    <w:abstractNumId w:val="37"/>
+    <w:abstractNumId w:val="38"/>
   </w:num>
   <w:num w:numId="106" w16cid:durableId="1426268400">
-    <w:abstractNumId w:val="70"/>
+    <w:abstractNumId w:val="73"/>
   </w:num>
   <w:num w:numId="107" w16cid:durableId="1567060593">
     <w:abstractNumId w:val="23"/>
+  </w:num>
+  <w:num w:numId="108" w16cid:durableId="579485837">
+    <w:abstractNumId w:val="59"/>
+    <w:lvlOverride w:ilvl="0">
+      <w:startOverride w:val="1"/>
+    </w:lvlOverride>
+    <w:lvlOverride w:ilvl="1">
+      <w:startOverride w:val="1"/>
+    </w:lvlOverride>
+    <w:lvlOverride w:ilvl="2">
+      <w:startOverride w:val="1"/>
+    </w:lvlOverride>
+    <w:lvlOverride w:ilvl="3">
+      <w:startOverride w:val="1"/>
+    </w:lvlOverride>
+    <w:lvlOverride w:ilvl="4">
+      <w:startOverride w:val="1"/>
+    </w:lvlOverride>
+    <w:lvlOverride w:ilvl="5">
+      <w:startOverride w:val="1"/>
+    </w:lvlOverride>
+    <w:lvlOverride w:ilvl="6">
+      <w:startOverride w:val="1"/>
+    </w:lvlOverride>
+    <w:lvlOverride w:ilvl="7">
+      <w:startOverride w:val="1"/>
+    </w:lvlOverride>
+    <w:lvlOverride w:ilvl="8">
+      <w:startOverride w:val="1"/>
+    </w:lvlOverride>
+  </w:num>
+  <w:num w:numId="109" w16cid:durableId="1537087508">
+    <w:abstractNumId w:val="48"/>
+  </w:num>
+  <w:num w:numId="110" w16cid:durableId="514422232">
+    <w:abstractNumId w:val="36"/>
   </w:num>
   <w:numIdMacAtCleanup w:val="103"/>
 </w:numbering>
@@ -27067,6 +30329,7 @@
     <w:name w:val="Normal"/>
     <w:uiPriority w:val="1"/>
     <w:qFormat/>
+    <w:rsid w:val="0033064E"/>
     <w:rPr>
       <w:rFonts w:ascii="Carlito" w:eastAsia="Carlito" w:hAnsi="Carlito" w:cs="Carlito"/>
     </w:rPr>
@@ -27121,6 +30384,7 @@
   <w:style w:type="paragraph" w:styleId="Heading4">
     <w:name w:val="heading 4"/>
     <w:basedOn w:val="Normal"/>
+    <w:link w:val="Heading4Char"/>
     <w:uiPriority w:val="1"/>
     <w:qFormat/>
     <w:pPr>
@@ -27138,6 +30402,7 @@
   <w:style w:type="paragraph" w:styleId="Heading5">
     <w:name w:val="heading 5"/>
     <w:basedOn w:val="Normal"/>
+    <w:link w:val="Heading5Char"/>
     <w:uiPriority w:val="1"/>
     <w:qFormat/>
     <w:pPr>
@@ -27330,6 +30595,33 @@
         <w:right w:w="0" w:type="dxa"/>
       </w:tblCellMar>
     </w:tblPr>
+  </w:style>
+  <w:style w:type="character" w:customStyle="1" w:styleId="Heading4Char">
+    <w:name w:val="Heading 4 Char"/>
+    <w:basedOn w:val="DefaultParagraphFont"/>
+    <w:link w:val="Heading4"/>
+    <w:uiPriority w:val="1"/>
+    <w:rsid w:val="003374F8"/>
+    <w:rPr>
+      <w:rFonts w:ascii="Carlito" w:eastAsia="Carlito" w:hAnsi="Carlito" w:cs="Carlito"/>
+      <w:b/>
+      <w:bCs/>
+      <w:sz w:val="23"/>
+      <w:szCs w:val="23"/>
+    </w:rPr>
+  </w:style>
+  <w:style w:type="character" w:customStyle="1" w:styleId="Heading5Char">
+    <w:name w:val="Heading 5 Char"/>
+    <w:basedOn w:val="DefaultParagraphFont"/>
+    <w:link w:val="Heading5"/>
+    <w:uiPriority w:val="1"/>
+    <w:rsid w:val="003374F8"/>
+    <w:rPr>
+      <w:rFonts w:ascii="Trebuchet MS" w:eastAsia="Trebuchet MS" w:hAnsi="Trebuchet MS" w:cs="Trebuchet MS"/>
+      <w:i/>
+      <w:sz w:val="23"/>
+      <w:szCs w:val="23"/>
+    </w:rPr>
   </w:style>
 </w:styles>
 </file>

</xml_diff>

<commit_message>
merged UC04-06 with UC07-09 in SRS
</commit_message>
<xml_diff>
--- a/Report3_Software-Requirement-Specification.docx
+++ b/Report3_Software-Requirement-Specification.docx
@@ -3238,6 +3238,7 @@
           <w:color w:val="2D74B5"/>
           <w:sz w:val="32"/>
         </w:rPr>
+        <w:lastRenderedPageBreak/>
         <w:t>Table of</w:t>
       </w:r>
       <w:r>
@@ -3830,12 +3831,14 @@
           </w:rPr>
           <w:t xml:space="preserve"> </w:t>
         </w:r>
+        <w:proofErr w:type="gramStart"/>
         <w:r>
           <w:rPr>
             <w:rFonts w:ascii="Arial" w:hAnsi="Arial"/>
           </w:rPr>
           <w:t>Other</w:t>
         </w:r>
+        <w:proofErr w:type="gramEnd"/>
         <w:r>
           <w:rPr>
             <w:rFonts w:ascii="Arial" w:hAnsi="Arial"/>
@@ -5986,6 +5989,7 @@
         <w:rPr>
           <w:color w:val="C00000"/>
         </w:rPr>
+        <w:lastRenderedPageBreak/>
         <w:t>Record of</w:t>
       </w:r>
       <w:r>
@@ -6400,6 +6404,7 @@
         <w:rPr>
           <w:color w:val="C00000"/>
         </w:rPr>
+        <w:lastRenderedPageBreak/>
         <w:t>Software Requirement</w:t>
       </w:r>
       <w:r>
@@ -6665,6 +6670,7 @@
       </w:pPr>
       <w:bookmarkStart w:id="5" w:name="_Toc134996277"/>
       <w:r>
+        <w:lastRenderedPageBreak/>
         <w:t>User</w:t>
       </w:r>
       <w:r>
@@ -7226,12 +7232,14 @@
               </w:rPr>
               <w:t xml:space="preserve"> </w:t>
             </w:r>
+            <w:proofErr w:type="gramStart"/>
             <w:r>
               <w:rPr>
                 <w:w w:val="95"/>
               </w:rPr>
               <w:t>have</w:t>
             </w:r>
+            <w:proofErr w:type="gramEnd"/>
             <w:r>
               <w:rPr>
                 <w:spacing w:val="-9"/>
@@ -7449,6 +7457,7 @@
           <w:sz w:val="20"/>
         </w:rPr>
       </w:pPr>
+      <w:proofErr w:type="gramStart"/>
       <w:r>
         <w:rPr>
           <w:rFonts w:asciiTheme="minorHAnsi" w:hAnsiTheme="minorHAnsi" w:cstheme="minorHAnsi"/>
@@ -7457,6 +7466,7 @@
         </w:rPr>
         <w:t>Guest :</w:t>
       </w:r>
+      <w:proofErr w:type="gramEnd"/>
     </w:p>
     <w:p>
       <w:pPr>
@@ -7596,6 +7606,7 @@
           <w:sz w:val="20"/>
         </w:rPr>
       </w:pPr>
+      <w:proofErr w:type="gramStart"/>
       <w:r>
         <w:rPr>
           <w:rFonts w:asciiTheme="minorHAnsi" w:hAnsiTheme="minorHAnsi" w:cstheme="minorHAnsi"/>
@@ -7604,6 +7615,7 @@
         </w:rPr>
         <w:t>User :</w:t>
       </w:r>
+      <w:proofErr w:type="gramEnd"/>
     </w:p>
     <w:p>
       <w:pPr>
@@ -7692,7 +7704,23 @@
           <w:rFonts w:asciiTheme="minorHAnsi" w:hAnsiTheme="minorHAnsi" w:cstheme="minorHAnsi"/>
           <w:sz w:val="20"/>
         </w:rPr>
-        <w:t>View all rooms and their details (e.g., room types, occupancy, amenities, price,…)</w:t>
+        <w:t xml:space="preserve">View all rooms and their details (e.g., room types, occupancy, amenities, </w:t>
+      </w:r>
+      <w:proofErr w:type="gramStart"/>
+      <w:r>
+        <w:rPr>
+          <w:rFonts w:asciiTheme="minorHAnsi" w:hAnsiTheme="minorHAnsi" w:cstheme="minorHAnsi"/>
+          <w:sz w:val="20"/>
+        </w:rPr>
+        <w:t>price,…</w:t>
+      </w:r>
+      <w:proofErr w:type="gramEnd"/>
+      <w:r>
+        <w:rPr>
+          <w:rFonts w:asciiTheme="minorHAnsi" w:hAnsiTheme="minorHAnsi" w:cstheme="minorHAnsi"/>
+          <w:sz w:val="20"/>
+        </w:rPr>
+        <w:t>)</w:t>
       </w:r>
     </w:p>
     <w:p>
@@ -7731,6 +7759,7 @@
         </w:rPr>
         <w:t xml:space="preserve"> </w:t>
       </w:r>
+      <w:proofErr w:type="gramStart"/>
       <w:r>
         <w:rPr>
           <w:rFonts w:asciiTheme="minorHAnsi" w:hAnsiTheme="minorHAnsi" w:cstheme="minorHAnsi"/>
@@ -7738,6 +7767,7 @@
         </w:rPr>
         <w:t>roommates</w:t>
       </w:r>
+      <w:proofErr w:type="gramEnd"/>
       <w:r>
         <w:rPr>
           <w:rFonts w:asciiTheme="minorHAnsi" w:hAnsiTheme="minorHAnsi" w:cstheme="minorHAnsi"/>
@@ -7773,7 +7803,23 @@
           <w:rFonts w:asciiTheme="minorHAnsi" w:hAnsiTheme="minorHAnsi" w:cstheme="minorHAnsi"/>
           <w:sz w:val="20"/>
         </w:rPr>
-        <w:t>Search by categories (e.g., gender, room types, occupancy, amenities, price,…)</w:t>
+        <w:t xml:space="preserve">Search by categories (e.g., gender, room types, occupancy, amenities, </w:t>
+      </w:r>
+      <w:proofErr w:type="gramStart"/>
+      <w:r>
+        <w:rPr>
+          <w:rFonts w:asciiTheme="minorHAnsi" w:hAnsiTheme="minorHAnsi" w:cstheme="minorHAnsi"/>
+          <w:sz w:val="20"/>
+        </w:rPr>
+        <w:t>price,…</w:t>
+      </w:r>
+      <w:proofErr w:type="gramEnd"/>
+      <w:r>
+        <w:rPr>
+          <w:rFonts w:asciiTheme="minorHAnsi" w:hAnsiTheme="minorHAnsi" w:cstheme="minorHAnsi"/>
+          <w:sz w:val="20"/>
+        </w:rPr>
+        <w:t>)</w:t>
       </w:r>
     </w:p>
     <w:p>
@@ -7932,6 +7978,7 @@
           <w:sz w:val="18"/>
         </w:rPr>
       </w:pPr>
+      <w:proofErr w:type="gramStart"/>
       <w:r>
         <w:rPr>
           <w:b/>
@@ -7939,6 +7986,7 @@
         </w:rPr>
         <w:t>Manager :</w:t>
       </w:r>
+      <w:proofErr w:type="gramEnd"/>
     </w:p>
     <w:p>
       <w:pPr>
@@ -8255,7 +8303,15 @@
           <w:rFonts w:asciiTheme="minorHAnsi" w:hAnsiTheme="minorHAnsi" w:cstheme="minorHAnsi"/>
           <w:sz w:val="20"/>
         </w:rPr>
-        <w:t>Total number of rented accommodation (all/male/female), total number of unregistered spaces (</w:t>
+        <w:t xml:space="preserve">Total number of rented accommodation (all/male/female), total number of unregistered spaces </w:t>
+      </w:r>
+      <w:r>
+        <w:rPr>
+          <w:rFonts w:asciiTheme="minorHAnsi" w:hAnsiTheme="minorHAnsi" w:cstheme="minorHAnsi"/>
+          <w:sz w:val="20"/>
+        </w:rPr>
+        <w:lastRenderedPageBreak/>
+        <w:t>(</w:t>
       </w:r>
       <w:r>
         <w:rPr>
@@ -8431,6 +8487,7 @@
         <w:spacing w:before="37"/>
       </w:pPr>
       <w:r>
+        <w:lastRenderedPageBreak/>
         <w:t>Use Case</w:t>
       </w:r>
       <w:r>
@@ -8596,6 +8653,7 @@
         <w:jc w:val="both"/>
       </w:pPr>
       <w:r>
+        <w:lastRenderedPageBreak/>
         <w:t>Use Case for</w:t>
       </w:r>
       <w:r>
@@ -8869,6 +8927,7 @@
         <w:spacing w:before="37"/>
       </w:pPr>
       <w:r>
+        <w:lastRenderedPageBreak/>
         <w:t>Use Case for</w:t>
       </w:r>
       <w:r>
@@ -8890,9 +8949,11 @@
       <w:r>
         <w:t xml:space="preserve">Below is a subsystem use case for the </w:t>
       </w:r>
+      <w:proofErr w:type="gramStart"/>
       <w:r>
         <w:t>Student</w:t>
       </w:r>
+      <w:proofErr w:type="gramEnd"/>
       <w:r>
         <w:t xml:space="preserve"> actor.</w:t>
       </w:r>
@@ -9171,6 +9232,7 @@
           <w:sz w:val="18"/>
           <w:lang w:val="vi-VN"/>
         </w:rPr>
+        <w:lastRenderedPageBreak/>
         <w:drawing>
           <wp:inline distT="0" distB="0" distL="0" distR="0" wp14:anchorId="144EAE0D" wp14:editId="797C75B8">
             <wp:extent cx="6407150" cy="3698875"/>
@@ -10102,6 +10164,7 @@
       </w:pPr>
       <w:bookmarkStart w:id="16" w:name="_Toc222660"/>
       <w:r>
+        <w:lastRenderedPageBreak/>
         <w:t xml:space="preserve">2.3 Feature Common </w:t>
       </w:r>
       <w:bookmarkEnd w:id="16"/>
@@ -10708,11 +10771,16 @@
               <w:t>2</w:t>
             </w:r>
             <w:r>
-              <w:t xml:space="preserve">: The guest can use their account to login to </w:t>
+              <w:t xml:space="preserve">: The guest can use their account to login </w:t>
+            </w:r>
+            <w:proofErr w:type="gramStart"/>
+            <w:r>
+              <w:t xml:space="preserve">to </w:t>
             </w:r>
             <w:r>
               <w:t xml:space="preserve"> FDorm</w:t>
             </w:r>
+            <w:proofErr w:type="gramEnd"/>
             <w:r>
               <w:t xml:space="preserve"> </w:t>
             </w:r>
@@ -11231,7 +11299,21 @@
                 <w:rFonts w:ascii="Calibri" w:eastAsia="Calibri" w:hAnsi="Calibri" w:cs="Calibri"/>
                 <w:b/>
               </w:rPr>
-              <w:t xml:space="preserve">a. The guest fills in invalid username(student ID). </w:t>
+              <w:t>a. The guest fills in invalid username</w:t>
+            </w:r>
+            <w:r>
+              <w:rPr>
+                <w:rFonts w:ascii="Calibri" w:eastAsia="Calibri" w:hAnsi="Calibri" w:cs="Calibri"/>
+                <w:b/>
+              </w:rPr>
+              <w:t xml:space="preserve"> </w:t>
+            </w:r>
+            <w:r>
+              <w:rPr>
+                <w:rFonts w:ascii="Calibri" w:eastAsia="Calibri" w:hAnsi="Calibri" w:cs="Calibri"/>
+                <w:b/>
+              </w:rPr>
+              <w:t xml:space="preserve">(student ID). </w:t>
             </w:r>
           </w:p>
           <w:p>
@@ -11279,7 +11361,21 @@
                 <w:rFonts w:ascii="Calibri" w:eastAsia="Calibri" w:hAnsi="Calibri" w:cs="Calibri"/>
                 <w:b/>
               </w:rPr>
-              <w:t xml:space="preserve">b. The guest fills in a username(student ID) already exists. </w:t>
+              <w:t>b. The guest fills in a username</w:t>
+            </w:r>
+            <w:r>
+              <w:rPr>
+                <w:rFonts w:ascii="Calibri" w:eastAsia="Calibri" w:hAnsi="Calibri" w:cs="Calibri"/>
+                <w:b/>
+              </w:rPr>
+              <w:t xml:space="preserve"> </w:t>
+            </w:r>
+            <w:r>
+              <w:rPr>
+                <w:rFonts w:ascii="Calibri" w:eastAsia="Calibri" w:hAnsi="Calibri" w:cs="Calibri"/>
+                <w:b/>
+              </w:rPr>
+              <w:t xml:space="preserve">(student ID) already exists. </w:t>
             </w:r>
           </w:p>
           <w:p>
@@ -11791,6 +11887,7 @@
               <w:jc w:val="center"/>
             </w:pPr>
             <w:r>
+              <w:lastRenderedPageBreak/>
               <w:t xml:space="preserve">Trigger: </w:t>
             </w:r>
           </w:p>
@@ -12949,7 +13046,7 @@
               <w:t xml:space="preserve">ser hovers </w:t>
             </w:r>
             <w:r>
-              <w:t>and clicks the logout option.</w:t>
+              <w:t>and clicks the logout option</w:t>
             </w:r>
             <w:r>
               <w:t>.</w:t>
@@ -13153,6 +13250,7 @@
         <w:rPr>
           <w:rFonts w:asciiTheme="minorHAnsi" w:hAnsiTheme="minorHAnsi"/>
         </w:rPr>
+        <w:lastRenderedPageBreak/>
         <w:t>2.3.1.4 Change Password</w:t>
       </w:r>
     </w:p>
@@ -14356,6 +14454,7 @@
               <w:jc w:val="center"/>
             </w:pPr>
             <w:r>
+              <w:lastRenderedPageBreak/>
               <w:t xml:space="preserve">Primary Actor: </w:t>
             </w:r>
           </w:p>
@@ -14793,7 +14892,15 @@
               <w:ind w:hanging="360"/>
             </w:pPr>
             <w:r>
-              <w:t xml:space="preserve">The user enter relevant data the desired fiels to modify their profile. </w:t>
+              <w:t xml:space="preserve">The user </w:t>
+            </w:r>
+            <w:proofErr w:type="gramStart"/>
+            <w:r>
+              <w:t>enter</w:t>
+            </w:r>
+            <w:proofErr w:type="gramEnd"/>
+            <w:r>
+              <w:t xml:space="preserve"> relevant data the desired fiels to modify their profile. </w:t>
             </w:r>
             <w:r>
               <w:t>The user makes the necessary changes to their profile information, such as updating their name, email address, phone number, or other relevant details.</w:t>
@@ -15407,6 +15514,7 @@
               <w:jc w:val="center"/>
             </w:pPr>
             <w:r>
+              <w:lastRenderedPageBreak/>
               <w:t xml:space="preserve">Priority: </w:t>
             </w:r>
           </w:p>
@@ -15874,6 +15982,2764 @@
           <w:p>
             <w:pPr>
               <w:spacing w:line="259" w:lineRule="auto"/>
+            </w:pPr>
+            <w:r>
+              <w:t xml:space="preserve">BR-16 </w:t>
+            </w:r>
+          </w:p>
+        </w:tc>
+      </w:tr>
+    </w:tbl>
+    <w:p>
+      <w:pPr>
+        <w:pStyle w:val="Heading5"/>
+        <w:ind w:left="0" w:firstLine="0"/>
+        <w:rPr>
+          <w:rFonts w:asciiTheme="minorHAnsi" w:hAnsiTheme="minorHAnsi"/>
+        </w:rPr>
+      </w:pPr>
+    </w:p>
+    <w:p>
+      <w:pPr>
+        <w:pStyle w:val="Heading4"/>
+        <w:spacing w:after="218"/>
+        <w:ind w:left="-5"/>
+        <w:rPr>
+          <w:lang w:val="vi-VN"/>
+        </w:rPr>
+      </w:pPr>
+      <w:r>
+        <w:t>2.3.</w:t>
+      </w:r>
+      <w:r>
+        <w:t>2</w:t>
+      </w:r>
+      <w:r>
+        <w:t xml:space="preserve"> View Common Feature as Manager</w:t>
+      </w:r>
+    </w:p>
+    <w:p>
+      <w:pPr>
+        <w:pStyle w:val="Heading5"/>
+        <w:ind w:left="-5"/>
+      </w:pPr>
+      <w:r>
+        <w:t>2.3.</w:t>
+      </w:r>
+      <w:r>
+        <w:t>2</w:t>
+      </w:r>
+      <w:r>
+        <w:t xml:space="preserve">.1 Manage Student Information </w:t>
+      </w:r>
+    </w:p>
+    <w:tbl>
+      <w:tblPr>
+        <w:tblStyle w:val="TableGrid"/>
+        <w:tblW w:w="9042" w:type="dxa"/>
+        <w:tblInd w:w="5" w:type="dxa"/>
+        <w:tblCellMar>
+          <w:top w:w="48" w:type="dxa"/>
+          <w:left w:w="108" w:type="dxa"/>
+          <w:right w:w="58" w:type="dxa"/>
+        </w:tblCellMar>
+        <w:tblLook w:val="04A0" w:firstRow="1" w:lastRow="0" w:firstColumn="1" w:lastColumn="0" w:noHBand="0" w:noVBand="1"/>
+      </w:tblPr>
+      <w:tblGrid>
+        <w:gridCol w:w="2008"/>
+        <w:gridCol w:w="2638"/>
+        <w:gridCol w:w="1995"/>
+        <w:gridCol w:w="2401"/>
+      </w:tblGrid>
+      <w:tr>
+        <w:trPr>
+          <w:trHeight w:val="281"/>
+        </w:trPr>
+        <w:tc>
+          <w:tcPr>
+            <w:tcW w:w="2008" w:type="dxa"/>
+            <w:tcBorders>
+              <w:top w:val="single" w:sz="4" w:space="0" w:color="000000"/>
+              <w:left w:val="single" w:sz="4" w:space="0" w:color="000000"/>
+              <w:bottom w:val="single" w:sz="4" w:space="0" w:color="000000"/>
+              <w:right w:val="single" w:sz="4" w:space="0" w:color="000000"/>
+            </w:tcBorders>
+            <w:hideMark/>
+          </w:tcPr>
+          <w:p>
+            <w:pPr>
+              <w:spacing w:line="256" w:lineRule="auto"/>
+              <w:ind w:right="1"/>
+              <w:jc w:val="center"/>
+            </w:pPr>
+            <w:r>
+              <w:t xml:space="preserve">Use Case ID: </w:t>
+            </w:r>
+          </w:p>
+        </w:tc>
+        <w:tc>
+          <w:tcPr>
+            <w:tcW w:w="2638" w:type="dxa"/>
+            <w:tcBorders>
+              <w:top w:val="single" w:sz="4" w:space="0" w:color="000000"/>
+              <w:left w:val="single" w:sz="4" w:space="0" w:color="000000"/>
+              <w:bottom w:val="single" w:sz="4" w:space="0" w:color="000000"/>
+              <w:right w:val="single" w:sz="4" w:space="0" w:color="000000"/>
+            </w:tcBorders>
+            <w:hideMark/>
+          </w:tcPr>
+          <w:p>
+            <w:pPr>
+              <w:spacing w:line="256" w:lineRule="auto"/>
+              <w:ind w:left="2"/>
+              <w:jc w:val="center"/>
+            </w:pPr>
+            <w:r>
+              <w:rPr>
+                <w:rFonts w:ascii="Calibri" w:eastAsia="Calibri" w:hAnsi="Calibri" w:cs="Calibri"/>
+                <w:b/>
+              </w:rPr>
+              <w:t>UC-07</w:t>
+            </w:r>
+          </w:p>
+        </w:tc>
+        <w:tc>
+          <w:tcPr>
+            <w:tcW w:w="1995" w:type="dxa"/>
+            <w:tcBorders>
+              <w:top w:val="single" w:sz="4" w:space="0" w:color="000000"/>
+              <w:left w:val="single" w:sz="4" w:space="0" w:color="000000"/>
+              <w:bottom w:val="single" w:sz="4" w:space="0" w:color="000000"/>
+              <w:right w:val="single" w:sz="4" w:space="0" w:color="000000"/>
+            </w:tcBorders>
+            <w:hideMark/>
+          </w:tcPr>
+          <w:p>
+            <w:pPr>
+              <w:spacing w:line="256" w:lineRule="auto"/>
+              <w:ind w:right="1"/>
+              <w:jc w:val="center"/>
+            </w:pPr>
+            <w:r>
+              <w:t xml:space="preserve">Use Case Name: </w:t>
+            </w:r>
+          </w:p>
+        </w:tc>
+        <w:tc>
+          <w:tcPr>
+            <w:tcW w:w="2401" w:type="dxa"/>
+            <w:tcBorders>
+              <w:top w:val="single" w:sz="4" w:space="0" w:color="000000"/>
+              <w:left w:val="single" w:sz="4" w:space="0" w:color="000000"/>
+              <w:bottom w:val="single" w:sz="4" w:space="0" w:color="000000"/>
+              <w:right w:val="single" w:sz="4" w:space="0" w:color="000000"/>
+            </w:tcBorders>
+            <w:hideMark/>
+          </w:tcPr>
+          <w:p>
+            <w:pPr>
+              <w:spacing w:line="256" w:lineRule="auto"/>
+              <w:ind w:right="1"/>
+              <w:jc w:val="center"/>
+            </w:pPr>
+            <w:r>
+              <w:rPr>
+                <w:rFonts w:ascii="Calibri" w:eastAsia="Calibri" w:hAnsi="Calibri" w:cs="Calibri"/>
+                <w:b/>
+                <w:sz w:val="21"/>
+              </w:rPr>
+              <w:t>Manage Student Information</w:t>
+            </w:r>
+          </w:p>
+        </w:tc>
+      </w:tr>
+      <w:tr>
+        <w:trPr>
+          <w:trHeight w:val="278"/>
+        </w:trPr>
+        <w:tc>
+          <w:tcPr>
+            <w:tcW w:w="2008" w:type="dxa"/>
+            <w:tcBorders>
+              <w:top w:val="single" w:sz="4" w:space="0" w:color="000000"/>
+              <w:left w:val="single" w:sz="4" w:space="0" w:color="000000"/>
+              <w:bottom w:val="single" w:sz="4" w:space="0" w:color="000000"/>
+              <w:right w:val="single" w:sz="4" w:space="0" w:color="000000"/>
+            </w:tcBorders>
+            <w:hideMark/>
+          </w:tcPr>
+          <w:p>
+            <w:pPr>
+              <w:spacing w:line="256" w:lineRule="auto"/>
+              <w:ind w:left="1"/>
+              <w:jc w:val="center"/>
+            </w:pPr>
+            <w:r>
+              <w:t xml:space="preserve">Created By: </w:t>
+            </w:r>
+          </w:p>
+        </w:tc>
+        <w:tc>
+          <w:tcPr>
+            <w:tcW w:w="2638" w:type="dxa"/>
+            <w:tcBorders>
+              <w:top w:val="single" w:sz="4" w:space="0" w:color="000000"/>
+              <w:left w:val="single" w:sz="4" w:space="0" w:color="000000"/>
+              <w:bottom w:val="single" w:sz="4" w:space="0" w:color="000000"/>
+              <w:right w:val="single" w:sz="4" w:space="0" w:color="000000"/>
+            </w:tcBorders>
+            <w:hideMark/>
+          </w:tcPr>
+          <w:p>
+            <w:pPr>
+              <w:spacing w:line="256" w:lineRule="auto"/>
+              <w:ind w:left="3"/>
+              <w:jc w:val="center"/>
+            </w:pPr>
+            <w:r>
+              <w:t>KietNHG</w:t>
+            </w:r>
+          </w:p>
+        </w:tc>
+        <w:tc>
+          <w:tcPr>
+            <w:tcW w:w="1995" w:type="dxa"/>
+            <w:tcBorders>
+              <w:top w:val="single" w:sz="4" w:space="0" w:color="000000"/>
+              <w:left w:val="single" w:sz="4" w:space="0" w:color="000000"/>
+              <w:bottom w:val="single" w:sz="4" w:space="0" w:color="000000"/>
+              <w:right w:val="single" w:sz="4" w:space="0" w:color="000000"/>
+            </w:tcBorders>
+            <w:hideMark/>
+          </w:tcPr>
+          <w:p>
+            <w:pPr>
+              <w:spacing w:line="256" w:lineRule="auto"/>
+              <w:ind w:left="2"/>
+              <w:jc w:val="center"/>
+            </w:pPr>
+            <w:r>
+              <w:t xml:space="preserve">Date Created: </w:t>
+            </w:r>
+          </w:p>
+        </w:tc>
+        <w:tc>
+          <w:tcPr>
+            <w:tcW w:w="2401" w:type="dxa"/>
+            <w:tcBorders>
+              <w:top w:val="single" w:sz="4" w:space="0" w:color="000000"/>
+              <w:left w:val="single" w:sz="4" w:space="0" w:color="000000"/>
+              <w:bottom w:val="single" w:sz="4" w:space="0" w:color="000000"/>
+              <w:right w:val="single" w:sz="4" w:space="0" w:color="000000"/>
+            </w:tcBorders>
+            <w:hideMark/>
+          </w:tcPr>
+          <w:p>
+            <w:pPr>
+              <w:spacing w:line="256" w:lineRule="auto"/>
+              <w:jc w:val="center"/>
+            </w:pPr>
+            <w:r>
+              <w:t xml:space="preserve">2023/05/23 </w:t>
+            </w:r>
+          </w:p>
+        </w:tc>
+      </w:tr>
+      <w:tr>
+        <w:trPr>
+          <w:trHeight w:val="238"/>
+        </w:trPr>
+        <w:tc>
+          <w:tcPr>
+            <w:tcW w:w="2008" w:type="dxa"/>
+            <w:tcBorders>
+              <w:top w:val="single" w:sz="4" w:space="0" w:color="000000"/>
+              <w:left w:val="single" w:sz="4" w:space="0" w:color="000000"/>
+              <w:bottom w:val="single" w:sz="4" w:space="0" w:color="000000"/>
+              <w:right w:val="single" w:sz="4" w:space="0" w:color="000000"/>
+            </w:tcBorders>
+            <w:vAlign w:val="center"/>
+            <w:hideMark/>
+          </w:tcPr>
+          <w:p>
+            <w:pPr>
+              <w:spacing w:line="256" w:lineRule="auto"/>
+              <w:ind w:right="49"/>
+              <w:jc w:val="center"/>
+            </w:pPr>
+            <w:r>
+              <w:t xml:space="preserve">Primary Actor: </w:t>
+            </w:r>
+          </w:p>
+        </w:tc>
+        <w:tc>
+          <w:tcPr>
+            <w:tcW w:w="2638" w:type="dxa"/>
+            <w:tcBorders>
+              <w:top w:val="single" w:sz="4" w:space="0" w:color="000000"/>
+              <w:left w:val="single" w:sz="4" w:space="0" w:color="000000"/>
+              <w:bottom w:val="single" w:sz="4" w:space="0" w:color="000000"/>
+              <w:right w:val="single" w:sz="4" w:space="0" w:color="000000"/>
+            </w:tcBorders>
+            <w:vAlign w:val="center"/>
+            <w:hideMark/>
+          </w:tcPr>
+          <w:p>
+            <w:pPr>
+              <w:spacing w:line="256" w:lineRule="auto"/>
+              <w:jc w:val="center"/>
+            </w:pPr>
+            <w:r>
+              <w:t>Manager</w:t>
+            </w:r>
+          </w:p>
+        </w:tc>
+        <w:tc>
+          <w:tcPr>
+            <w:tcW w:w="1995" w:type="dxa"/>
+            <w:tcBorders>
+              <w:top w:val="single" w:sz="4" w:space="0" w:color="000000"/>
+              <w:left w:val="single" w:sz="4" w:space="0" w:color="000000"/>
+              <w:bottom w:val="single" w:sz="4" w:space="0" w:color="000000"/>
+              <w:right w:val="single" w:sz="4" w:space="0" w:color="000000"/>
+            </w:tcBorders>
+            <w:vAlign w:val="center"/>
+            <w:hideMark/>
+          </w:tcPr>
+          <w:p>
+            <w:pPr>
+              <w:spacing w:line="256" w:lineRule="auto"/>
+              <w:ind w:right="48"/>
+              <w:jc w:val="center"/>
+            </w:pPr>
+            <w:r>
+              <w:t xml:space="preserve">Secondary Actor: </w:t>
+            </w:r>
+          </w:p>
+        </w:tc>
+        <w:tc>
+          <w:tcPr>
+            <w:tcW w:w="2401" w:type="dxa"/>
+            <w:tcBorders>
+              <w:top w:val="single" w:sz="4" w:space="0" w:color="000000"/>
+              <w:left w:val="single" w:sz="4" w:space="0" w:color="000000"/>
+              <w:bottom w:val="single" w:sz="4" w:space="0" w:color="000000"/>
+              <w:right w:val="single" w:sz="4" w:space="0" w:color="000000"/>
+            </w:tcBorders>
+            <w:vAlign w:val="center"/>
+            <w:hideMark/>
+          </w:tcPr>
+          <w:p>
+            <w:pPr>
+              <w:spacing w:line="256" w:lineRule="auto"/>
+              <w:ind w:right="50"/>
+              <w:jc w:val="center"/>
+            </w:pPr>
+            <w:r>
+              <w:t xml:space="preserve">None </w:t>
+            </w:r>
+          </w:p>
+        </w:tc>
+      </w:tr>
+      <w:tr>
+        <w:trPr>
+          <w:trHeight w:val="547"/>
+        </w:trPr>
+        <w:tc>
+          <w:tcPr>
+            <w:tcW w:w="2008" w:type="dxa"/>
+            <w:tcBorders>
+              <w:top w:val="single" w:sz="4" w:space="0" w:color="000000"/>
+              <w:left w:val="single" w:sz="4" w:space="0" w:color="000000"/>
+              <w:bottom w:val="single" w:sz="4" w:space="0" w:color="000000"/>
+              <w:right w:val="single" w:sz="4" w:space="0" w:color="000000"/>
+            </w:tcBorders>
+            <w:vAlign w:val="center"/>
+            <w:hideMark/>
+          </w:tcPr>
+          <w:p>
+            <w:pPr>
+              <w:spacing w:line="256" w:lineRule="auto"/>
+              <w:ind w:right="49"/>
+              <w:jc w:val="center"/>
+            </w:pPr>
+            <w:r>
+              <w:t xml:space="preserve">Description: </w:t>
+            </w:r>
+          </w:p>
+        </w:tc>
+        <w:tc>
+          <w:tcPr>
+            <w:tcW w:w="7034" w:type="dxa"/>
+            <w:gridSpan w:val="3"/>
+            <w:tcBorders>
+              <w:top w:val="single" w:sz="4" w:space="0" w:color="000000"/>
+              <w:left w:val="single" w:sz="4" w:space="0" w:color="000000"/>
+              <w:bottom w:val="single" w:sz="4" w:space="0" w:color="000000"/>
+              <w:right w:val="single" w:sz="4" w:space="0" w:color="000000"/>
+            </w:tcBorders>
+            <w:hideMark/>
+          </w:tcPr>
+          <w:p>
+            <w:pPr>
+              <w:spacing w:line="256" w:lineRule="auto"/>
+              <w:rPr>
+                <w:lang w:val="vi-VN"/>
+              </w:rPr>
+            </w:pPr>
+            <w:r>
+              <w:t>This use case describes how a manager can manage students’ information.</w:t>
+            </w:r>
+          </w:p>
+        </w:tc>
+      </w:tr>
+      <w:tr>
+        <w:trPr>
+          <w:trHeight w:val="278"/>
+        </w:trPr>
+        <w:tc>
+          <w:tcPr>
+            <w:tcW w:w="2008" w:type="dxa"/>
+            <w:tcBorders>
+              <w:top w:val="single" w:sz="4" w:space="0" w:color="000000"/>
+              <w:left w:val="single" w:sz="4" w:space="0" w:color="000000"/>
+              <w:bottom w:val="single" w:sz="4" w:space="0" w:color="000000"/>
+              <w:right w:val="single" w:sz="4" w:space="0" w:color="000000"/>
+            </w:tcBorders>
+            <w:hideMark/>
+          </w:tcPr>
+          <w:p>
+            <w:pPr>
+              <w:spacing w:line="256" w:lineRule="auto"/>
+              <w:ind w:right="51"/>
+              <w:jc w:val="center"/>
+            </w:pPr>
+            <w:r>
+              <w:t xml:space="preserve">Priority: </w:t>
+            </w:r>
+          </w:p>
+        </w:tc>
+        <w:tc>
+          <w:tcPr>
+            <w:tcW w:w="7034" w:type="dxa"/>
+            <w:gridSpan w:val="3"/>
+            <w:tcBorders>
+              <w:top w:val="single" w:sz="4" w:space="0" w:color="000000"/>
+              <w:left w:val="single" w:sz="4" w:space="0" w:color="000000"/>
+              <w:bottom w:val="single" w:sz="4" w:space="0" w:color="000000"/>
+              <w:right w:val="single" w:sz="4" w:space="0" w:color="000000"/>
+            </w:tcBorders>
+            <w:hideMark/>
+          </w:tcPr>
+          <w:p>
+            <w:pPr>
+              <w:spacing w:line="256" w:lineRule="auto"/>
+            </w:pPr>
+            <w:r>
+              <w:t xml:space="preserve">High </w:t>
+            </w:r>
+          </w:p>
+        </w:tc>
+      </w:tr>
+      <w:tr>
+        <w:trPr>
+          <w:trHeight w:val="278"/>
+        </w:trPr>
+        <w:tc>
+          <w:tcPr>
+            <w:tcW w:w="2008" w:type="dxa"/>
+            <w:tcBorders>
+              <w:top w:val="single" w:sz="4" w:space="0" w:color="000000"/>
+              <w:left w:val="single" w:sz="4" w:space="0" w:color="000000"/>
+              <w:bottom w:val="single" w:sz="4" w:space="0" w:color="000000"/>
+              <w:right w:val="single" w:sz="4" w:space="0" w:color="000000"/>
+            </w:tcBorders>
+            <w:hideMark/>
+          </w:tcPr>
+          <w:p>
+            <w:pPr>
+              <w:spacing w:line="256" w:lineRule="auto"/>
+              <w:ind w:right="51"/>
+              <w:jc w:val="center"/>
+            </w:pPr>
+            <w:r>
+              <w:t xml:space="preserve">Trigger: </w:t>
+            </w:r>
+          </w:p>
+        </w:tc>
+        <w:tc>
+          <w:tcPr>
+            <w:tcW w:w="7034" w:type="dxa"/>
+            <w:gridSpan w:val="3"/>
+            <w:tcBorders>
+              <w:top w:val="single" w:sz="4" w:space="0" w:color="000000"/>
+              <w:left w:val="single" w:sz="4" w:space="0" w:color="000000"/>
+              <w:bottom w:val="single" w:sz="4" w:space="0" w:color="000000"/>
+              <w:right w:val="single" w:sz="4" w:space="0" w:color="000000"/>
+            </w:tcBorders>
+            <w:hideMark/>
+          </w:tcPr>
+          <w:p>
+            <w:pPr>
+              <w:spacing w:line="256" w:lineRule="auto"/>
+              <w:rPr>
+                <w:lang w:val="vi-VN"/>
+              </w:rPr>
+            </w:pPr>
+            <w:r>
+              <w:t>Manager wants to manage</w:t>
+            </w:r>
+            <w:r>
+              <w:rPr>
+                <w:lang w:val="vi-VN"/>
+              </w:rPr>
+              <w:t xml:space="preserve"> a </w:t>
+            </w:r>
+            <w:r>
+              <w:t>student’s information.</w:t>
+            </w:r>
+          </w:p>
+        </w:tc>
+      </w:tr>
+      <w:tr>
+        <w:trPr>
+          <w:trHeight w:val="281"/>
+        </w:trPr>
+        <w:tc>
+          <w:tcPr>
+            <w:tcW w:w="2008" w:type="dxa"/>
+            <w:tcBorders>
+              <w:top w:val="single" w:sz="4" w:space="0" w:color="000000"/>
+              <w:left w:val="single" w:sz="4" w:space="0" w:color="000000"/>
+              <w:bottom w:val="single" w:sz="4" w:space="0" w:color="000000"/>
+              <w:right w:val="single" w:sz="4" w:space="0" w:color="000000"/>
+            </w:tcBorders>
+            <w:hideMark/>
+          </w:tcPr>
+          <w:p>
+            <w:pPr>
+              <w:spacing w:line="256" w:lineRule="auto"/>
+              <w:ind w:right="51"/>
+              <w:jc w:val="center"/>
+            </w:pPr>
+            <w:r>
+              <w:t xml:space="preserve">Preconditions: </w:t>
+            </w:r>
+          </w:p>
+        </w:tc>
+        <w:tc>
+          <w:tcPr>
+            <w:tcW w:w="7034" w:type="dxa"/>
+            <w:gridSpan w:val="3"/>
+            <w:tcBorders>
+              <w:top w:val="single" w:sz="4" w:space="0" w:color="000000"/>
+              <w:left w:val="single" w:sz="4" w:space="0" w:color="000000"/>
+              <w:bottom w:val="single" w:sz="4" w:space="0" w:color="000000"/>
+              <w:right w:val="single" w:sz="4" w:space="0" w:color="000000"/>
+            </w:tcBorders>
+            <w:hideMark/>
+          </w:tcPr>
+          <w:p>
+            <w:pPr>
+              <w:spacing w:line="256" w:lineRule="auto"/>
+            </w:pPr>
+            <w:r>
+              <w:t>PRE-01: User logged in into the system.</w:t>
+            </w:r>
+          </w:p>
+          <w:p>
+            <w:pPr>
+              <w:spacing w:line="256" w:lineRule="auto"/>
+            </w:pPr>
+            <w:r>
+              <w:t xml:space="preserve">PRE-02: User’s account is a “Manager” account. </w:t>
+            </w:r>
+          </w:p>
+        </w:tc>
+      </w:tr>
+      <w:tr>
+        <w:trPr>
+          <w:trHeight w:val="1082"/>
+        </w:trPr>
+        <w:tc>
+          <w:tcPr>
+            <w:tcW w:w="2008" w:type="dxa"/>
+            <w:tcBorders>
+              <w:top w:val="single" w:sz="4" w:space="0" w:color="000000"/>
+              <w:left w:val="single" w:sz="4" w:space="0" w:color="000000"/>
+              <w:bottom w:val="single" w:sz="4" w:space="0" w:color="000000"/>
+              <w:right w:val="single" w:sz="4" w:space="0" w:color="000000"/>
+            </w:tcBorders>
+            <w:vAlign w:val="center"/>
+            <w:hideMark/>
+          </w:tcPr>
+          <w:p>
+            <w:pPr>
+              <w:spacing w:line="256" w:lineRule="auto"/>
+              <w:ind w:right="48"/>
+              <w:jc w:val="center"/>
+            </w:pPr>
+            <w:r>
+              <w:t xml:space="preserve">Post - Conditions: </w:t>
+            </w:r>
+          </w:p>
+        </w:tc>
+        <w:tc>
+          <w:tcPr>
+            <w:tcW w:w="7034" w:type="dxa"/>
+            <w:gridSpan w:val="3"/>
+            <w:tcBorders>
+              <w:top w:val="single" w:sz="4" w:space="0" w:color="000000"/>
+              <w:left w:val="single" w:sz="4" w:space="0" w:color="000000"/>
+              <w:bottom w:val="single" w:sz="4" w:space="0" w:color="000000"/>
+              <w:right w:val="single" w:sz="4" w:space="0" w:color="000000"/>
+            </w:tcBorders>
+            <w:hideMark/>
+          </w:tcPr>
+          <w:p>
+            <w:pPr>
+              <w:spacing w:line="256" w:lineRule="auto"/>
+            </w:pPr>
+            <w:r>
+              <w:t xml:space="preserve">POST-1: FDorm system works stably, without error. </w:t>
+            </w:r>
+          </w:p>
+          <w:p>
+            <w:pPr>
+              <w:spacing w:line="256" w:lineRule="auto"/>
+            </w:pPr>
+            <w:r>
+              <w:t>POST-2: System displays menu with options to manage student’s information.</w:t>
+            </w:r>
+          </w:p>
+          <w:p>
+            <w:pPr>
+              <w:spacing w:line="256" w:lineRule="auto"/>
+            </w:pPr>
+            <w:r>
+              <w:t xml:space="preserve">POST-3: User is able to navigate to other pages or features of the application. </w:t>
+            </w:r>
+          </w:p>
+        </w:tc>
+      </w:tr>
+      <w:tr>
+        <w:trPr>
+          <w:trHeight w:val="941"/>
+        </w:trPr>
+        <w:tc>
+          <w:tcPr>
+            <w:tcW w:w="2008" w:type="dxa"/>
+            <w:tcBorders>
+              <w:top w:val="single" w:sz="4" w:space="0" w:color="000000"/>
+              <w:left w:val="single" w:sz="4" w:space="0" w:color="000000"/>
+              <w:bottom w:val="single" w:sz="4" w:space="0" w:color="000000"/>
+              <w:right w:val="single" w:sz="4" w:space="0" w:color="000000"/>
+            </w:tcBorders>
+            <w:vAlign w:val="center"/>
+            <w:hideMark/>
+          </w:tcPr>
+          <w:p>
+            <w:pPr>
+              <w:spacing w:line="256" w:lineRule="auto"/>
+              <w:ind w:right="51"/>
+              <w:jc w:val="center"/>
+            </w:pPr>
+            <w:r>
+              <w:t xml:space="preserve">Basic Flow: </w:t>
+            </w:r>
+          </w:p>
+        </w:tc>
+        <w:tc>
+          <w:tcPr>
+            <w:tcW w:w="7034" w:type="dxa"/>
+            <w:gridSpan w:val="3"/>
+            <w:tcBorders>
+              <w:top w:val="single" w:sz="4" w:space="0" w:color="000000"/>
+              <w:left w:val="single" w:sz="4" w:space="0" w:color="000000"/>
+              <w:bottom w:val="single" w:sz="4" w:space="0" w:color="000000"/>
+              <w:right w:val="single" w:sz="4" w:space="0" w:color="000000"/>
+            </w:tcBorders>
+            <w:hideMark/>
+          </w:tcPr>
+          <w:p>
+            <w:pPr>
+              <w:numPr>
+                <w:ilvl w:val="0"/>
+                <w:numId w:val="111"/>
+              </w:numPr>
+              <w:spacing w:after="27" w:line="256" w:lineRule="auto"/>
+              <w:ind w:hanging="411"/>
+            </w:pPr>
+            <w:r>
+              <w:t>Manager chooses the “Manage students” option</w:t>
+            </w:r>
+          </w:p>
+          <w:p>
+            <w:pPr>
+              <w:numPr>
+                <w:ilvl w:val="0"/>
+                <w:numId w:val="111"/>
+              </w:numPr>
+              <w:spacing w:after="27" w:line="256" w:lineRule="auto"/>
+              <w:ind w:hanging="411"/>
+            </w:pPr>
+            <w:r>
+              <w:t xml:space="preserve">The system directs the manager to the Manage </w:t>
+            </w:r>
+            <w:proofErr w:type="gramStart"/>
+            <w:r>
+              <w:t>students</w:t>
+            </w:r>
+            <w:proofErr w:type="gramEnd"/>
+            <w:r>
+              <w:t xml:space="preserve"> page.</w:t>
+            </w:r>
+          </w:p>
+        </w:tc>
+      </w:tr>
+      <w:tr>
+        <w:trPr>
+          <w:trHeight w:val="278"/>
+        </w:trPr>
+        <w:tc>
+          <w:tcPr>
+            <w:tcW w:w="2008" w:type="dxa"/>
+            <w:tcBorders>
+              <w:top w:val="single" w:sz="4" w:space="0" w:color="000000"/>
+              <w:left w:val="single" w:sz="4" w:space="0" w:color="000000"/>
+              <w:bottom w:val="single" w:sz="4" w:space="0" w:color="000000"/>
+              <w:right w:val="single" w:sz="4" w:space="0" w:color="000000"/>
+            </w:tcBorders>
+            <w:hideMark/>
+          </w:tcPr>
+          <w:p>
+            <w:pPr>
+              <w:spacing w:line="256" w:lineRule="auto"/>
+              <w:ind w:right="49"/>
+              <w:jc w:val="center"/>
+            </w:pPr>
+            <w:r>
+              <w:lastRenderedPageBreak/>
+              <w:t xml:space="preserve">Alternative Flow: </w:t>
+            </w:r>
+          </w:p>
+        </w:tc>
+        <w:tc>
+          <w:tcPr>
+            <w:tcW w:w="7034" w:type="dxa"/>
+            <w:gridSpan w:val="3"/>
+            <w:tcBorders>
+              <w:top w:val="single" w:sz="4" w:space="0" w:color="000000"/>
+              <w:left w:val="single" w:sz="4" w:space="0" w:color="000000"/>
+              <w:bottom w:val="single" w:sz="4" w:space="0" w:color="000000"/>
+              <w:right w:val="single" w:sz="4" w:space="0" w:color="000000"/>
+            </w:tcBorders>
+            <w:hideMark/>
+          </w:tcPr>
+          <w:p>
+            <w:pPr>
+              <w:spacing w:line="256" w:lineRule="auto"/>
+            </w:pPr>
+            <w:r>
+              <w:t xml:space="preserve">None </w:t>
+            </w:r>
+          </w:p>
+        </w:tc>
+      </w:tr>
+      <w:tr>
+        <w:trPr>
+          <w:trHeight w:val="278"/>
+        </w:trPr>
+        <w:tc>
+          <w:tcPr>
+            <w:tcW w:w="2008" w:type="dxa"/>
+            <w:tcBorders>
+              <w:top w:val="single" w:sz="4" w:space="0" w:color="000000"/>
+              <w:left w:val="single" w:sz="4" w:space="0" w:color="000000"/>
+              <w:bottom w:val="single" w:sz="4" w:space="0" w:color="000000"/>
+              <w:right w:val="single" w:sz="4" w:space="0" w:color="000000"/>
+            </w:tcBorders>
+          </w:tcPr>
+          <w:p>
+            <w:pPr>
+              <w:spacing w:line="256" w:lineRule="auto"/>
+              <w:ind w:right="49"/>
+              <w:jc w:val="center"/>
+            </w:pPr>
+            <w:r>
+              <w:t xml:space="preserve">Exception Flow: </w:t>
+            </w:r>
+          </w:p>
+        </w:tc>
+        <w:tc>
+          <w:tcPr>
+            <w:tcW w:w="7034" w:type="dxa"/>
+            <w:gridSpan w:val="3"/>
+            <w:tcBorders>
+              <w:top w:val="single" w:sz="4" w:space="0" w:color="000000"/>
+              <w:left w:val="single" w:sz="4" w:space="0" w:color="000000"/>
+              <w:bottom w:val="single" w:sz="4" w:space="0" w:color="000000"/>
+              <w:right w:val="single" w:sz="4" w:space="0" w:color="000000"/>
+            </w:tcBorders>
+          </w:tcPr>
+          <w:p>
+            <w:pPr>
+              <w:spacing w:line="256" w:lineRule="auto"/>
+            </w:pPr>
+            <w:r>
+              <w:t>None</w:t>
+            </w:r>
+            <w:r>
+              <w:rPr>
+                <w:rFonts w:ascii="Calibri" w:eastAsia="Calibri" w:hAnsi="Calibri" w:cs="Calibri"/>
+                <w:i/>
+              </w:rPr>
+              <w:t xml:space="preserve"> </w:t>
+            </w:r>
+          </w:p>
+        </w:tc>
+      </w:tr>
+      <w:tr>
+        <w:trPr>
+          <w:trHeight w:val="278"/>
+        </w:trPr>
+        <w:tc>
+          <w:tcPr>
+            <w:tcW w:w="2008" w:type="dxa"/>
+            <w:tcBorders>
+              <w:top w:val="single" w:sz="4" w:space="0" w:color="000000"/>
+              <w:left w:val="single" w:sz="4" w:space="0" w:color="000000"/>
+              <w:bottom w:val="single" w:sz="4" w:space="0" w:color="000000"/>
+              <w:right w:val="single" w:sz="4" w:space="0" w:color="000000"/>
+            </w:tcBorders>
+          </w:tcPr>
+          <w:p>
+            <w:pPr>
+              <w:spacing w:line="256" w:lineRule="auto"/>
+              <w:ind w:right="49"/>
+              <w:jc w:val="center"/>
+            </w:pPr>
+            <w:r>
+              <w:t xml:space="preserve">Business Rules: </w:t>
+            </w:r>
+          </w:p>
+        </w:tc>
+        <w:tc>
+          <w:tcPr>
+            <w:tcW w:w="7034" w:type="dxa"/>
+            <w:gridSpan w:val="3"/>
+            <w:tcBorders>
+              <w:top w:val="single" w:sz="4" w:space="0" w:color="000000"/>
+              <w:left w:val="single" w:sz="4" w:space="0" w:color="000000"/>
+              <w:bottom w:val="single" w:sz="4" w:space="0" w:color="000000"/>
+              <w:right w:val="single" w:sz="4" w:space="0" w:color="000000"/>
+            </w:tcBorders>
+          </w:tcPr>
+          <w:p>
+            <w:pPr>
+              <w:spacing w:line="256" w:lineRule="auto"/>
+            </w:pPr>
+            <w:r>
+              <w:t xml:space="preserve">BR-16 </w:t>
+            </w:r>
+          </w:p>
+        </w:tc>
+      </w:tr>
+    </w:tbl>
+    <w:p>
+      <w:pPr>
+        <w:pStyle w:val="Heading5"/>
+        <w:ind w:left="0" w:firstLine="0"/>
+        <w:rPr>
+          <w:rFonts w:asciiTheme="minorHAnsi" w:hAnsiTheme="minorHAnsi"/>
+          <w:lang w:val="vi-VN"/>
+        </w:rPr>
+      </w:pPr>
+    </w:p>
+    <w:p>
+      <w:pPr>
+        <w:pStyle w:val="Heading5"/>
+        <w:ind w:left="-5"/>
+        <w:rPr>
+          <w:rFonts w:asciiTheme="minorHAnsi" w:hAnsiTheme="minorHAnsi"/>
+        </w:rPr>
+      </w:pPr>
+      <w:r>
+        <w:t>2.3.</w:t>
+      </w:r>
+      <w:r>
+        <w:t>2</w:t>
+      </w:r>
+      <w:r>
+        <w:t xml:space="preserve">.2 </w:t>
+      </w:r>
+      <w:r>
+        <w:t xml:space="preserve">View </w:t>
+      </w:r>
+      <w:r>
+        <w:t>A</w:t>
+      </w:r>
+      <w:r>
+        <w:t xml:space="preserve">ll </w:t>
+      </w:r>
+      <w:r>
+        <w:t>S</w:t>
+      </w:r>
+      <w:r>
+        <w:t xml:space="preserve">tudent </w:t>
+      </w:r>
+      <w:r>
+        <w:t>I</w:t>
+      </w:r>
+      <w:r>
+        <w:t>nformation</w:t>
+      </w:r>
+    </w:p>
+    <w:tbl>
+      <w:tblPr>
+        <w:tblStyle w:val="TableGrid"/>
+        <w:tblW w:w="9103" w:type="dxa"/>
+        <w:tblInd w:w="5" w:type="dxa"/>
+        <w:tblCellMar>
+          <w:top w:w="48" w:type="dxa"/>
+          <w:left w:w="108" w:type="dxa"/>
+          <w:right w:w="58" w:type="dxa"/>
+        </w:tblCellMar>
+        <w:tblLook w:val="04A0" w:firstRow="1" w:lastRow="0" w:firstColumn="1" w:lastColumn="0" w:noHBand="0" w:noVBand="1"/>
+      </w:tblPr>
+      <w:tblGrid>
+        <w:gridCol w:w="2008"/>
+        <w:gridCol w:w="2638"/>
+        <w:gridCol w:w="1995"/>
+        <w:gridCol w:w="2462"/>
+      </w:tblGrid>
+      <w:tr>
+        <w:trPr>
+          <w:trHeight w:val="281"/>
+        </w:trPr>
+        <w:tc>
+          <w:tcPr>
+            <w:tcW w:w="2008" w:type="dxa"/>
+            <w:tcBorders>
+              <w:top w:val="single" w:sz="4" w:space="0" w:color="000000"/>
+              <w:left w:val="single" w:sz="4" w:space="0" w:color="000000"/>
+              <w:bottom w:val="single" w:sz="4" w:space="0" w:color="000000"/>
+              <w:right w:val="single" w:sz="4" w:space="0" w:color="000000"/>
+            </w:tcBorders>
+            <w:hideMark/>
+          </w:tcPr>
+          <w:p>
+            <w:pPr>
+              <w:spacing w:line="256" w:lineRule="auto"/>
+              <w:ind w:right="1"/>
+              <w:jc w:val="center"/>
+            </w:pPr>
+            <w:r>
+              <w:t xml:space="preserve">Use Case ID: </w:t>
+            </w:r>
+          </w:p>
+        </w:tc>
+        <w:tc>
+          <w:tcPr>
+            <w:tcW w:w="2638" w:type="dxa"/>
+            <w:tcBorders>
+              <w:top w:val="single" w:sz="4" w:space="0" w:color="000000"/>
+              <w:left w:val="single" w:sz="4" w:space="0" w:color="000000"/>
+              <w:bottom w:val="single" w:sz="4" w:space="0" w:color="000000"/>
+              <w:right w:val="single" w:sz="4" w:space="0" w:color="000000"/>
+            </w:tcBorders>
+            <w:hideMark/>
+          </w:tcPr>
+          <w:p>
+            <w:pPr>
+              <w:spacing w:line="256" w:lineRule="auto"/>
+              <w:ind w:left="2"/>
+              <w:jc w:val="center"/>
+            </w:pPr>
+            <w:r>
+              <w:rPr>
+                <w:rFonts w:ascii="Calibri" w:eastAsia="Calibri" w:hAnsi="Calibri" w:cs="Calibri"/>
+                <w:b/>
+              </w:rPr>
+              <w:t>UC-08</w:t>
+            </w:r>
+          </w:p>
+        </w:tc>
+        <w:tc>
+          <w:tcPr>
+            <w:tcW w:w="1995" w:type="dxa"/>
+            <w:tcBorders>
+              <w:top w:val="single" w:sz="4" w:space="0" w:color="000000"/>
+              <w:left w:val="single" w:sz="4" w:space="0" w:color="000000"/>
+              <w:bottom w:val="single" w:sz="4" w:space="0" w:color="000000"/>
+              <w:right w:val="single" w:sz="4" w:space="0" w:color="000000"/>
+            </w:tcBorders>
+            <w:hideMark/>
+          </w:tcPr>
+          <w:p>
+            <w:pPr>
+              <w:spacing w:line="256" w:lineRule="auto"/>
+              <w:ind w:right="1"/>
+              <w:jc w:val="center"/>
+            </w:pPr>
+            <w:r>
+              <w:t xml:space="preserve">Use Case Name: </w:t>
+            </w:r>
+          </w:p>
+        </w:tc>
+        <w:tc>
+          <w:tcPr>
+            <w:tcW w:w="2462" w:type="dxa"/>
+            <w:tcBorders>
+              <w:top w:val="single" w:sz="4" w:space="0" w:color="000000"/>
+              <w:left w:val="single" w:sz="4" w:space="0" w:color="000000"/>
+              <w:bottom w:val="single" w:sz="4" w:space="0" w:color="000000"/>
+              <w:right w:val="single" w:sz="4" w:space="0" w:color="000000"/>
+            </w:tcBorders>
+            <w:hideMark/>
+          </w:tcPr>
+          <w:p>
+            <w:pPr>
+              <w:spacing w:line="256" w:lineRule="auto"/>
+              <w:ind w:right="1"/>
+              <w:jc w:val="center"/>
+            </w:pPr>
+            <w:r>
+              <w:rPr>
+                <w:rFonts w:ascii="Calibri" w:eastAsia="Calibri" w:hAnsi="Calibri" w:cs="Calibri"/>
+                <w:b/>
+                <w:sz w:val="21"/>
+              </w:rPr>
+              <w:t xml:space="preserve">View </w:t>
+            </w:r>
+            <w:r>
+              <w:rPr>
+                <w:rFonts w:ascii="Calibri" w:eastAsia="Calibri" w:hAnsi="Calibri" w:cs="Calibri"/>
+                <w:b/>
+                <w:sz w:val="21"/>
+              </w:rPr>
+              <w:t>A</w:t>
+            </w:r>
+            <w:r>
+              <w:rPr>
+                <w:rFonts w:ascii="Calibri" w:eastAsia="Calibri" w:hAnsi="Calibri" w:cs="Calibri"/>
+                <w:b/>
+                <w:sz w:val="21"/>
+              </w:rPr>
+              <w:t xml:space="preserve">ll </w:t>
+            </w:r>
+            <w:r>
+              <w:rPr>
+                <w:rFonts w:ascii="Calibri" w:eastAsia="Calibri" w:hAnsi="Calibri" w:cs="Calibri"/>
+                <w:b/>
+                <w:sz w:val="21"/>
+              </w:rPr>
+              <w:t>S</w:t>
+            </w:r>
+            <w:r>
+              <w:rPr>
+                <w:rFonts w:ascii="Calibri" w:eastAsia="Calibri" w:hAnsi="Calibri" w:cs="Calibri"/>
+                <w:b/>
+                <w:sz w:val="21"/>
+              </w:rPr>
+              <w:t xml:space="preserve">tudent </w:t>
+            </w:r>
+            <w:r>
+              <w:rPr>
+                <w:rFonts w:ascii="Calibri" w:eastAsia="Calibri" w:hAnsi="Calibri" w:cs="Calibri"/>
+                <w:b/>
+                <w:sz w:val="21"/>
+              </w:rPr>
+              <w:t>I</w:t>
+            </w:r>
+            <w:r>
+              <w:rPr>
+                <w:rFonts w:ascii="Calibri" w:eastAsia="Calibri" w:hAnsi="Calibri" w:cs="Calibri"/>
+                <w:b/>
+                <w:sz w:val="21"/>
+              </w:rPr>
+              <w:t>nformation</w:t>
+            </w:r>
+          </w:p>
+        </w:tc>
+      </w:tr>
+      <w:tr>
+        <w:trPr>
+          <w:trHeight w:val="278"/>
+        </w:trPr>
+        <w:tc>
+          <w:tcPr>
+            <w:tcW w:w="2008" w:type="dxa"/>
+            <w:tcBorders>
+              <w:top w:val="single" w:sz="4" w:space="0" w:color="000000"/>
+              <w:left w:val="single" w:sz="4" w:space="0" w:color="000000"/>
+              <w:bottom w:val="single" w:sz="4" w:space="0" w:color="000000"/>
+              <w:right w:val="single" w:sz="4" w:space="0" w:color="000000"/>
+            </w:tcBorders>
+            <w:hideMark/>
+          </w:tcPr>
+          <w:p>
+            <w:pPr>
+              <w:spacing w:line="256" w:lineRule="auto"/>
+              <w:ind w:left="1"/>
+              <w:jc w:val="center"/>
+            </w:pPr>
+            <w:r>
+              <w:t xml:space="preserve">Created By: </w:t>
+            </w:r>
+          </w:p>
+        </w:tc>
+        <w:tc>
+          <w:tcPr>
+            <w:tcW w:w="2638" w:type="dxa"/>
+            <w:tcBorders>
+              <w:top w:val="single" w:sz="4" w:space="0" w:color="000000"/>
+              <w:left w:val="single" w:sz="4" w:space="0" w:color="000000"/>
+              <w:bottom w:val="single" w:sz="4" w:space="0" w:color="000000"/>
+              <w:right w:val="single" w:sz="4" w:space="0" w:color="000000"/>
+            </w:tcBorders>
+            <w:hideMark/>
+          </w:tcPr>
+          <w:p>
+            <w:pPr>
+              <w:spacing w:line="256" w:lineRule="auto"/>
+              <w:ind w:left="3"/>
+              <w:jc w:val="center"/>
+            </w:pPr>
+            <w:r>
+              <w:t>KietNHG</w:t>
+            </w:r>
+          </w:p>
+        </w:tc>
+        <w:tc>
+          <w:tcPr>
+            <w:tcW w:w="1995" w:type="dxa"/>
+            <w:tcBorders>
+              <w:top w:val="single" w:sz="4" w:space="0" w:color="000000"/>
+              <w:left w:val="single" w:sz="4" w:space="0" w:color="000000"/>
+              <w:bottom w:val="single" w:sz="4" w:space="0" w:color="000000"/>
+              <w:right w:val="single" w:sz="4" w:space="0" w:color="000000"/>
+            </w:tcBorders>
+            <w:hideMark/>
+          </w:tcPr>
+          <w:p>
+            <w:pPr>
+              <w:spacing w:line="256" w:lineRule="auto"/>
+              <w:ind w:left="2"/>
+              <w:jc w:val="center"/>
+            </w:pPr>
+            <w:r>
+              <w:t xml:space="preserve">Date Created: </w:t>
+            </w:r>
+          </w:p>
+        </w:tc>
+        <w:tc>
+          <w:tcPr>
+            <w:tcW w:w="2462" w:type="dxa"/>
+            <w:tcBorders>
+              <w:top w:val="single" w:sz="4" w:space="0" w:color="000000"/>
+              <w:left w:val="single" w:sz="4" w:space="0" w:color="000000"/>
+              <w:bottom w:val="single" w:sz="4" w:space="0" w:color="000000"/>
+              <w:right w:val="single" w:sz="4" w:space="0" w:color="000000"/>
+            </w:tcBorders>
+            <w:hideMark/>
+          </w:tcPr>
+          <w:p>
+            <w:pPr>
+              <w:spacing w:line="256" w:lineRule="auto"/>
+              <w:jc w:val="center"/>
+            </w:pPr>
+            <w:r>
+              <w:t xml:space="preserve">2023/05/23 </w:t>
+            </w:r>
+          </w:p>
+        </w:tc>
+      </w:tr>
+      <w:tr>
+        <w:trPr>
+          <w:trHeight w:val="238"/>
+        </w:trPr>
+        <w:tc>
+          <w:tcPr>
+            <w:tcW w:w="2008" w:type="dxa"/>
+            <w:tcBorders>
+              <w:top w:val="single" w:sz="4" w:space="0" w:color="000000"/>
+              <w:left w:val="single" w:sz="4" w:space="0" w:color="000000"/>
+              <w:bottom w:val="single" w:sz="4" w:space="0" w:color="000000"/>
+              <w:right w:val="single" w:sz="4" w:space="0" w:color="000000"/>
+            </w:tcBorders>
+            <w:vAlign w:val="center"/>
+            <w:hideMark/>
+          </w:tcPr>
+          <w:p>
+            <w:pPr>
+              <w:spacing w:line="256" w:lineRule="auto"/>
+              <w:ind w:right="49"/>
+              <w:jc w:val="center"/>
+            </w:pPr>
+            <w:r>
+              <w:t xml:space="preserve">Primary Actor: </w:t>
+            </w:r>
+          </w:p>
+        </w:tc>
+        <w:tc>
+          <w:tcPr>
+            <w:tcW w:w="2638" w:type="dxa"/>
+            <w:tcBorders>
+              <w:top w:val="single" w:sz="4" w:space="0" w:color="000000"/>
+              <w:left w:val="single" w:sz="4" w:space="0" w:color="000000"/>
+              <w:bottom w:val="single" w:sz="4" w:space="0" w:color="000000"/>
+              <w:right w:val="single" w:sz="4" w:space="0" w:color="000000"/>
+            </w:tcBorders>
+            <w:vAlign w:val="center"/>
+            <w:hideMark/>
+          </w:tcPr>
+          <w:p>
+            <w:pPr>
+              <w:spacing w:line="256" w:lineRule="auto"/>
+              <w:jc w:val="center"/>
+            </w:pPr>
+            <w:r>
+              <w:t>Manager</w:t>
+            </w:r>
+          </w:p>
+        </w:tc>
+        <w:tc>
+          <w:tcPr>
+            <w:tcW w:w="1995" w:type="dxa"/>
+            <w:tcBorders>
+              <w:top w:val="single" w:sz="4" w:space="0" w:color="000000"/>
+              <w:left w:val="single" w:sz="4" w:space="0" w:color="000000"/>
+              <w:bottom w:val="single" w:sz="4" w:space="0" w:color="000000"/>
+              <w:right w:val="single" w:sz="4" w:space="0" w:color="000000"/>
+            </w:tcBorders>
+            <w:vAlign w:val="center"/>
+            <w:hideMark/>
+          </w:tcPr>
+          <w:p>
+            <w:pPr>
+              <w:spacing w:line="256" w:lineRule="auto"/>
+              <w:ind w:right="48"/>
+              <w:jc w:val="center"/>
+            </w:pPr>
+            <w:r>
+              <w:t xml:space="preserve">Secondary Actor: </w:t>
+            </w:r>
+          </w:p>
+        </w:tc>
+        <w:tc>
+          <w:tcPr>
+            <w:tcW w:w="2462" w:type="dxa"/>
+            <w:tcBorders>
+              <w:top w:val="single" w:sz="4" w:space="0" w:color="000000"/>
+              <w:left w:val="single" w:sz="4" w:space="0" w:color="000000"/>
+              <w:bottom w:val="single" w:sz="4" w:space="0" w:color="000000"/>
+              <w:right w:val="single" w:sz="4" w:space="0" w:color="000000"/>
+            </w:tcBorders>
+            <w:vAlign w:val="center"/>
+            <w:hideMark/>
+          </w:tcPr>
+          <w:p>
+            <w:pPr>
+              <w:spacing w:line="256" w:lineRule="auto"/>
+              <w:ind w:right="50"/>
+              <w:jc w:val="center"/>
+            </w:pPr>
+            <w:r>
+              <w:t xml:space="preserve">None </w:t>
+            </w:r>
+          </w:p>
+        </w:tc>
+      </w:tr>
+      <w:tr>
+        <w:trPr>
+          <w:trHeight w:val="547"/>
+        </w:trPr>
+        <w:tc>
+          <w:tcPr>
+            <w:tcW w:w="2008" w:type="dxa"/>
+            <w:tcBorders>
+              <w:top w:val="single" w:sz="4" w:space="0" w:color="000000"/>
+              <w:left w:val="single" w:sz="4" w:space="0" w:color="000000"/>
+              <w:bottom w:val="single" w:sz="4" w:space="0" w:color="000000"/>
+              <w:right w:val="single" w:sz="4" w:space="0" w:color="000000"/>
+            </w:tcBorders>
+            <w:vAlign w:val="center"/>
+            <w:hideMark/>
+          </w:tcPr>
+          <w:p>
+            <w:pPr>
+              <w:spacing w:line="256" w:lineRule="auto"/>
+              <w:ind w:right="49"/>
+              <w:jc w:val="center"/>
+            </w:pPr>
+            <w:r>
+              <w:t xml:space="preserve">Description: </w:t>
+            </w:r>
+          </w:p>
+        </w:tc>
+        <w:tc>
+          <w:tcPr>
+            <w:tcW w:w="7095" w:type="dxa"/>
+            <w:gridSpan w:val="3"/>
+            <w:tcBorders>
+              <w:top w:val="single" w:sz="4" w:space="0" w:color="000000"/>
+              <w:left w:val="single" w:sz="4" w:space="0" w:color="000000"/>
+              <w:bottom w:val="single" w:sz="4" w:space="0" w:color="000000"/>
+              <w:right w:val="single" w:sz="4" w:space="0" w:color="000000"/>
+            </w:tcBorders>
+            <w:hideMark/>
+          </w:tcPr>
+          <w:p>
+            <w:pPr>
+              <w:spacing w:line="256" w:lineRule="auto"/>
+              <w:rPr>
+                <w:lang w:val="vi-VN"/>
+              </w:rPr>
+            </w:pPr>
+            <w:r>
+              <w:t>This use case describes how a manager can view</w:t>
+            </w:r>
+            <w:r>
+              <w:rPr>
+                <w:lang w:val="vi-VN"/>
+              </w:rPr>
+              <w:t xml:space="preserve"> </w:t>
+            </w:r>
+            <w:r>
+              <w:t>all students’ information.</w:t>
+            </w:r>
+          </w:p>
+        </w:tc>
+      </w:tr>
+      <w:tr>
+        <w:trPr>
+          <w:trHeight w:val="278"/>
+        </w:trPr>
+        <w:tc>
+          <w:tcPr>
+            <w:tcW w:w="2008" w:type="dxa"/>
+            <w:tcBorders>
+              <w:top w:val="single" w:sz="4" w:space="0" w:color="000000"/>
+              <w:left w:val="single" w:sz="4" w:space="0" w:color="000000"/>
+              <w:bottom w:val="single" w:sz="4" w:space="0" w:color="000000"/>
+              <w:right w:val="single" w:sz="4" w:space="0" w:color="000000"/>
+            </w:tcBorders>
+            <w:hideMark/>
+          </w:tcPr>
+          <w:p>
+            <w:pPr>
+              <w:spacing w:line="256" w:lineRule="auto"/>
+              <w:ind w:right="51"/>
+              <w:jc w:val="center"/>
+            </w:pPr>
+            <w:r>
+              <w:t xml:space="preserve">Priority: </w:t>
+            </w:r>
+          </w:p>
+        </w:tc>
+        <w:tc>
+          <w:tcPr>
+            <w:tcW w:w="7095" w:type="dxa"/>
+            <w:gridSpan w:val="3"/>
+            <w:tcBorders>
+              <w:top w:val="single" w:sz="4" w:space="0" w:color="000000"/>
+              <w:left w:val="single" w:sz="4" w:space="0" w:color="000000"/>
+              <w:bottom w:val="single" w:sz="4" w:space="0" w:color="000000"/>
+              <w:right w:val="single" w:sz="4" w:space="0" w:color="000000"/>
+            </w:tcBorders>
+            <w:hideMark/>
+          </w:tcPr>
+          <w:p>
+            <w:pPr>
+              <w:spacing w:line="256" w:lineRule="auto"/>
+            </w:pPr>
+            <w:r>
+              <w:t xml:space="preserve">High </w:t>
+            </w:r>
+          </w:p>
+        </w:tc>
+      </w:tr>
+      <w:tr>
+        <w:trPr>
+          <w:trHeight w:val="278"/>
+        </w:trPr>
+        <w:tc>
+          <w:tcPr>
+            <w:tcW w:w="2008" w:type="dxa"/>
+            <w:tcBorders>
+              <w:top w:val="single" w:sz="4" w:space="0" w:color="000000"/>
+              <w:left w:val="single" w:sz="4" w:space="0" w:color="000000"/>
+              <w:bottom w:val="single" w:sz="4" w:space="0" w:color="000000"/>
+              <w:right w:val="single" w:sz="4" w:space="0" w:color="000000"/>
+            </w:tcBorders>
+            <w:hideMark/>
+          </w:tcPr>
+          <w:p>
+            <w:pPr>
+              <w:spacing w:line="256" w:lineRule="auto"/>
+              <w:ind w:right="51"/>
+              <w:jc w:val="center"/>
+            </w:pPr>
+            <w:r>
+              <w:t xml:space="preserve">Trigger: </w:t>
+            </w:r>
+          </w:p>
+        </w:tc>
+        <w:tc>
+          <w:tcPr>
+            <w:tcW w:w="7095" w:type="dxa"/>
+            <w:gridSpan w:val="3"/>
+            <w:tcBorders>
+              <w:top w:val="single" w:sz="4" w:space="0" w:color="000000"/>
+              <w:left w:val="single" w:sz="4" w:space="0" w:color="000000"/>
+              <w:bottom w:val="single" w:sz="4" w:space="0" w:color="000000"/>
+              <w:right w:val="single" w:sz="4" w:space="0" w:color="000000"/>
+            </w:tcBorders>
+            <w:hideMark/>
+          </w:tcPr>
+          <w:p>
+            <w:pPr>
+              <w:spacing w:line="256" w:lineRule="auto"/>
+              <w:rPr>
+                <w:lang w:val="vi-VN"/>
+              </w:rPr>
+            </w:pPr>
+            <w:r>
+              <w:t>Manager wants to view all</w:t>
+            </w:r>
+            <w:r>
+              <w:rPr>
+                <w:lang w:val="vi-VN"/>
+              </w:rPr>
+              <w:t xml:space="preserve"> </w:t>
+            </w:r>
+            <w:r>
+              <w:t>students’ information.</w:t>
+            </w:r>
+          </w:p>
+        </w:tc>
+      </w:tr>
+      <w:tr>
+        <w:trPr>
+          <w:trHeight w:val="281"/>
+        </w:trPr>
+        <w:tc>
+          <w:tcPr>
+            <w:tcW w:w="2008" w:type="dxa"/>
+            <w:tcBorders>
+              <w:top w:val="single" w:sz="4" w:space="0" w:color="000000"/>
+              <w:left w:val="single" w:sz="4" w:space="0" w:color="000000"/>
+              <w:bottom w:val="single" w:sz="4" w:space="0" w:color="000000"/>
+              <w:right w:val="single" w:sz="4" w:space="0" w:color="000000"/>
+            </w:tcBorders>
+            <w:hideMark/>
+          </w:tcPr>
+          <w:p>
+            <w:pPr>
+              <w:spacing w:line="256" w:lineRule="auto"/>
+              <w:ind w:right="51"/>
+              <w:jc w:val="center"/>
+            </w:pPr>
+            <w:r>
+              <w:t xml:space="preserve">Preconditions: </w:t>
+            </w:r>
+          </w:p>
+        </w:tc>
+        <w:tc>
+          <w:tcPr>
+            <w:tcW w:w="7095" w:type="dxa"/>
+            <w:gridSpan w:val="3"/>
+            <w:tcBorders>
+              <w:top w:val="single" w:sz="4" w:space="0" w:color="000000"/>
+              <w:left w:val="single" w:sz="4" w:space="0" w:color="000000"/>
+              <w:bottom w:val="single" w:sz="4" w:space="0" w:color="000000"/>
+              <w:right w:val="single" w:sz="4" w:space="0" w:color="000000"/>
+            </w:tcBorders>
+            <w:hideMark/>
+          </w:tcPr>
+          <w:p>
+            <w:pPr>
+              <w:spacing w:line="256" w:lineRule="auto"/>
+            </w:pPr>
+            <w:r>
+              <w:t>PRE-01: User logged in into the system.</w:t>
+            </w:r>
+          </w:p>
+          <w:p>
+            <w:pPr>
+              <w:spacing w:line="256" w:lineRule="auto"/>
+            </w:pPr>
+            <w:r>
+              <w:t xml:space="preserve">PRE-02: User’s account is a “Manager” account. </w:t>
+            </w:r>
+          </w:p>
+          <w:p>
+            <w:pPr>
+              <w:spacing w:line="256" w:lineRule="auto"/>
+            </w:pPr>
+            <w:r>
+              <w:t>PRE-03: User is in “Manage students” page.</w:t>
+            </w:r>
+          </w:p>
+        </w:tc>
+      </w:tr>
+      <w:tr>
+        <w:trPr>
+          <w:trHeight w:val="1082"/>
+        </w:trPr>
+        <w:tc>
+          <w:tcPr>
+            <w:tcW w:w="2008" w:type="dxa"/>
+            <w:tcBorders>
+              <w:top w:val="single" w:sz="4" w:space="0" w:color="000000"/>
+              <w:left w:val="single" w:sz="4" w:space="0" w:color="000000"/>
+              <w:bottom w:val="single" w:sz="4" w:space="0" w:color="000000"/>
+              <w:right w:val="single" w:sz="4" w:space="0" w:color="000000"/>
+            </w:tcBorders>
+            <w:vAlign w:val="center"/>
+            <w:hideMark/>
+          </w:tcPr>
+          <w:p>
+            <w:pPr>
+              <w:spacing w:line="256" w:lineRule="auto"/>
+              <w:ind w:right="48"/>
+              <w:jc w:val="center"/>
+            </w:pPr>
+            <w:r>
+              <w:t xml:space="preserve">Post - Conditions: </w:t>
+            </w:r>
+          </w:p>
+        </w:tc>
+        <w:tc>
+          <w:tcPr>
+            <w:tcW w:w="7095" w:type="dxa"/>
+            <w:gridSpan w:val="3"/>
+            <w:tcBorders>
+              <w:top w:val="single" w:sz="4" w:space="0" w:color="000000"/>
+              <w:left w:val="single" w:sz="4" w:space="0" w:color="000000"/>
+              <w:bottom w:val="single" w:sz="4" w:space="0" w:color="000000"/>
+              <w:right w:val="single" w:sz="4" w:space="0" w:color="000000"/>
+            </w:tcBorders>
+            <w:hideMark/>
+          </w:tcPr>
+          <w:p>
+            <w:pPr>
+              <w:spacing w:line="256" w:lineRule="auto"/>
+            </w:pPr>
+            <w:r>
+              <w:t xml:space="preserve">POST-1: FDorm system works stably, without error. </w:t>
+            </w:r>
+          </w:p>
+          <w:p>
+            <w:pPr>
+              <w:spacing w:line="256" w:lineRule="auto"/>
+            </w:pPr>
+            <w:r>
+              <w:t>POST-2: System displays all student’s information.</w:t>
+            </w:r>
+          </w:p>
+          <w:p>
+            <w:pPr>
+              <w:spacing w:line="256" w:lineRule="auto"/>
+            </w:pPr>
+            <w:r>
+              <w:t xml:space="preserve">POST-3: User is able to navigate to other pages or features of the application. </w:t>
+            </w:r>
+          </w:p>
+        </w:tc>
+      </w:tr>
+      <w:tr>
+        <w:trPr>
+          <w:trHeight w:val="941"/>
+        </w:trPr>
+        <w:tc>
+          <w:tcPr>
+            <w:tcW w:w="2008" w:type="dxa"/>
+            <w:tcBorders>
+              <w:top w:val="single" w:sz="4" w:space="0" w:color="000000"/>
+              <w:left w:val="single" w:sz="4" w:space="0" w:color="000000"/>
+              <w:bottom w:val="single" w:sz="4" w:space="0" w:color="000000"/>
+              <w:right w:val="single" w:sz="4" w:space="0" w:color="000000"/>
+            </w:tcBorders>
+            <w:vAlign w:val="center"/>
+            <w:hideMark/>
+          </w:tcPr>
+          <w:p>
+            <w:pPr>
+              <w:spacing w:line="256" w:lineRule="auto"/>
+              <w:ind w:right="51"/>
+              <w:jc w:val="center"/>
+            </w:pPr>
+            <w:r>
+              <w:t xml:space="preserve">Basic Flow: </w:t>
+            </w:r>
+          </w:p>
+        </w:tc>
+        <w:tc>
+          <w:tcPr>
+            <w:tcW w:w="7095" w:type="dxa"/>
+            <w:gridSpan w:val="3"/>
+            <w:tcBorders>
+              <w:top w:val="single" w:sz="4" w:space="0" w:color="000000"/>
+              <w:left w:val="single" w:sz="4" w:space="0" w:color="000000"/>
+              <w:bottom w:val="single" w:sz="4" w:space="0" w:color="000000"/>
+              <w:right w:val="single" w:sz="4" w:space="0" w:color="000000"/>
+            </w:tcBorders>
+            <w:hideMark/>
+          </w:tcPr>
+          <w:p>
+            <w:pPr>
+              <w:widowControl w:val="0"/>
+              <w:numPr>
+                <w:ilvl w:val="0"/>
+                <w:numId w:val="112"/>
+              </w:numPr>
+              <w:autoSpaceDE w:val="0"/>
+              <w:autoSpaceDN w:val="0"/>
+              <w:spacing w:after="27" w:line="256" w:lineRule="auto"/>
+            </w:pPr>
+            <w:r>
+              <w:t>Manager chooses the “Manage students” option</w:t>
+            </w:r>
+          </w:p>
+          <w:p>
+            <w:pPr>
+              <w:numPr>
+                <w:ilvl w:val="0"/>
+                <w:numId w:val="112"/>
+              </w:numPr>
+              <w:spacing w:line="256" w:lineRule="auto"/>
+            </w:pPr>
+            <w:r>
+              <w:t>The system displays all registered student’s information on the screen.</w:t>
+            </w:r>
+          </w:p>
+        </w:tc>
+      </w:tr>
+      <w:tr>
+        <w:trPr>
+          <w:trHeight w:val="278"/>
+        </w:trPr>
+        <w:tc>
+          <w:tcPr>
+            <w:tcW w:w="2008" w:type="dxa"/>
+            <w:tcBorders>
+              <w:top w:val="single" w:sz="4" w:space="0" w:color="000000"/>
+              <w:left w:val="single" w:sz="4" w:space="0" w:color="000000"/>
+              <w:bottom w:val="single" w:sz="4" w:space="0" w:color="000000"/>
+              <w:right w:val="single" w:sz="4" w:space="0" w:color="000000"/>
+            </w:tcBorders>
+            <w:hideMark/>
+          </w:tcPr>
+          <w:p>
+            <w:pPr>
+              <w:spacing w:line="256" w:lineRule="auto"/>
+              <w:ind w:right="49"/>
+              <w:jc w:val="center"/>
+            </w:pPr>
+            <w:r>
+              <w:t xml:space="preserve">Alternative Flow: </w:t>
+            </w:r>
+          </w:p>
+        </w:tc>
+        <w:tc>
+          <w:tcPr>
+            <w:tcW w:w="7095" w:type="dxa"/>
+            <w:gridSpan w:val="3"/>
+            <w:tcBorders>
+              <w:top w:val="single" w:sz="4" w:space="0" w:color="000000"/>
+              <w:left w:val="single" w:sz="4" w:space="0" w:color="000000"/>
+              <w:bottom w:val="single" w:sz="4" w:space="0" w:color="000000"/>
+              <w:right w:val="single" w:sz="4" w:space="0" w:color="000000"/>
+            </w:tcBorders>
+            <w:hideMark/>
+          </w:tcPr>
+          <w:p>
+            <w:pPr>
+              <w:spacing w:line="256" w:lineRule="auto"/>
+            </w:pPr>
+            <w:r>
+              <w:t xml:space="preserve">None </w:t>
+            </w:r>
+          </w:p>
+        </w:tc>
+      </w:tr>
+      <w:tr>
+        <w:trPr>
+          <w:trHeight w:val="278"/>
+        </w:trPr>
+        <w:tc>
+          <w:tcPr>
+            <w:tcW w:w="2008" w:type="dxa"/>
+            <w:tcBorders>
+              <w:top w:val="single" w:sz="4" w:space="0" w:color="000000"/>
+              <w:left w:val="single" w:sz="4" w:space="0" w:color="000000"/>
+              <w:bottom w:val="single" w:sz="4" w:space="0" w:color="000000"/>
+              <w:right w:val="single" w:sz="4" w:space="0" w:color="000000"/>
+            </w:tcBorders>
+          </w:tcPr>
+          <w:p>
+            <w:pPr>
+              <w:spacing w:line="256" w:lineRule="auto"/>
+              <w:ind w:right="49"/>
+              <w:jc w:val="center"/>
+            </w:pPr>
+            <w:r>
+              <w:t xml:space="preserve">Exception Flow: </w:t>
+            </w:r>
+          </w:p>
+        </w:tc>
+        <w:tc>
+          <w:tcPr>
+            <w:tcW w:w="7095" w:type="dxa"/>
+            <w:gridSpan w:val="3"/>
+            <w:tcBorders>
+              <w:top w:val="single" w:sz="4" w:space="0" w:color="000000"/>
+              <w:left w:val="single" w:sz="4" w:space="0" w:color="000000"/>
+              <w:bottom w:val="single" w:sz="4" w:space="0" w:color="000000"/>
+              <w:right w:val="single" w:sz="4" w:space="0" w:color="000000"/>
+            </w:tcBorders>
+          </w:tcPr>
+          <w:p>
+            <w:pPr>
+              <w:widowControl w:val="0"/>
+              <w:autoSpaceDE w:val="0"/>
+              <w:autoSpaceDN w:val="0"/>
+              <w:spacing w:line="237" w:lineRule="auto"/>
+              <w:rPr>
+                <w:rFonts w:ascii="Calibri" w:eastAsia="Calibri" w:hAnsi="Calibri" w:cs="Calibri"/>
+                <w:b/>
+                <w:kern w:val="0"/>
+                <w:lang w:eastAsia="en-US"/>
+              </w:rPr>
+            </w:pPr>
+            <w:r>
+              <w:rPr>
+                <w:rFonts w:ascii="Calibri" w:eastAsia="Calibri" w:hAnsi="Calibri" w:cs="Calibri"/>
+                <w:b/>
+              </w:rPr>
+              <w:t>2d. The system fails to display students’ information.</w:t>
+            </w:r>
+          </w:p>
+          <w:p>
+            <w:pPr>
+              <w:spacing w:line="237" w:lineRule="auto"/>
+            </w:pPr>
+            <w:r>
+              <w:rPr>
+                <w:rFonts w:ascii="Calibri" w:eastAsia="Calibri" w:hAnsi="Calibri" w:cs="Calibri"/>
+                <w:bCs/>
+              </w:rPr>
+              <w:t>2d1: No students exist in the database.</w:t>
+            </w:r>
+            <w:r>
+              <w:rPr>
+                <w:rFonts w:ascii="Calibri" w:eastAsia="Calibri" w:hAnsi="Calibri" w:cs="Calibri"/>
+                <w:b/>
+              </w:rPr>
+              <w:t xml:space="preserve"> </w:t>
+            </w:r>
+          </w:p>
+          <w:p>
+            <w:pPr>
+              <w:spacing w:line="256" w:lineRule="auto"/>
+            </w:pPr>
+          </w:p>
+        </w:tc>
+      </w:tr>
+      <w:tr>
+        <w:trPr>
+          <w:trHeight w:val="278"/>
+        </w:trPr>
+        <w:tc>
+          <w:tcPr>
+            <w:tcW w:w="2008" w:type="dxa"/>
+            <w:tcBorders>
+              <w:top w:val="single" w:sz="4" w:space="0" w:color="000000"/>
+              <w:left w:val="single" w:sz="4" w:space="0" w:color="000000"/>
+              <w:bottom w:val="single" w:sz="4" w:space="0" w:color="000000"/>
+              <w:right w:val="single" w:sz="4" w:space="0" w:color="000000"/>
+            </w:tcBorders>
+          </w:tcPr>
+          <w:p>
+            <w:pPr>
+              <w:spacing w:line="256" w:lineRule="auto"/>
+              <w:ind w:right="49"/>
+              <w:jc w:val="center"/>
+            </w:pPr>
+            <w:r>
+              <w:t xml:space="preserve">Business Rules: </w:t>
+            </w:r>
+          </w:p>
+        </w:tc>
+        <w:tc>
+          <w:tcPr>
+            <w:tcW w:w="7095" w:type="dxa"/>
+            <w:gridSpan w:val="3"/>
+            <w:tcBorders>
+              <w:top w:val="single" w:sz="4" w:space="0" w:color="000000"/>
+              <w:left w:val="single" w:sz="4" w:space="0" w:color="000000"/>
+              <w:bottom w:val="single" w:sz="4" w:space="0" w:color="000000"/>
+              <w:right w:val="single" w:sz="4" w:space="0" w:color="000000"/>
+            </w:tcBorders>
+          </w:tcPr>
+          <w:p>
+            <w:pPr>
+              <w:spacing w:line="256" w:lineRule="auto"/>
+            </w:pPr>
+            <w:r>
+              <w:t xml:space="preserve">BR-16 </w:t>
+            </w:r>
+          </w:p>
+        </w:tc>
+      </w:tr>
+    </w:tbl>
+    <w:p>
+      <w:pPr>
+        <w:pStyle w:val="Heading5"/>
+        <w:ind w:left="0" w:firstLine="0"/>
+        <w:rPr>
+          <w:rFonts w:asciiTheme="minorHAnsi" w:hAnsiTheme="minorHAnsi"/>
+          <w:lang w:val="vi-VN"/>
+        </w:rPr>
+      </w:pPr>
+    </w:p>
+    <w:p>
+      <w:pPr>
+        <w:pStyle w:val="Heading5"/>
+        <w:ind w:left="-5"/>
+      </w:pPr>
+      <w:r>
+        <w:t>2.3.</w:t>
+      </w:r>
+      <w:r>
+        <w:t>2</w:t>
+      </w:r>
+      <w:r>
+        <w:t xml:space="preserve">.3 Update Student Information </w:t>
+      </w:r>
+    </w:p>
+    <w:tbl>
+      <w:tblPr>
+        <w:tblStyle w:val="TableGrid"/>
+        <w:tblW w:w="9042" w:type="dxa"/>
+        <w:tblInd w:w="5" w:type="dxa"/>
+        <w:tblCellMar>
+          <w:top w:w="48" w:type="dxa"/>
+          <w:left w:w="108" w:type="dxa"/>
+          <w:right w:w="58" w:type="dxa"/>
+        </w:tblCellMar>
+        <w:tblLook w:val="04A0" w:firstRow="1" w:lastRow="0" w:firstColumn="1" w:lastColumn="0" w:noHBand="0" w:noVBand="1"/>
+      </w:tblPr>
+      <w:tblGrid>
+        <w:gridCol w:w="2008"/>
+        <w:gridCol w:w="2638"/>
+        <w:gridCol w:w="1995"/>
+        <w:gridCol w:w="2401"/>
+      </w:tblGrid>
+      <w:tr>
+        <w:trPr>
+          <w:trHeight w:val="281"/>
+        </w:trPr>
+        <w:tc>
+          <w:tcPr>
+            <w:tcW w:w="2008" w:type="dxa"/>
+            <w:tcBorders>
+              <w:top w:val="single" w:sz="4" w:space="0" w:color="000000"/>
+              <w:left w:val="single" w:sz="4" w:space="0" w:color="000000"/>
+              <w:bottom w:val="single" w:sz="4" w:space="0" w:color="000000"/>
+              <w:right w:val="single" w:sz="4" w:space="0" w:color="000000"/>
+            </w:tcBorders>
+            <w:hideMark/>
+          </w:tcPr>
+          <w:p>
+            <w:pPr>
+              <w:spacing w:line="256" w:lineRule="auto"/>
+              <w:ind w:right="1"/>
+              <w:jc w:val="center"/>
+            </w:pPr>
+            <w:r>
+              <w:t xml:space="preserve">Use Case ID: </w:t>
+            </w:r>
+          </w:p>
+        </w:tc>
+        <w:tc>
+          <w:tcPr>
+            <w:tcW w:w="2638" w:type="dxa"/>
+            <w:tcBorders>
+              <w:top w:val="single" w:sz="4" w:space="0" w:color="000000"/>
+              <w:left w:val="single" w:sz="4" w:space="0" w:color="000000"/>
+              <w:bottom w:val="single" w:sz="4" w:space="0" w:color="000000"/>
+              <w:right w:val="single" w:sz="4" w:space="0" w:color="000000"/>
+            </w:tcBorders>
+            <w:hideMark/>
+          </w:tcPr>
+          <w:p>
+            <w:pPr>
+              <w:spacing w:line="256" w:lineRule="auto"/>
+              <w:ind w:left="2"/>
+              <w:jc w:val="center"/>
+            </w:pPr>
+            <w:r>
+              <w:rPr>
+                <w:rFonts w:ascii="Calibri" w:eastAsia="Calibri" w:hAnsi="Calibri" w:cs="Calibri"/>
+                <w:b/>
+              </w:rPr>
+              <w:t>UC-09</w:t>
+            </w:r>
+          </w:p>
+        </w:tc>
+        <w:tc>
+          <w:tcPr>
+            <w:tcW w:w="1995" w:type="dxa"/>
+            <w:tcBorders>
+              <w:top w:val="single" w:sz="4" w:space="0" w:color="000000"/>
+              <w:left w:val="single" w:sz="4" w:space="0" w:color="000000"/>
+              <w:bottom w:val="single" w:sz="4" w:space="0" w:color="000000"/>
+              <w:right w:val="single" w:sz="4" w:space="0" w:color="000000"/>
+            </w:tcBorders>
+            <w:hideMark/>
+          </w:tcPr>
+          <w:p>
+            <w:pPr>
+              <w:spacing w:line="256" w:lineRule="auto"/>
+              <w:ind w:right="1"/>
+              <w:jc w:val="center"/>
+            </w:pPr>
+            <w:r>
+              <w:t xml:space="preserve">Use Case Name: </w:t>
+            </w:r>
+          </w:p>
+        </w:tc>
+        <w:tc>
+          <w:tcPr>
+            <w:tcW w:w="2401" w:type="dxa"/>
+            <w:tcBorders>
+              <w:top w:val="single" w:sz="4" w:space="0" w:color="000000"/>
+              <w:left w:val="single" w:sz="4" w:space="0" w:color="000000"/>
+              <w:bottom w:val="single" w:sz="4" w:space="0" w:color="000000"/>
+              <w:right w:val="single" w:sz="4" w:space="0" w:color="000000"/>
+            </w:tcBorders>
+            <w:hideMark/>
+          </w:tcPr>
+          <w:p>
+            <w:pPr>
+              <w:spacing w:line="256" w:lineRule="auto"/>
+              <w:ind w:right="1"/>
+              <w:jc w:val="center"/>
+            </w:pPr>
+            <w:r>
+              <w:rPr>
+                <w:rFonts w:ascii="Calibri" w:eastAsia="Calibri" w:hAnsi="Calibri" w:cs="Calibri"/>
+                <w:b/>
+                <w:sz w:val="21"/>
+              </w:rPr>
+              <w:t>Update Student Information</w:t>
+            </w:r>
+          </w:p>
+        </w:tc>
+      </w:tr>
+      <w:tr>
+        <w:trPr>
+          <w:trHeight w:val="278"/>
+        </w:trPr>
+        <w:tc>
+          <w:tcPr>
+            <w:tcW w:w="2008" w:type="dxa"/>
+            <w:tcBorders>
+              <w:top w:val="single" w:sz="4" w:space="0" w:color="000000"/>
+              <w:left w:val="single" w:sz="4" w:space="0" w:color="000000"/>
+              <w:bottom w:val="single" w:sz="4" w:space="0" w:color="000000"/>
+              <w:right w:val="single" w:sz="4" w:space="0" w:color="000000"/>
+            </w:tcBorders>
+            <w:hideMark/>
+          </w:tcPr>
+          <w:p>
+            <w:pPr>
+              <w:spacing w:line="256" w:lineRule="auto"/>
+              <w:ind w:left="1"/>
+              <w:jc w:val="center"/>
+            </w:pPr>
+            <w:r>
+              <w:t xml:space="preserve">Created By: </w:t>
+            </w:r>
+          </w:p>
+        </w:tc>
+        <w:tc>
+          <w:tcPr>
+            <w:tcW w:w="2638" w:type="dxa"/>
+            <w:tcBorders>
+              <w:top w:val="single" w:sz="4" w:space="0" w:color="000000"/>
+              <w:left w:val="single" w:sz="4" w:space="0" w:color="000000"/>
+              <w:bottom w:val="single" w:sz="4" w:space="0" w:color="000000"/>
+              <w:right w:val="single" w:sz="4" w:space="0" w:color="000000"/>
+            </w:tcBorders>
+            <w:hideMark/>
+          </w:tcPr>
+          <w:p>
+            <w:pPr>
+              <w:spacing w:line="256" w:lineRule="auto"/>
+              <w:ind w:left="3"/>
+              <w:jc w:val="center"/>
+            </w:pPr>
+            <w:r>
+              <w:t>KietNHG</w:t>
+            </w:r>
+          </w:p>
+        </w:tc>
+        <w:tc>
+          <w:tcPr>
+            <w:tcW w:w="1995" w:type="dxa"/>
+            <w:tcBorders>
+              <w:top w:val="single" w:sz="4" w:space="0" w:color="000000"/>
+              <w:left w:val="single" w:sz="4" w:space="0" w:color="000000"/>
+              <w:bottom w:val="single" w:sz="4" w:space="0" w:color="000000"/>
+              <w:right w:val="single" w:sz="4" w:space="0" w:color="000000"/>
+            </w:tcBorders>
+            <w:hideMark/>
+          </w:tcPr>
+          <w:p>
+            <w:pPr>
+              <w:spacing w:line="256" w:lineRule="auto"/>
+              <w:ind w:left="2"/>
+              <w:jc w:val="center"/>
+            </w:pPr>
+            <w:r>
+              <w:t xml:space="preserve">Date Created: </w:t>
+            </w:r>
+          </w:p>
+        </w:tc>
+        <w:tc>
+          <w:tcPr>
+            <w:tcW w:w="2401" w:type="dxa"/>
+            <w:tcBorders>
+              <w:top w:val="single" w:sz="4" w:space="0" w:color="000000"/>
+              <w:left w:val="single" w:sz="4" w:space="0" w:color="000000"/>
+              <w:bottom w:val="single" w:sz="4" w:space="0" w:color="000000"/>
+              <w:right w:val="single" w:sz="4" w:space="0" w:color="000000"/>
+            </w:tcBorders>
+            <w:hideMark/>
+          </w:tcPr>
+          <w:p>
+            <w:pPr>
+              <w:spacing w:line="256" w:lineRule="auto"/>
+              <w:jc w:val="center"/>
+            </w:pPr>
+            <w:r>
+              <w:t xml:space="preserve">2023/05/23 </w:t>
+            </w:r>
+          </w:p>
+        </w:tc>
+      </w:tr>
+      <w:tr>
+        <w:trPr>
+          <w:trHeight w:val="238"/>
+        </w:trPr>
+        <w:tc>
+          <w:tcPr>
+            <w:tcW w:w="2008" w:type="dxa"/>
+            <w:tcBorders>
+              <w:top w:val="single" w:sz="4" w:space="0" w:color="000000"/>
+              <w:left w:val="single" w:sz="4" w:space="0" w:color="000000"/>
+              <w:bottom w:val="single" w:sz="4" w:space="0" w:color="000000"/>
+              <w:right w:val="single" w:sz="4" w:space="0" w:color="000000"/>
+            </w:tcBorders>
+            <w:vAlign w:val="center"/>
+            <w:hideMark/>
+          </w:tcPr>
+          <w:p>
+            <w:pPr>
+              <w:spacing w:line="256" w:lineRule="auto"/>
+              <w:ind w:right="49"/>
+              <w:jc w:val="center"/>
+            </w:pPr>
+            <w:r>
+              <w:t xml:space="preserve">Primary Actor: </w:t>
+            </w:r>
+          </w:p>
+        </w:tc>
+        <w:tc>
+          <w:tcPr>
+            <w:tcW w:w="2638" w:type="dxa"/>
+            <w:tcBorders>
+              <w:top w:val="single" w:sz="4" w:space="0" w:color="000000"/>
+              <w:left w:val="single" w:sz="4" w:space="0" w:color="000000"/>
+              <w:bottom w:val="single" w:sz="4" w:space="0" w:color="000000"/>
+              <w:right w:val="single" w:sz="4" w:space="0" w:color="000000"/>
+            </w:tcBorders>
+            <w:vAlign w:val="center"/>
+            <w:hideMark/>
+          </w:tcPr>
+          <w:p>
+            <w:pPr>
+              <w:spacing w:line="256" w:lineRule="auto"/>
+              <w:jc w:val="center"/>
+            </w:pPr>
+            <w:r>
+              <w:t>Manager</w:t>
+            </w:r>
+          </w:p>
+        </w:tc>
+        <w:tc>
+          <w:tcPr>
+            <w:tcW w:w="1995" w:type="dxa"/>
+            <w:tcBorders>
+              <w:top w:val="single" w:sz="4" w:space="0" w:color="000000"/>
+              <w:left w:val="single" w:sz="4" w:space="0" w:color="000000"/>
+              <w:bottom w:val="single" w:sz="4" w:space="0" w:color="000000"/>
+              <w:right w:val="single" w:sz="4" w:space="0" w:color="000000"/>
+            </w:tcBorders>
+            <w:vAlign w:val="center"/>
+            <w:hideMark/>
+          </w:tcPr>
+          <w:p>
+            <w:pPr>
+              <w:spacing w:line="256" w:lineRule="auto"/>
+              <w:ind w:right="48"/>
+              <w:jc w:val="center"/>
+            </w:pPr>
+            <w:r>
+              <w:t xml:space="preserve">Secondary Actor: </w:t>
+            </w:r>
+          </w:p>
+        </w:tc>
+        <w:tc>
+          <w:tcPr>
+            <w:tcW w:w="2401" w:type="dxa"/>
+            <w:tcBorders>
+              <w:top w:val="single" w:sz="4" w:space="0" w:color="000000"/>
+              <w:left w:val="single" w:sz="4" w:space="0" w:color="000000"/>
+              <w:bottom w:val="single" w:sz="4" w:space="0" w:color="000000"/>
+              <w:right w:val="single" w:sz="4" w:space="0" w:color="000000"/>
+            </w:tcBorders>
+            <w:vAlign w:val="center"/>
+            <w:hideMark/>
+          </w:tcPr>
+          <w:p>
+            <w:pPr>
+              <w:spacing w:line="256" w:lineRule="auto"/>
+              <w:ind w:right="50"/>
+              <w:jc w:val="center"/>
+            </w:pPr>
+            <w:r>
+              <w:t xml:space="preserve">None </w:t>
+            </w:r>
+          </w:p>
+        </w:tc>
+      </w:tr>
+      <w:tr>
+        <w:trPr>
+          <w:trHeight w:val="547"/>
+        </w:trPr>
+        <w:tc>
+          <w:tcPr>
+            <w:tcW w:w="2008" w:type="dxa"/>
+            <w:tcBorders>
+              <w:top w:val="single" w:sz="4" w:space="0" w:color="000000"/>
+              <w:left w:val="single" w:sz="4" w:space="0" w:color="000000"/>
+              <w:bottom w:val="single" w:sz="4" w:space="0" w:color="000000"/>
+              <w:right w:val="single" w:sz="4" w:space="0" w:color="000000"/>
+            </w:tcBorders>
+            <w:vAlign w:val="center"/>
+            <w:hideMark/>
+          </w:tcPr>
+          <w:p>
+            <w:pPr>
+              <w:spacing w:line="256" w:lineRule="auto"/>
+              <w:ind w:right="49"/>
+              <w:jc w:val="center"/>
+            </w:pPr>
+            <w:r>
+              <w:t xml:space="preserve">Description: </w:t>
+            </w:r>
+          </w:p>
+        </w:tc>
+        <w:tc>
+          <w:tcPr>
+            <w:tcW w:w="7034" w:type="dxa"/>
+            <w:gridSpan w:val="3"/>
+            <w:tcBorders>
+              <w:top w:val="single" w:sz="4" w:space="0" w:color="000000"/>
+              <w:left w:val="single" w:sz="4" w:space="0" w:color="000000"/>
+              <w:bottom w:val="single" w:sz="4" w:space="0" w:color="000000"/>
+              <w:right w:val="single" w:sz="4" w:space="0" w:color="000000"/>
+            </w:tcBorders>
+            <w:hideMark/>
+          </w:tcPr>
+          <w:p>
+            <w:pPr>
+              <w:spacing w:line="256" w:lineRule="auto"/>
+              <w:rPr>
+                <w:lang w:val="vi-VN"/>
+              </w:rPr>
+            </w:pPr>
+            <w:r>
+              <w:t>This use case describes how a manager can change or update</w:t>
+            </w:r>
+            <w:r>
+              <w:rPr>
+                <w:lang w:val="vi-VN"/>
+              </w:rPr>
+              <w:t xml:space="preserve"> </w:t>
+            </w:r>
+            <w:r>
+              <w:t>a student’s information.</w:t>
+            </w:r>
+          </w:p>
+        </w:tc>
+      </w:tr>
+      <w:tr>
+        <w:trPr>
+          <w:trHeight w:val="278"/>
+        </w:trPr>
+        <w:tc>
+          <w:tcPr>
+            <w:tcW w:w="2008" w:type="dxa"/>
+            <w:tcBorders>
+              <w:top w:val="single" w:sz="4" w:space="0" w:color="000000"/>
+              <w:left w:val="single" w:sz="4" w:space="0" w:color="000000"/>
+              <w:bottom w:val="single" w:sz="4" w:space="0" w:color="000000"/>
+              <w:right w:val="single" w:sz="4" w:space="0" w:color="000000"/>
+            </w:tcBorders>
+            <w:hideMark/>
+          </w:tcPr>
+          <w:p>
+            <w:pPr>
+              <w:spacing w:line="256" w:lineRule="auto"/>
+              <w:ind w:right="51"/>
+              <w:jc w:val="center"/>
+            </w:pPr>
+            <w:r>
+              <w:t xml:space="preserve">Priority: </w:t>
+            </w:r>
+          </w:p>
+        </w:tc>
+        <w:tc>
+          <w:tcPr>
+            <w:tcW w:w="7034" w:type="dxa"/>
+            <w:gridSpan w:val="3"/>
+            <w:tcBorders>
+              <w:top w:val="single" w:sz="4" w:space="0" w:color="000000"/>
+              <w:left w:val="single" w:sz="4" w:space="0" w:color="000000"/>
+              <w:bottom w:val="single" w:sz="4" w:space="0" w:color="000000"/>
+              <w:right w:val="single" w:sz="4" w:space="0" w:color="000000"/>
+            </w:tcBorders>
+            <w:hideMark/>
+          </w:tcPr>
+          <w:p>
+            <w:pPr>
+              <w:spacing w:line="256" w:lineRule="auto"/>
+            </w:pPr>
+            <w:r>
+              <w:t xml:space="preserve">High </w:t>
+            </w:r>
+          </w:p>
+        </w:tc>
+      </w:tr>
+      <w:tr>
+        <w:trPr>
+          <w:trHeight w:val="278"/>
+        </w:trPr>
+        <w:tc>
+          <w:tcPr>
+            <w:tcW w:w="2008" w:type="dxa"/>
+            <w:tcBorders>
+              <w:top w:val="single" w:sz="4" w:space="0" w:color="000000"/>
+              <w:left w:val="single" w:sz="4" w:space="0" w:color="000000"/>
+              <w:bottom w:val="single" w:sz="4" w:space="0" w:color="000000"/>
+              <w:right w:val="single" w:sz="4" w:space="0" w:color="000000"/>
+            </w:tcBorders>
+            <w:hideMark/>
+          </w:tcPr>
+          <w:p>
+            <w:pPr>
+              <w:spacing w:line="256" w:lineRule="auto"/>
+              <w:ind w:right="51"/>
+              <w:jc w:val="center"/>
+            </w:pPr>
+            <w:r>
+              <w:t xml:space="preserve">Trigger: </w:t>
+            </w:r>
+          </w:p>
+        </w:tc>
+        <w:tc>
+          <w:tcPr>
+            <w:tcW w:w="7034" w:type="dxa"/>
+            <w:gridSpan w:val="3"/>
+            <w:tcBorders>
+              <w:top w:val="single" w:sz="4" w:space="0" w:color="000000"/>
+              <w:left w:val="single" w:sz="4" w:space="0" w:color="000000"/>
+              <w:bottom w:val="single" w:sz="4" w:space="0" w:color="000000"/>
+              <w:right w:val="single" w:sz="4" w:space="0" w:color="000000"/>
+            </w:tcBorders>
+            <w:hideMark/>
+          </w:tcPr>
+          <w:p>
+            <w:pPr>
+              <w:spacing w:line="256" w:lineRule="auto"/>
+              <w:rPr>
+                <w:lang w:val="vi-VN"/>
+              </w:rPr>
+            </w:pPr>
+            <w:r>
+              <w:t>Manager wants to update</w:t>
+            </w:r>
+            <w:r>
+              <w:rPr>
+                <w:lang w:val="vi-VN"/>
+              </w:rPr>
+              <w:t xml:space="preserve"> a </w:t>
+            </w:r>
+            <w:r>
+              <w:t>student’s information.</w:t>
+            </w:r>
+          </w:p>
+        </w:tc>
+      </w:tr>
+      <w:tr>
+        <w:trPr>
+          <w:trHeight w:val="281"/>
+        </w:trPr>
+        <w:tc>
+          <w:tcPr>
+            <w:tcW w:w="2008" w:type="dxa"/>
+            <w:tcBorders>
+              <w:top w:val="single" w:sz="4" w:space="0" w:color="000000"/>
+              <w:left w:val="single" w:sz="4" w:space="0" w:color="000000"/>
+              <w:bottom w:val="single" w:sz="4" w:space="0" w:color="000000"/>
+              <w:right w:val="single" w:sz="4" w:space="0" w:color="000000"/>
+            </w:tcBorders>
+            <w:hideMark/>
+          </w:tcPr>
+          <w:p>
+            <w:pPr>
+              <w:spacing w:line="256" w:lineRule="auto"/>
+              <w:ind w:right="51"/>
+              <w:jc w:val="center"/>
+            </w:pPr>
+            <w:r>
+              <w:t xml:space="preserve">Preconditions: </w:t>
+            </w:r>
+          </w:p>
+        </w:tc>
+        <w:tc>
+          <w:tcPr>
+            <w:tcW w:w="7034" w:type="dxa"/>
+            <w:gridSpan w:val="3"/>
+            <w:tcBorders>
+              <w:top w:val="single" w:sz="4" w:space="0" w:color="000000"/>
+              <w:left w:val="single" w:sz="4" w:space="0" w:color="000000"/>
+              <w:bottom w:val="single" w:sz="4" w:space="0" w:color="000000"/>
+              <w:right w:val="single" w:sz="4" w:space="0" w:color="000000"/>
+            </w:tcBorders>
+            <w:hideMark/>
+          </w:tcPr>
+          <w:p>
+            <w:pPr>
+              <w:spacing w:line="256" w:lineRule="auto"/>
+            </w:pPr>
+            <w:r>
+              <w:t>PRE-01: User logged in into the system.</w:t>
+            </w:r>
+          </w:p>
+          <w:p>
+            <w:pPr>
+              <w:spacing w:line="256" w:lineRule="auto"/>
+            </w:pPr>
+            <w:r>
+              <w:t xml:space="preserve">PRE-02: User’s account is a “Manager” account. </w:t>
+            </w:r>
+          </w:p>
+        </w:tc>
+      </w:tr>
+      <w:tr>
+        <w:trPr>
+          <w:trHeight w:val="1082"/>
+        </w:trPr>
+        <w:tc>
+          <w:tcPr>
+            <w:tcW w:w="2008" w:type="dxa"/>
+            <w:tcBorders>
+              <w:top w:val="single" w:sz="4" w:space="0" w:color="000000"/>
+              <w:left w:val="single" w:sz="4" w:space="0" w:color="000000"/>
+              <w:bottom w:val="single" w:sz="4" w:space="0" w:color="000000"/>
+              <w:right w:val="single" w:sz="4" w:space="0" w:color="000000"/>
+            </w:tcBorders>
+            <w:vAlign w:val="center"/>
+            <w:hideMark/>
+          </w:tcPr>
+          <w:p>
+            <w:pPr>
+              <w:spacing w:line="256" w:lineRule="auto"/>
+              <w:ind w:right="48"/>
+              <w:jc w:val="center"/>
+            </w:pPr>
+            <w:r>
+              <w:t xml:space="preserve">Post - Conditions: </w:t>
+            </w:r>
+          </w:p>
+        </w:tc>
+        <w:tc>
+          <w:tcPr>
+            <w:tcW w:w="7034" w:type="dxa"/>
+            <w:gridSpan w:val="3"/>
+            <w:tcBorders>
+              <w:top w:val="single" w:sz="4" w:space="0" w:color="000000"/>
+              <w:left w:val="single" w:sz="4" w:space="0" w:color="000000"/>
+              <w:bottom w:val="single" w:sz="4" w:space="0" w:color="000000"/>
+              <w:right w:val="single" w:sz="4" w:space="0" w:color="000000"/>
+            </w:tcBorders>
+            <w:hideMark/>
+          </w:tcPr>
+          <w:p>
+            <w:pPr>
+              <w:spacing w:line="256" w:lineRule="auto"/>
+            </w:pPr>
+            <w:r>
+              <w:t xml:space="preserve">POST-1: FDorm system works stably, without error. </w:t>
+            </w:r>
+          </w:p>
+          <w:p>
+            <w:pPr>
+              <w:spacing w:line="256" w:lineRule="auto"/>
+            </w:pPr>
+            <w:r>
+              <w:t>POST-2: Student’s information is updated.</w:t>
+            </w:r>
+          </w:p>
+          <w:p>
+            <w:pPr>
+              <w:spacing w:line="256" w:lineRule="auto"/>
+            </w:pPr>
+            <w:r>
+              <w:t xml:space="preserve">POST-3: User is able to navigate to other pages or features of the application. </w:t>
+            </w:r>
+          </w:p>
+        </w:tc>
+      </w:tr>
+      <w:tr>
+        <w:trPr>
+          <w:trHeight w:val="941"/>
+        </w:trPr>
+        <w:tc>
+          <w:tcPr>
+            <w:tcW w:w="2008" w:type="dxa"/>
+            <w:tcBorders>
+              <w:top w:val="single" w:sz="4" w:space="0" w:color="000000"/>
+              <w:left w:val="single" w:sz="4" w:space="0" w:color="000000"/>
+              <w:bottom w:val="single" w:sz="4" w:space="0" w:color="000000"/>
+              <w:right w:val="single" w:sz="4" w:space="0" w:color="000000"/>
+            </w:tcBorders>
+            <w:vAlign w:val="center"/>
+            <w:hideMark/>
+          </w:tcPr>
+          <w:p>
+            <w:pPr>
+              <w:spacing w:line="256" w:lineRule="auto"/>
+              <w:ind w:right="51"/>
+              <w:jc w:val="center"/>
+            </w:pPr>
+            <w:r>
+              <w:lastRenderedPageBreak/>
+              <w:t xml:space="preserve">Basic Flow: </w:t>
+            </w:r>
+          </w:p>
+        </w:tc>
+        <w:tc>
+          <w:tcPr>
+            <w:tcW w:w="7034" w:type="dxa"/>
+            <w:gridSpan w:val="3"/>
+            <w:tcBorders>
+              <w:top w:val="single" w:sz="4" w:space="0" w:color="000000"/>
+              <w:left w:val="single" w:sz="4" w:space="0" w:color="000000"/>
+              <w:bottom w:val="single" w:sz="4" w:space="0" w:color="000000"/>
+              <w:right w:val="single" w:sz="4" w:space="0" w:color="000000"/>
+            </w:tcBorders>
+            <w:hideMark/>
+          </w:tcPr>
+          <w:p>
+            <w:pPr>
+              <w:widowControl w:val="0"/>
+              <w:numPr>
+                <w:ilvl w:val="0"/>
+                <w:numId w:val="113"/>
+              </w:numPr>
+              <w:autoSpaceDE w:val="0"/>
+              <w:autoSpaceDN w:val="0"/>
+              <w:spacing w:after="27" w:line="256" w:lineRule="auto"/>
+            </w:pPr>
+            <w:r>
+              <w:t>Manager clicks the “Update” button on a student’s profile.</w:t>
+            </w:r>
+          </w:p>
+          <w:p>
+            <w:pPr>
+              <w:numPr>
+                <w:ilvl w:val="0"/>
+                <w:numId w:val="113"/>
+              </w:numPr>
+              <w:spacing w:line="256" w:lineRule="auto"/>
+            </w:pPr>
+            <w:r>
+              <w:t>The system displays the options to update the student’s information.</w:t>
+            </w:r>
+          </w:p>
+          <w:p>
+            <w:pPr>
+              <w:numPr>
+                <w:ilvl w:val="0"/>
+                <w:numId w:val="113"/>
+              </w:numPr>
+              <w:spacing w:line="256" w:lineRule="auto"/>
+            </w:pPr>
+            <w:r>
+              <w:t>The manager inputs the updated information of the student.</w:t>
+            </w:r>
+          </w:p>
+          <w:p>
+            <w:pPr>
+              <w:numPr>
+                <w:ilvl w:val="0"/>
+                <w:numId w:val="113"/>
+              </w:numPr>
+              <w:spacing w:line="256" w:lineRule="auto"/>
+            </w:pPr>
+            <w:r>
+              <w:t>The manager clicks “Finish updating”.</w:t>
+            </w:r>
+          </w:p>
+          <w:p>
+            <w:pPr>
+              <w:numPr>
+                <w:ilvl w:val="0"/>
+                <w:numId w:val="113"/>
+              </w:numPr>
+              <w:spacing w:line="256" w:lineRule="auto"/>
+            </w:pPr>
+            <w:r>
+              <w:t>The updated information of the student is stored.</w:t>
+            </w:r>
+          </w:p>
+        </w:tc>
+      </w:tr>
+      <w:tr>
+        <w:trPr>
+          <w:trHeight w:val="278"/>
+        </w:trPr>
+        <w:tc>
+          <w:tcPr>
+            <w:tcW w:w="2008" w:type="dxa"/>
+            <w:tcBorders>
+              <w:top w:val="single" w:sz="4" w:space="0" w:color="000000"/>
+              <w:left w:val="single" w:sz="4" w:space="0" w:color="000000"/>
+              <w:bottom w:val="single" w:sz="4" w:space="0" w:color="000000"/>
+              <w:right w:val="single" w:sz="4" w:space="0" w:color="000000"/>
+            </w:tcBorders>
+            <w:hideMark/>
+          </w:tcPr>
+          <w:p>
+            <w:pPr>
+              <w:spacing w:line="256" w:lineRule="auto"/>
+              <w:ind w:right="49"/>
+              <w:jc w:val="center"/>
+            </w:pPr>
+            <w:r>
+              <w:t xml:space="preserve">Alternative Flow: </w:t>
+            </w:r>
+          </w:p>
+        </w:tc>
+        <w:tc>
+          <w:tcPr>
+            <w:tcW w:w="7034" w:type="dxa"/>
+            <w:gridSpan w:val="3"/>
+            <w:tcBorders>
+              <w:top w:val="single" w:sz="4" w:space="0" w:color="000000"/>
+              <w:left w:val="single" w:sz="4" w:space="0" w:color="000000"/>
+              <w:bottom w:val="single" w:sz="4" w:space="0" w:color="000000"/>
+              <w:right w:val="single" w:sz="4" w:space="0" w:color="000000"/>
+            </w:tcBorders>
+            <w:hideMark/>
+          </w:tcPr>
+          <w:p>
+            <w:pPr>
+              <w:spacing w:line="256" w:lineRule="auto"/>
+            </w:pPr>
+            <w:r>
+              <w:t>4b. The manager clicks “Cancel”.</w:t>
+            </w:r>
+          </w:p>
+          <w:p>
+            <w:pPr>
+              <w:spacing w:line="256" w:lineRule="auto"/>
+            </w:pPr>
+            <w:r>
+              <w:t>5b. The information of the student is unchanged.</w:t>
+            </w:r>
+          </w:p>
+        </w:tc>
+      </w:tr>
+      <w:tr>
+        <w:trPr>
+          <w:trHeight w:val="278"/>
+        </w:trPr>
+        <w:tc>
+          <w:tcPr>
+            <w:tcW w:w="2008" w:type="dxa"/>
+            <w:tcBorders>
+              <w:top w:val="single" w:sz="4" w:space="0" w:color="000000"/>
+              <w:left w:val="single" w:sz="4" w:space="0" w:color="000000"/>
+              <w:bottom w:val="single" w:sz="4" w:space="0" w:color="000000"/>
+              <w:right w:val="single" w:sz="4" w:space="0" w:color="000000"/>
+            </w:tcBorders>
+          </w:tcPr>
+          <w:p>
+            <w:pPr>
+              <w:spacing w:line="256" w:lineRule="auto"/>
+              <w:ind w:right="49"/>
+              <w:jc w:val="center"/>
+            </w:pPr>
+            <w:r>
+              <w:t xml:space="preserve">Exception Flow: </w:t>
+            </w:r>
+          </w:p>
+        </w:tc>
+        <w:tc>
+          <w:tcPr>
+            <w:tcW w:w="7034" w:type="dxa"/>
+            <w:gridSpan w:val="3"/>
+            <w:tcBorders>
+              <w:top w:val="single" w:sz="4" w:space="0" w:color="000000"/>
+              <w:left w:val="single" w:sz="4" w:space="0" w:color="000000"/>
+              <w:bottom w:val="single" w:sz="4" w:space="0" w:color="000000"/>
+              <w:right w:val="single" w:sz="4" w:space="0" w:color="000000"/>
+            </w:tcBorders>
+          </w:tcPr>
+          <w:p>
+            <w:pPr>
+              <w:widowControl w:val="0"/>
+              <w:autoSpaceDE w:val="0"/>
+              <w:autoSpaceDN w:val="0"/>
+              <w:spacing w:line="237" w:lineRule="auto"/>
+              <w:rPr>
+                <w:rFonts w:ascii="Calibri" w:eastAsia="Calibri" w:hAnsi="Calibri" w:cs="Calibri"/>
+                <w:b/>
+                <w:kern w:val="0"/>
+                <w:lang w:eastAsia="en-US"/>
+              </w:rPr>
+            </w:pPr>
+            <w:r>
+              <w:rPr>
+                <w:rFonts w:ascii="Calibri" w:eastAsia="Calibri" w:hAnsi="Calibri" w:cs="Calibri"/>
+                <w:b/>
+              </w:rPr>
+              <w:t>5e. The system fails to update the information.</w:t>
+            </w:r>
+          </w:p>
+          <w:p>
+            <w:pPr>
+              <w:widowControl w:val="0"/>
+              <w:autoSpaceDE w:val="0"/>
+              <w:autoSpaceDN w:val="0"/>
+              <w:spacing w:line="237" w:lineRule="auto"/>
+              <w:rPr>
+                <w:rFonts w:ascii="Calibri" w:eastAsia="Calibri" w:hAnsi="Calibri" w:cs="Calibri"/>
+                <w:bCs/>
+                <w:kern w:val="0"/>
+                <w:lang w:eastAsia="en-US"/>
+              </w:rPr>
+            </w:pPr>
+            <w:r>
+              <w:rPr>
+                <w:rFonts w:ascii="Calibri" w:eastAsia="Calibri" w:hAnsi="Calibri" w:cs="Calibri"/>
+                <w:bCs/>
+              </w:rPr>
+              <w:t>5e1. There was an empty field.</w:t>
+            </w:r>
+          </w:p>
+          <w:p>
+            <w:pPr>
+              <w:widowControl w:val="0"/>
+              <w:autoSpaceDE w:val="0"/>
+              <w:autoSpaceDN w:val="0"/>
+              <w:spacing w:line="237" w:lineRule="auto"/>
+              <w:rPr>
+                <w:rFonts w:ascii="Calibri" w:eastAsia="Calibri" w:hAnsi="Calibri" w:cs="Calibri"/>
+                <w:bCs/>
+                <w:kern w:val="0"/>
+                <w:lang w:eastAsia="en-US"/>
+              </w:rPr>
+            </w:pPr>
+            <w:r>
+              <w:rPr>
+                <w:rFonts w:ascii="Calibri" w:eastAsia="Calibri" w:hAnsi="Calibri" w:cs="Calibri"/>
+                <w:bCs/>
+              </w:rPr>
+              <w:t>5e2. There was an error with the inputted data.</w:t>
+            </w:r>
+          </w:p>
+          <w:p>
+            <w:pPr>
+              <w:spacing w:line="237" w:lineRule="auto"/>
+              <w:rPr>
+                <w:rFonts w:ascii="Calibri" w:eastAsia="Calibri" w:hAnsi="Calibri" w:cs="Calibri"/>
+                <w:bCs/>
+              </w:rPr>
+            </w:pPr>
+            <w:r>
+              <w:rPr>
+                <w:rFonts w:ascii="Calibri" w:eastAsia="Calibri" w:hAnsi="Calibri" w:cs="Calibri"/>
+                <w:bCs/>
+              </w:rPr>
+              <w:t>5e3. The manager stopped the updating process.</w:t>
+            </w:r>
+          </w:p>
+          <w:p>
+            <w:pPr>
+              <w:spacing w:line="256" w:lineRule="auto"/>
+            </w:pPr>
+          </w:p>
+        </w:tc>
+      </w:tr>
+      <w:tr>
+        <w:trPr>
+          <w:trHeight w:val="278"/>
+        </w:trPr>
+        <w:tc>
+          <w:tcPr>
+            <w:tcW w:w="2008" w:type="dxa"/>
+            <w:tcBorders>
+              <w:top w:val="single" w:sz="4" w:space="0" w:color="000000"/>
+              <w:left w:val="single" w:sz="4" w:space="0" w:color="000000"/>
+              <w:bottom w:val="single" w:sz="4" w:space="0" w:color="000000"/>
+              <w:right w:val="single" w:sz="4" w:space="0" w:color="000000"/>
+            </w:tcBorders>
+          </w:tcPr>
+          <w:p>
+            <w:pPr>
+              <w:spacing w:line="256" w:lineRule="auto"/>
+              <w:ind w:right="49"/>
+              <w:jc w:val="center"/>
+            </w:pPr>
+            <w:r>
+              <w:t xml:space="preserve">Business Rules: </w:t>
+            </w:r>
+          </w:p>
+        </w:tc>
+        <w:tc>
+          <w:tcPr>
+            <w:tcW w:w="7034" w:type="dxa"/>
+            <w:gridSpan w:val="3"/>
+            <w:tcBorders>
+              <w:top w:val="single" w:sz="4" w:space="0" w:color="000000"/>
+              <w:left w:val="single" w:sz="4" w:space="0" w:color="000000"/>
+              <w:bottom w:val="single" w:sz="4" w:space="0" w:color="000000"/>
+              <w:right w:val="single" w:sz="4" w:space="0" w:color="000000"/>
+            </w:tcBorders>
+          </w:tcPr>
+          <w:p>
+            <w:pPr>
+              <w:spacing w:line="256" w:lineRule="auto"/>
             </w:pPr>
             <w:r>
               <w:t xml:space="preserve">BR-16 </w:t>
@@ -20351,6 +23217,95 @@
     </w:lvl>
   </w:abstractNum>
   <w:abstractNum w:abstractNumId="36" w15:restartNumberingAfterBreak="0">
+    <w:nsid w:val="2349689F"/>
+    <w:multiLevelType w:val="hybridMultilevel"/>
+    <w:tmpl w:val="42D6A008"/>
+    <w:lvl w:ilvl="0" w:tplc="0409000F">
+      <w:start w:val="1"/>
+      <w:numFmt w:val="decimal"/>
+      <w:lvlText w:val="%1."/>
+      <w:lvlJc w:val="left"/>
+      <w:pPr>
+        <w:ind w:left="720" w:hanging="360"/>
+      </w:pPr>
+      <w:rPr>
+        <w:rFonts w:hint="default"/>
+      </w:rPr>
+    </w:lvl>
+    <w:lvl w:ilvl="1" w:tplc="04090019" w:tentative="1">
+      <w:start w:val="1"/>
+      <w:numFmt w:val="lowerLetter"/>
+      <w:lvlText w:val="%2."/>
+      <w:lvlJc w:val="left"/>
+      <w:pPr>
+        <w:ind w:left="1440" w:hanging="360"/>
+      </w:pPr>
+    </w:lvl>
+    <w:lvl w:ilvl="2" w:tplc="0409001B" w:tentative="1">
+      <w:start w:val="1"/>
+      <w:numFmt w:val="lowerRoman"/>
+      <w:lvlText w:val="%3."/>
+      <w:lvlJc w:val="right"/>
+      <w:pPr>
+        <w:ind w:left="2160" w:hanging="180"/>
+      </w:pPr>
+    </w:lvl>
+    <w:lvl w:ilvl="3" w:tplc="0409000F" w:tentative="1">
+      <w:start w:val="1"/>
+      <w:numFmt w:val="decimal"/>
+      <w:lvlText w:val="%4."/>
+      <w:lvlJc w:val="left"/>
+      <w:pPr>
+        <w:ind w:left="2880" w:hanging="360"/>
+      </w:pPr>
+    </w:lvl>
+    <w:lvl w:ilvl="4" w:tplc="04090019" w:tentative="1">
+      <w:start w:val="1"/>
+      <w:numFmt w:val="lowerLetter"/>
+      <w:lvlText w:val="%5."/>
+      <w:lvlJc w:val="left"/>
+      <w:pPr>
+        <w:ind w:left="3600" w:hanging="360"/>
+      </w:pPr>
+    </w:lvl>
+    <w:lvl w:ilvl="5" w:tplc="0409001B" w:tentative="1">
+      <w:start w:val="1"/>
+      <w:numFmt w:val="lowerRoman"/>
+      <w:lvlText w:val="%6."/>
+      <w:lvlJc w:val="right"/>
+      <w:pPr>
+        <w:ind w:left="4320" w:hanging="180"/>
+      </w:pPr>
+    </w:lvl>
+    <w:lvl w:ilvl="6" w:tplc="0409000F" w:tentative="1">
+      <w:start w:val="1"/>
+      <w:numFmt w:val="decimal"/>
+      <w:lvlText w:val="%7."/>
+      <w:lvlJc w:val="left"/>
+      <w:pPr>
+        <w:ind w:left="5040" w:hanging="360"/>
+      </w:pPr>
+    </w:lvl>
+    <w:lvl w:ilvl="7" w:tplc="04090019" w:tentative="1">
+      <w:start w:val="1"/>
+      <w:numFmt w:val="lowerLetter"/>
+      <w:lvlText w:val="%8."/>
+      <w:lvlJc w:val="left"/>
+      <w:pPr>
+        <w:ind w:left="5760" w:hanging="360"/>
+      </w:pPr>
+    </w:lvl>
+    <w:lvl w:ilvl="8" w:tplc="0409001B" w:tentative="1">
+      <w:start w:val="1"/>
+      <w:numFmt w:val="lowerRoman"/>
+      <w:lvlText w:val="%9."/>
+      <w:lvlJc w:val="right"/>
+      <w:pPr>
+        <w:ind w:left="6480" w:hanging="180"/>
+      </w:pPr>
+    </w:lvl>
+  </w:abstractNum>
+  <w:abstractNum w:abstractNumId="37" w15:restartNumberingAfterBreak="0">
     <w:nsid w:val="236E76AD"/>
     <w:multiLevelType w:val="hybridMultilevel"/>
     <w:tmpl w:val="3DA67DF6"/>
@@ -20466,7 +23421,7 @@
       </w:rPr>
     </w:lvl>
   </w:abstractNum>
-  <w:abstractNum w:abstractNumId="37" w15:restartNumberingAfterBreak="0">
+  <w:abstractNum w:abstractNumId="38" w15:restartNumberingAfterBreak="0">
     <w:nsid w:val="23842F4F"/>
     <w:multiLevelType w:val="hybridMultilevel"/>
     <w:tmpl w:val="6B981BD2"/>
@@ -20678,7 +23633,7 @@
       </w:rPr>
     </w:lvl>
   </w:abstractNum>
-  <w:abstractNum w:abstractNumId="38" w15:restartNumberingAfterBreak="0">
+  <w:abstractNum w:abstractNumId="39" w15:restartNumberingAfterBreak="0">
     <w:nsid w:val="25CF4016"/>
     <w:multiLevelType w:val="hybridMultilevel"/>
     <w:tmpl w:val="BBC4F46E"/>
@@ -20796,7 +23751,7 @@
       </w:rPr>
     </w:lvl>
   </w:abstractNum>
-  <w:abstractNum w:abstractNumId="39" w15:restartNumberingAfterBreak="0">
+  <w:abstractNum w:abstractNumId="40" w15:restartNumberingAfterBreak="0">
     <w:nsid w:val="264C7B34"/>
     <w:multiLevelType w:val="hybridMultilevel"/>
     <w:tmpl w:val="8636260A"/>
@@ -20914,7 +23869,7 @@
       </w:rPr>
     </w:lvl>
   </w:abstractNum>
-  <w:abstractNum w:abstractNumId="40" w15:restartNumberingAfterBreak="0">
+  <w:abstractNum w:abstractNumId="41" w15:restartNumberingAfterBreak="0">
     <w:nsid w:val="276D4B84"/>
     <w:multiLevelType w:val="hybridMultilevel"/>
     <w:tmpl w:val="A50EB9A0"/>
@@ -21032,7 +23987,7 @@
       </w:rPr>
     </w:lvl>
   </w:abstractNum>
-  <w:abstractNum w:abstractNumId="41" w15:restartNumberingAfterBreak="0">
+  <w:abstractNum w:abstractNumId="42" w15:restartNumberingAfterBreak="0">
     <w:nsid w:val="29207B2C"/>
     <w:multiLevelType w:val="hybridMultilevel"/>
     <w:tmpl w:val="3FD400C6"/>
@@ -21146,7 +24101,7 @@
       </w:rPr>
     </w:lvl>
   </w:abstractNum>
-  <w:abstractNum w:abstractNumId="42" w15:restartNumberingAfterBreak="0">
+  <w:abstractNum w:abstractNumId="43" w15:restartNumberingAfterBreak="0">
     <w:nsid w:val="29642350"/>
     <w:multiLevelType w:val="hybridMultilevel"/>
     <w:tmpl w:val="E1E01212"/>
@@ -21263,7 +24218,7 @@
       </w:rPr>
     </w:lvl>
   </w:abstractNum>
-  <w:abstractNum w:abstractNumId="43" w15:restartNumberingAfterBreak="0">
+  <w:abstractNum w:abstractNumId="44" w15:restartNumberingAfterBreak="0">
     <w:nsid w:val="29CF3799"/>
     <w:multiLevelType w:val="hybridMultilevel"/>
     <w:tmpl w:val="6D5E1BE6"/>
@@ -21381,7 +24336,7 @@
       </w:rPr>
     </w:lvl>
   </w:abstractNum>
-  <w:abstractNum w:abstractNumId="44" w15:restartNumberingAfterBreak="0">
+  <w:abstractNum w:abstractNumId="45" w15:restartNumberingAfterBreak="0">
     <w:nsid w:val="2A036211"/>
     <w:multiLevelType w:val="hybridMultilevel"/>
     <w:tmpl w:val="E620D502"/>
@@ -21500,7 +24455,7 @@
       </w:rPr>
     </w:lvl>
   </w:abstractNum>
-  <w:abstractNum w:abstractNumId="45" w15:restartNumberingAfterBreak="0">
+  <w:abstractNum w:abstractNumId="46" w15:restartNumberingAfterBreak="0">
     <w:nsid w:val="2B9830FB"/>
     <w:multiLevelType w:val="multilevel"/>
     <w:tmpl w:val="9DAA2D04"/>
@@ -21623,7 +24578,7 @@
       </w:rPr>
     </w:lvl>
   </w:abstractNum>
-  <w:abstractNum w:abstractNumId="46" w15:restartNumberingAfterBreak="0">
+  <w:abstractNum w:abstractNumId="47" w15:restartNumberingAfterBreak="0">
     <w:nsid w:val="2CD642E1"/>
     <w:multiLevelType w:val="hybridMultilevel"/>
     <w:tmpl w:val="EDFEE6F0"/>
@@ -21739,7 +24694,98 @@
       </w:rPr>
     </w:lvl>
   </w:abstractNum>
-  <w:abstractNum w:abstractNumId="47" w15:restartNumberingAfterBreak="0">
+  <w:abstractNum w:abstractNumId="48" w15:restartNumberingAfterBreak="0">
+    <w:nsid w:val="2D072B92"/>
+    <w:multiLevelType w:val="hybridMultilevel"/>
+    <w:tmpl w:val="91C4B1BE"/>
+    <w:lvl w:ilvl="0" w:tplc="F2D0D2CC">
+      <w:start w:val="1"/>
+      <w:numFmt w:val="decimal"/>
+      <w:lvlText w:val="%1."/>
+      <w:lvlJc w:val="left"/>
+      <w:pPr>
+        <w:ind w:left="720" w:hanging="360"/>
+      </w:pPr>
+      <w:rPr>
+        <w:rFonts w:ascii="Calibri" w:eastAsia="Calibri" w:hAnsi="Calibri" w:cs="Calibri" w:hint="default"/>
+        <w:color w:val="000000"/>
+        <w:sz w:val="24"/>
+      </w:rPr>
+    </w:lvl>
+    <w:lvl w:ilvl="1" w:tplc="04090019" w:tentative="1">
+      <w:start w:val="1"/>
+      <w:numFmt w:val="lowerLetter"/>
+      <w:lvlText w:val="%2."/>
+      <w:lvlJc w:val="left"/>
+      <w:pPr>
+        <w:ind w:left="1440" w:hanging="360"/>
+      </w:pPr>
+    </w:lvl>
+    <w:lvl w:ilvl="2" w:tplc="0409001B" w:tentative="1">
+      <w:start w:val="1"/>
+      <w:numFmt w:val="lowerRoman"/>
+      <w:lvlText w:val="%3."/>
+      <w:lvlJc w:val="right"/>
+      <w:pPr>
+        <w:ind w:left="2160" w:hanging="180"/>
+      </w:pPr>
+    </w:lvl>
+    <w:lvl w:ilvl="3" w:tplc="0409000F" w:tentative="1">
+      <w:start w:val="1"/>
+      <w:numFmt w:val="decimal"/>
+      <w:lvlText w:val="%4."/>
+      <w:lvlJc w:val="left"/>
+      <w:pPr>
+        <w:ind w:left="2880" w:hanging="360"/>
+      </w:pPr>
+    </w:lvl>
+    <w:lvl w:ilvl="4" w:tplc="04090019" w:tentative="1">
+      <w:start w:val="1"/>
+      <w:numFmt w:val="lowerLetter"/>
+      <w:lvlText w:val="%5."/>
+      <w:lvlJc w:val="left"/>
+      <w:pPr>
+        <w:ind w:left="3600" w:hanging="360"/>
+      </w:pPr>
+    </w:lvl>
+    <w:lvl w:ilvl="5" w:tplc="0409001B" w:tentative="1">
+      <w:start w:val="1"/>
+      <w:numFmt w:val="lowerRoman"/>
+      <w:lvlText w:val="%6."/>
+      <w:lvlJc w:val="right"/>
+      <w:pPr>
+        <w:ind w:left="4320" w:hanging="180"/>
+      </w:pPr>
+    </w:lvl>
+    <w:lvl w:ilvl="6" w:tplc="0409000F" w:tentative="1">
+      <w:start w:val="1"/>
+      <w:numFmt w:val="decimal"/>
+      <w:lvlText w:val="%7."/>
+      <w:lvlJc w:val="left"/>
+      <w:pPr>
+        <w:ind w:left="5040" w:hanging="360"/>
+      </w:pPr>
+    </w:lvl>
+    <w:lvl w:ilvl="7" w:tplc="04090019" w:tentative="1">
+      <w:start w:val="1"/>
+      <w:numFmt w:val="lowerLetter"/>
+      <w:lvlText w:val="%8."/>
+      <w:lvlJc w:val="left"/>
+      <w:pPr>
+        <w:ind w:left="5760" w:hanging="360"/>
+      </w:pPr>
+    </w:lvl>
+    <w:lvl w:ilvl="8" w:tplc="0409001B" w:tentative="1">
+      <w:start w:val="1"/>
+      <w:numFmt w:val="lowerRoman"/>
+      <w:lvlText w:val="%9."/>
+      <w:lvlJc w:val="right"/>
+      <w:pPr>
+        <w:ind w:left="6480" w:hanging="180"/>
+      </w:pPr>
+    </w:lvl>
+  </w:abstractNum>
+  <w:abstractNum w:abstractNumId="49" w15:restartNumberingAfterBreak="0">
     <w:nsid w:val="2E443274"/>
     <w:multiLevelType w:val="hybridMultilevel"/>
     <w:tmpl w:val="6EA07EBE"/>
@@ -21858,7 +24904,7 @@
       </w:rPr>
     </w:lvl>
   </w:abstractNum>
-  <w:abstractNum w:abstractNumId="48" w15:restartNumberingAfterBreak="0">
+  <w:abstractNum w:abstractNumId="50" w15:restartNumberingAfterBreak="0">
     <w:nsid w:val="2ECF06A3"/>
     <w:multiLevelType w:val="hybridMultilevel"/>
     <w:tmpl w:val="8780A762"/>
@@ -21976,7 +25022,7 @@
       </w:rPr>
     </w:lvl>
   </w:abstractNum>
-  <w:abstractNum w:abstractNumId="49" w15:restartNumberingAfterBreak="0">
+  <w:abstractNum w:abstractNumId="51" w15:restartNumberingAfterBreak="0">
     <w:nsid w:val="2FF87EC5"/>
     <w:multiLevelType w:val="hybridMultilevel"/>
     <w:tmpl w:val="2836130E"/>
@@ -22094,7 +25140,7 @@
       </w:rPr>
     </w:lvl>
   </w:abstractNum>
-  <w:abstractNum w:abstractNumId="50" w15:restartNumberingAfterBreak="0">
+  <w:abstractNum w:abstractNumId="52" w15:restartNumberingAfterBreak="0">
     <w:nsid w:val="302A6E0B"/>
     <w:multiLevelType w:val="hybridMultilevel"/>
     <w:tmpl w:val="BB72ABAE"/>
@@ -22210,7 +25256,7 @@
       </w:rPr>
     </w:lvl>
   </w:abstractNum>
-  <w:abstractNum w:abstractNumId="51" w15:restartNumberingAfterBreak="0">
+  <w:abstractNum w:abstractNumId="53" w15:restartNumberingAfterBreak="0">
     <w:nsid w:val="3223389A"/>
     <w:multiLevelType w:val="hybridMultilevel"/>
     <w:tmpl w:val="6B981BD2"/>
@@ -22422,7 +25468,7 @@
       </w:rPr>
     </w:lvl>
   </w:abstractNum>
-  <w:abstractNum w:abstractNumId="52" w15:restartNumberingAfterBreak="0">
+  <w:abstractNum w:abstractNumId="54" w15:restartNumberingAfterBreak="0">
     <w:nsid w:val="34183B3E"/>
     <w:multiLevelType w:val="hybridMultilevel"/>
     <w:tmpl w:val="0D6AEBFC"/>
@@ -22538,7 +25584,7 @@
       </w:rPr>
     </w:lvl>
   </w:abstractNum>
-  <w:abstractNum w:abstractNumId="53" w15:restartNumberingAfterBreak="0">
+  <w:abstractNum w:abstractNumId="55" w15:restartNumberingAfterBreak="0">
     <w:nsid w:val="349B505D"/>
     <w:multiLevelType w:val="multilevel"/>
     <w:tmpl w:val="59F8FA74"/>
@@ -22657,7 +25703,7 @@
       </w:rPr>
     </w:lvl>
   </w:abstractNum>
-  <w:abstractNum w:abstractNumId="54" w15:restartNumberingAfterBreak="0">
+  <w:abstractNum w:abstractNumId="56" w15:restartNumberingAfterBreak="0">
     <w:nsid w:val="38361C95"/>
     <w:multiLevelType w:val="hybridMultilevel"/>
     <w:tmpl w:val="7ECA6D22"/>
@@ -22773,7 +25819,7 @@
       </w:rPr>
     </w:lvl>
   </w:abstractNum>
-  <w:abstractNum w:abstractNumId="55" w15:restartNumberingAfterBreak="0">
+  <w:abstractNum w:abstractNumId="57" w15:restartNumberingAfterBreak="0">
     <w:nsid w:val="39DD024C"/>
     <w:multiLevelType w:val="hybridMultilevel"/>
     <w:tmpl w:val="6B981BD2"/>
@@ -22985,7 +26031,7 @@
       </w:rPr>
     </w:lvl>
   </w:abstractNum>
-  <w:abstractNum w:abstractNumId="56" w15:restartNumberingAfterBreak="0">
+  <w:abstractNum w:abstractNumId="58" w15:restartNumberingAfterBreak="0">
     <w:nsid w:val="3C624D52"/>
     <w:multiLevelType w:val="hybridMultilevel"/>
     <w:tmpl w:val="2F42503E"/>
@@ -23102,7 +26148,7 @@
       </w:rPr>
     </w:lvl>
   </w:abstractNum>
-  <w:abstractNum w:abstractNumId="57" w15:restartNumberingAfterBreak="0">
+  <w:abstractNum w:abstractNumId="59" w15:restartNumberingAfterBreak="0">
     <w:nsid w:val="401C279C"/>
     <w:multiLevelType w:val="hybridMultilevel"/>
     <w:tmpl w:val="AA26E796"/>
@@ -23218,7 +26264,7 @@
       </w:rPr>
     </w:lvl>
   </w:abstractNum>
-  <w:abstractNum w:abstractNumId="58" w15:restartNumberingAfterBreak="0">
+  <w:abstractNum w:abstractNumId="60" w15:restartNumberingAfterBreak="0">
     <w:nsid w:val="40873472"/>
     <w:multiLevelType w:val="hybridMultilevel"/>
     <w:tmpl w:val="62BAF2B4"/>
@@ -23336,7 +26382,219 @@
       </w:rPr>
     </w:lvl>
   </w:abstractNum>
-  <w:abstractNum w:abstractNumId="59" w15:restartNumberingAfterBreak="0">
+  <w:abstractNum w:abstractNumId="61" w15:restartNumberingAfterBreak="0">
+    <w:nsid w:val="40B762C5"/>
+    <w:multiLevelType w:val="hybridMultilevel"/>
+    <w:tmpl w:val="DF1A8938"/>
+    <w:lvl w:ilvl="0" w:tplc="FFFFFFFF">
+      <w:start w:val="1"/>
+      <w:numFmt w:val="decimal"/>
+      <w:lvlText w:val="%1."/>
+      <w:lvlJc w:val="left"/>
+      <w:pPr>
+        <w:ind w:left="721" w:firstLine="0"/>
+      </w:pPr>
+      <w:rPr>
+        <w:rFonts w:ascii="Calibri" w:eastAsia="Calibri" w:hAnsi="Calibri" w:cs="Calibri"/>
+        <w:b w:val="0"/>
+        <w:i w:val="0"/>
+        <w:strike w:val="0"/>
+        <w:dstrike w:val="0"/>
+        <w:color w:val="000000"/>
+        <w:sz w:val="24"/>
+        <w:szCs w:val="24"/>
+        <w:u w:val="none" w:color="000000"/>
+        <w:effect w:val="none"/>
+        <w:bdr w:val="none" w:sz="0" w:space="0" w:color="auto" w:frame="1"/>
+        <w:vertAlign w:val="baseline"/>
+      </w:rPr>
+    </w:lvl>
+    <w:lvl w:ilvl="1" w:tplc="FFFFFFFF">
+      <w:start w:val="1"/>
+      <w:numFmt w:val="lowerLetter"/>
+      <w:lvlText w:val="%2"/>
+      <w:lvlJc w:val="left"/>
+      <w:pPr>
+        <w:ind w:left="1549" w:firstLine="0"/>
+      </w:pPr>
+      <w:rPr>
+        <w:rFonts w:ascii="Calibri" w:eastAsia="Calibri" w:hAnsi="Calibri" w:cs="Calibri"/>
+        <w:b w:val="0"/>
+        <w:i w:val="0"/>
+        <w:strike w:val="0"/>
+        <w:dstrike w:val="0"/>
+        <w:color w:val="000000"/>
+        <w:sz w:val="24"/>
+        <w:szCs w:val="24"/>
+        <w:u w:val="none" w:color="000000"/>
+        <w:effect w:val="none"/>
+        <w:bdr w:val="none" w:sz="0" w:space="0" w:color="auto" w:frame="1"/>
+        <w:vertAlign w:val="baseline"/>
+      </w:rPr>
+    </w:lvl>
+    <w:lvl w:ilvl="2" w:tplc="FFFFFFFF">
+      <w:start w:val="1"/>
+      <w:numFmt w:val="lowerRoman"/>
+      <w:lvlText w:val="%3"/>
+      <w:lvlJc w:val="left"/>
+      <w:pPr>
+        <w:ind w:left="2269" w:firstLine="0"/>
+      </w:pPr>
+      <w:rPr>
+        <w:rFonts w:ascii="Calibri" w:eastAsia="Calibri" w:hAnsi="Calibri" w:cs="Calibri"/>
+        <w:b w:val="0"/>
+        <w:i w:val="0"/>
+        <w:strike w:val="0"/>
+        <w:dstrike w:val="0"/>
+        <w:color w:val="000000"/>
+        <w:sz w:val="24"/>
+        <w:szCs w:val="24"/>
+        <w:u w:val="none" w:color="000000"/>
+        <w:effect w:val="none"/>
+        <w:bdr w:val="none" w:sz="0" w:space="0" w:color="auto" w:frame="1"/>
+        <w:vertAlign w:val="baseline"/>
+      </w:rPr>
+    </w:lvl>
+    <w:lvl w:ilvl="3" w:tplc="FFFFFFFF">
+      <w:start w:val="1"/>
+      <w:numFmt w:val="decimal"/>
+      <w:lvlText w:val="%4"/>
+      <w:lvlJc w:val="left"/>
+      <w:pPr>
+        <w:ind w:left="2989" w:firstLine="0"/>
+      </w:pPr>
+      <w:rPr>
+        <w:rFonts w:ascii="Calibri" w:eastAsia="Calibri" w:hAnsi="Calibri" w:cs="Calibri"/>
+        <w:b w:val="0"/>
+        <w:i w:val="0"/>
+        <w:strike w:val="0"/>
+        <w:dstrike w:val="0"/>
+        <w:color w:val="000000"/>
+        <w:sz w:val="24"/>
+        <w:szCs w:val="24"/>
+        <w:u w:val="none" w:color="000000"/>
+        <w:effect w:val="none"/>
+        <w:bdr w:val="none" w:sz="0" w:space="0" w:color="auto" w:frame="1"/>
+        <w:vertAlign w:val="baseline"/>
+      </w:rPr>
+    </w:lvl>
+    <w:lvl w:ilvl="4" w:tplc="FFFFFFFF">
+      <w:start w:val="1"/>
+      <w:numFmt w:val="lowerLetter"/>
+      <w:lvlText w:val="%5"/>
+      <w:lvlJc w:val="left"/>
+      <w:pPr>
+        <w:ind w:left="3709" w:firstLine="0"/>
+      </w:pPr>
+      <w:rPr>
+        <w:rFonts w:ascii="Calibri" w:eastAsia="Calibri" w:hAnsi="Calibri" w:cs="Calibri"/>
+        <w:b w:val="0"/>
+        <w:i w:val="0"/>
+        <w:strike w:val="0"/>
+        <w:dstrike w:val="0"/>
+        <w:color w:val="000000"/>
+        <w:sz w:val="24"/>
+        <w:szCs w:val="24"/>
+        <w:u w:val="none" w:color="000000"/>
+        <w:effect w:val="none"/>
+        <w:bdr w:val="none" w:sz="0" w:space="0" w:color="auto" w:frame="1"/>
+        <w:vertAlign w:val="baseline"/>
+      </w:rPr>
+    </w:lvl>
+    <w:lvl w:ilvl="5" w:tplc="FFFFFFFF">
+      <w:start w:val="1"/>
+      <w:numFmt w:val="lowerRoman"/>
+      <w:lvlText w:val="%6"/>
+      <w:lvlJc w:val="left"/>
+      <w:pPr>
+        <w:ind w:left="4429" w:firstLine="0"/>
+      </w:pPr>
+      <w:rPr>
+        <w:rFonts w:ascii="Calibri" w:eastAsia="Calibri" w:hAnsi="Calibri" w:cs="Calibri"/>
+        <w:b w:val="0"/>
+        <w:i w:val="0"/>
+        <w:strike w:val="0"/>
+        <w:dstrike w:val="0"/>
+        <w:color w:val="000000"/>
+        <w:sz w:val="24"/>
+        <w:szCs w:val="24"/>
+        <w:u w:val="none" w:color="000000"/>
+        <w:effect w:val="none"/>
+        <w:bdr w:val="none" w:sz="0" w:space="0" w:color="auto" w:frame="1"/>
+        <w:vertAlign w:val="baseline"/>
+      </w:rPr>
+    </w:lvl>
+    <w:lvl w:ilvl="6" w:tplc="FFFFFFFF">
+      <w:start w:val="1"/>
+      <w:numFmt w:val="decimal"/>
+      <w:lvlText w:val="%7"/>
+      <w:lvlJc w:val="left"/>
+      <w:pPr>
+        <w:ind w:left="5149" w:firstLine="0"/>
+      </w:pPr>
+      <w:rPr>
+        <w:rFonts w:ascii="Calibri" w:eastAsia="Calibri" w:hAnsi="Calibri" w:cs="Calibri"/>
+        <w:b w:val="0"/>
+        <w:i w:val="0"/>
+        <w:strike w:val="0"/>
+        <w:dstrike w:val="0"/>
+        <w:color w:val="000000"/>
+        <w:sz w:val="24"/>
+        <w:szCs w:val="24"/>
+        <w:u w:val="none" w:color="000000"/>
+        <w:effect w:val="none"/>
+        <w:bdr w:val="none" w:sz="0" w:space="0" w:color="auto" w:frame="1"/>
+        <w:vertAlign w:val="baseline"/>
+      </w:rPr>
+    </w:lvl>
+    <w:lvl w:ilvl="7" w:tplc="FFFFFFFF">
+      <w:start w:val="1"/>
+      <w:numFmt w:val="lowerLetter"/>
+      <w:lvlText w:val="%8"/>
+      <w:lvlJc w:val="left"/>
+      <w:pPr>
+        <w:ind w:left="5869" w:firstLine="0"/>
+      </w:pPr>
+      <w:rPr>
+        <w:rFonts w:ascii="Calibri" w:eastAsia="Calibri" w:hAnsi="Calibri" w:cs="Calibri"/>
+        <w:b w:val="0"/>
+        <w:i w:val="0"/>
+        <w:strike w:val="0"/>
+        <w:dstrike w:val="0"/>
+        <w:color w:val="000000"/>
+        <w:sz w:val="24"/>
+        <w:szCs w:val="24"/>
+        <w:u w:val="none" w:color="000000"/>
+        <w:effect w:val="none"/>
+        <w:bdr w:val="none" w:sz="0" w:space="0" w:color="auto" w:frame="1"/>
+        <w:vertAlign w:val="baseline"/>
+      </w:rPr>
+    </w:lvl>
+    <w:lvl w:ilvl="8" w:tplc="FFFFFFFF">
+      <w:start w:val="1"/>
+      <w:numFmt w:val="lowerRoman"/>
+      <w:lvlText w:val="%9"/>
+      <w:lvlJc w:val="left"/>
+      <w:pPr>
+        <w:ind w:left="6589" w:firstLine="0"/>
+      </w:pPr>
+      <w:rPr>
+        <w:rFonts w:ascii="Calibri" w:eastAsia="Calibri" w:hAnsi="Calibri" w:cs="Calibri"/>
+        <w:b w:val="0"/>
+        <w:i w:val="0"/>
+        <w:strike w:val="0"/>
+        <w:dstrike w:val="0"/>
+        <w:color w:val="000000"/>
+        <w:sz w:val="24"/>
+        <w:szCs w:val="24"/>
+        <w:u w:val="none" w:color="000000"/>
+        <w:effect w:val="none"/>
+        <w:bdr w:val="none" w:sz="0" w:space="0" w:color="auto" w:frame="1"/>
+        <w:vertAlign w:val="baseline"/>
+      </w:rPr>
+    </w:lvl>
+  </w:abstractNum>
+  <w:abstractNum w:abstractNumId="62" w15:restartNumberingAfterBreak="0">
     <w:nsid w:val="41FC10F8"/>
     <w:multiLevelType w:val="hybridMultilevel"/>
     <w:tmpl w:val="42287DB0"/>
@@ -23453,7 +26711,7 @@
       </w:rPr>
     </w:lvl>
   </w:abstractNum>
-  <w:abstractNum w:abstractNumId="60" w15:restartNumberingAfterBreak="0">
+  <w:abstractNum w:abstractNumId="63" w15:restartNumberingAfterBreak="0">
     <w:nsid w:val="427831E8"/>
     <w:multiLevelType w:val="hybridMultilevel"/>
     <w:tmpl w:val="6B981BD2"/>
@@ -23665,7 +26923,7 @@
       </w:rPr>
     </w:lvl>
   </w:abstractNum>
-  <w:abstractNum w:abstractNumId="61" w15:restartNumberingAfterBreak="0">
+  <w:abstractNum w:abstractNumId="64" w15:restartNumberingAfterBreak="0">
     <w:nsid w:val="4562091A"/>
     <w:multiLevelType w:val="hybridMultilevel"/>
     <w:tmpl w:val="B2805CBE"/>
@@ -23781,7 +27039,7 @@
       </w:rPr>
     </w:lvl>
   </w:abstractNum>
-  <w:abstractNum w:abstractNumId="62" w15:restartNumberingAfterBreak="0">
+  <w:abstractNum w:abstractNumId="65" w15:restartNumberingAfterBreak="0">
     <w:nsid w:val="45E63B30"/>
     <w:multiLevelType w:val="hybridMultilevel"/>
     <w:tmpl w:val="DB281BE4"/>
@@ -23899,7 +27157,7 @@
       </w:rPr>
     </w:lvl>
   </w:abstractNum>
-  <w:abstractNum w:abstractNumId="63" w15:restartNumberingAfterBreak="0">
+  <w:abstractNum w:abstractNumId="66" w15:restartNumberingAfterBreak="0">
     <w:nsid w:val="47875497"/>
     <w:multiLevelType w:val="hybridMultilevel"/>
     <w:tmpl w:val="E0C8D2AA"/>
@@ -24017,7 +27275,7 @@
       </w:rPr>
     </w:lvl>
   </w:abstractNum>
-  <w:abstractNum w:abstractNumId="64" w15:restartNumberingAfterBreak="0">
+  <w:abstractNum w:abstractNumId="67" w15:restartNumberingAfterBreak="0">
     <w:nsid w:val="482867E8"/>
     <w:multiLevelType w:val="hybridMultilevel"/>
     <w:tmpl w:val="DE32A492"/>
@@ -24133,7 +27391,7 @@
       </w:rPr>
     </w:lvl>
   </w:abstractNum>
-  <w:abstractNum w:abstractNumId="65" w15:restartNumberingAfterBreak="0">
+  <w:abstractNum w:abstractNumId="68" w15:restartNumberingAfterBreak="0">
     <w:nsid w:val="48A65F30"/>
     <w:multiLevelType w:val="hybridMultilevel"/>
     <w:tmpl w:val="16B2FB90"/>
@@ -24251,7 +27509,7 @@
       </w:rPr>
     </w:lvl>
   </w:abstractNum>
-  <w:abstractNum w:abstractNumId="66" w15:restartNumberingAfterBreak="0">
+  <w:abstractNum w:abstractNumId="69" w15:restartNumberingAfterBreak="0">
     <w:nsid w:val="4BB80464"/>
     <w:multiLevelType w:val="hybridMultilevel"/>
     <w:tmpl w:val="3D3C8DA4"/>
@@ -24368,7 +27626,7 @@
       </w:rPr>
     </w:lvl>
   </w:abstractNum>
-  <w:abstractNum w:abstractNumId="67" w15:restartNumberingAfterBreak="0">
+  <w:abstractNum w:abstractNumId="70" w15:restartNumberingAfterBreak="0">
     <w:nsid w:val="4C301164"/>
     <w:multiLevelType w:val="hybridMultilevel"/>
     <w:tmpl w:val="C65C36CC"/>
@@ -24486,7 +27744,7 @@
       </w:rPr>
     </w:lvl>
   </w:abstractNum>
-  <w:abstractNum w:abstractNumId="68" w15:restartNumberingAfterBreak="0">
+  <w:abstractNum w:abstractNumId="71" w15:restartNumberingAfterBreak="0">
     <w:nsid w:val="4CA23027"/>
     <w:multiLevelType w:val="hybridMultilevel"/>
     <w:tmpl w:val="F75A0224"/>
@@ -24604,7 +27862,7 @@
       </w:rPr>
     </w:lvl>
   </w:abstractNum>
-  <w:abstractNum w:abstractNumId="69" w15:restartNumberingAfterBreak="0">
+  <w:abstractNum w:abstractNumId="72" w15:restartNumberingAfterBreak="0">
     <w:nsid w:val="4ED46EF4"/>
     <w:multiLevelType w:val="hybridMultilevel"/>
     <w:tmpl w:val="D1B4688C"/>
@@ -24721,7 +27979,7 @@
       </w:rPr>
     </w:lvl>
   </w:abstractNum>
-  <w:abstractNum w:abstractNumId="70" w15:restartNumberingAfterBreak="0">
+  <w:abstractNum w:abstractNumId="73" w15:restartNumberingAfterBreak="0">
     <w:nsid w:val="4FD56FD6"/>
     <w:multiLevelType w:val="hybridMultilevel"/>
     <w:tmpl w:val="51E2D57C"/>
@@ -24840,7 +28098,7 @@
       </w:rPr>
     </w:lvl>
   </w:abstractNum>
-  <w:abstractNum w:abstractNumId="71" w15:restartNumberingAfterBreak="0">
+  <w:abstractNum w:abstractNumId="74" w15:restartNumberingAfterBreak="0">
     <w:nsid w:val="502A0F5F"/>
     <w:multiLevelType w:val="multilevel"/>
     <w:tmpl w:val="CADAC8DC"/>
@@ -24963,7 +28221,7 @@
       </w:rPr>
     </w:lvl>
   </w:abstractNum>
-  <w:abstractNum w:abstractNumId="72" w15:restartNumberingAfterBreak="0">
+  <w:abstractNum w:abstractNumId="75" w15:restartNumberingAfterBreak="0">
     <w:nsid w:val="50EF2E41"/>
     <w:multiLevelType w:val="multilevel"/>
     <w:tmpl w:val="1554998E"/>
@@ -25103,7 +28361,7 @@
       </w:rPr>
     </w:lvl>
   </w:abstractNum>
-  <w:abstractNum w:abstractNumId="73" w15:restartNumberingAfterBreak="0">
+  <w:abstractNum w:abstractNumId="76" w15:restartNumberingAfterBreak="0">
     <w:nsid w:val="510A29AA"/>
     <w:multiLevelType w:val="hybridMultilevel"/>
     <w:tmpl w:val="47EC87BA"/>
@@ -25315,7 +28573,7 @@
       </w:rPr>
     </w:lvl>
   </w:abstractNum>
-  <w:abstractNum w:abstractNumId="74" w15:restartNumberingAfterBreak="0">
+  <w:abstractNum w:abstractNumId="77" w15:restartNumberingAfterBreak="0">
     <w:nsid w:val="51F453C1"/>
     <w:multiLevelType w:val="hybridMultilevel"/>
     <w:tmpl w:val="D234B74E"/>
@@ -25432,7 +28690,7 @@
       </w:rPr>
     </w:lvl>
   </w:abstractNum>
-  <w:abstractNum w:abstractNumId="75" w15:restartNumberingAfterBreak="0">
+  <w:abstractNum w:abstractNumId="78" w15:restartNumberingAfterBreak="0">
     <w:nsid w:val="54C977DD"/>
     <w:multiLevelType w:val="hybridMultilevel"/>
     <w:tmpl w:val="31FABC20"/>
@@ -25550,7 +28808,7 @@
       </w:rPr>
     </w:lvl>
   </w:abstractNum>
-  <w:abstractNum w:abstractNumId="76" w15:restartNumberingAfterBreak="0">
+  <w:abstractNum w:abstractNumId="79" w15:restartNumberingAfterBreak="0">
     <w:nsid w:val="56D50359"/>
     <w:multiLevelType w:val="hybridMultilevel"/>
     <w:tmpl w:val="17ACA272"/>
@@ -25665,7 +28923,7 @@
       </w:rPr>
     </w:lvl>
   </w:abstractNum>
-  <w:abstractNum w:abstractNumId="77" w15:restartNumberingAfterBreak="0">
+  <w:abstractNum w:abstractNumId="80" w15:restartNumberingAfterBreak="0">
     <w:nsid w:val="56E138E3"/>
     <w:multiLevelType w:val="hybridMultilevel"/>
     <w:tmpl w:val="27765334"/>
@@ -25783,7 +29041,7 @@
       </w:rPr>
     </w:lvl>
   </w:abstractNum>
-  <w:abstractNum w:abstractNumId="78" w15:restartNumberingAfterBreak="0">
+  <w:abstractNum w:abstractNumId="81" w15:restartNumberingAfterBreak="0">
     <w:nsid w:val="575D520A"/>
     <w:multiLevelType w:val="hybridMultilevel"/>
     <w:tmpl w:val="FD4E2266"/>
@@ -25901,7 +29159,7 @@
       </w:rPr>
     </w:lvl>
   </w:abstractNum>
-  <w:abstractNum w:abstractNumId="79" w15:restartNumberingAfterBreak="0">
+  <w:abstractNum w:abstractNumId="82" w15:restartNumberingAfterBreak="0">
     <w:nsid w:val="57912B10"/>
     <w:multiLevelType w:val="hybridMultilevel"/>
     <w:tmpl w:val="69B239FC"/>
@@ -26019,7 +29277,7 @@
       </w:rPr>
     </w:lvl>
   </w:abstractNum>
-  <w:abstractNum w:abstractNumId="80" w15:restartNumberingAfterBreak="0">
+  <w:abstractNum w:abstractNumId="83" w15:restartNumberingAfterBreak="0">
     <w:nsid w:val="5963675F"/>
     <w:multiLevelType w:val="hybridMultilevel"/>
     <w:tmpl w:val="CD7A6784"/>
@@ -26137,7 +29395,7 @@
       </w:rPr>
     </w:lvl>
   </w:abstractNum>
-  <w:abstractNum w:abstractNumId="81" w15:restartNumberingAfterBreak="0">
+  <w:abstractNum w:abstractNumId="84" w15:restartNumberingAfterBreak="0">
     <w:nsid w:val="5CF72E23"/>
     <w:multiLevelType w:val="hybridMultilevel"/>
     <w:tmpl w:val="4016FD4E"/>
@@ -26256,7 +29514,7 @@
       </w:rPr>
     </w:lvl>
   </w:abstractNum>
-  <w:abstractNum w:abstractNumId="82" w15:restartNumberingAfterBreak="0">
+  <w:abstractNum w:abstractNumId="85" w15:restartNumberingAfterBreak="0">
     <w:nsid w:val="6123590D"/>
     <w:multiLevelType w:val="hybridMultilevel"/>
     <w:tmpl w:val="4178F7C8"/>
@@ -26374,7 +29632,7 @@
       </w:rPr>
     </w:lvl>
   </w:abstractNum>
-  <w:abstractNum w:abstractNumId="83" w15:restartNumberingAfterBreak="0">
+  <w:abstractNum w:abstractNumId="86" w15:restartNumberingAfterBreak="0">
     <w:nsid w:val="612E7893"/>
     <w:multiLevelType w:val="hybridMultilevel"/>
     <w:tmpl w:val="C34CD336"/>
@@ -26490,7 +29748,7 @@
       </w:rPr>
     </w:lvl>
   </w:abstractNum>
-  <w:abstractNum w:abstractNumId="84" w15:restartNumberingAfterBreak="0">
+  <w:abstractNum w:abstractNumId="87" w15:restartNumberingAfterBreak="0">
     <w:nsid w:val="633121A8"/>
     <w:multiLevelType w:val="hybridMultilevel"/>
     <w:tmpl w:val="B426C696"/>
@@ -26607,7 +29865,7 @@
       </w:rPr>
     </w:lvl>
   </w:abstractNum>
-  <w:abstractNum w:abstractNumId="85" w15:restartNumberingAfterBreak="0">
+  <w:abstractNum w:abstractNumId="88" w15:restartNumberingAfterBreak="0">
     <w:nsid w:val="63E75072"/>
     <w:multiLevelType w:val="hybridMultilevel"/>
     <w:tmpl w:val="E91A4E08"/>
@@ -26725,7 +29983,7 @@
       </w:rPr>
     </w:lvl>
   </w:abstractNum>
-  <w:abstractNum w:abstractNumId="86" w15:restartNumberingAfterBreak="0">
+  <w:abstractNum w:abstractNumId="89" w15:restartNumberingAfterBreak="0">
     <w:nsid w:val="6406784C"/>
     <w:multiLevelType w:val="hybridMultilevel"/>
     <w:tmpl w:val="BE4846D8"/>
@@ -26937,7 +30195,7 @@
       </w:rPr>
     </w:lvl>
   </w:abstractNum>
-  <w:abstractNum w:abstractNumId="87" w15:restartNumberingAfterBreak="0">
+  <w:abstractNum w:abstractNumId="90" w15:restartNumberingAfterBreak="0">
     <w:nsid w:val="66940E49"/>
     <w:multiLevelType w:val="hybridMultilevel"/>
     <w:tmpl w:val="6ACA2A8C"/>
@@ -27055,7 +30313,7 @@
       </w:rPr>
     </w:lvl>
   </w:abstractNum>
-  <w:abstractNum w:abstractNumId="88" w15:restartNumberingAfterBreak="0">
+  <w:abstractNum w:abstractNumId="91" w15:restartNumberingAfterBreak="0">
     <w:nsid w:val="670330BD"/>
     <w:multiLevelType w:val="hybridMultilevel"/>
     <w:tmpl w:val="11789ED0"/>
@@ -27173,7 +30431,7 @@
       </w:rPr>
     </w:lvl>
   </w:abstractNum>
-  <w:abstractNum w:abstractNumId="89" w15:restartNumberingAfterBreak="0">
+  <w:abstractNum w:abstractNumId="92" w15:restartNumberingAfterBreak="0">
     <w:nsid w:val="6A407553"/>
     <w:multiLevelType w:val="hybridMultilevel"/>
     <w:tmpl w:val="8B409804"/>
@@ -27290,7 +30548,7 @@
       </w:rPr>
     </w:lvl>
   </w:abstractNum>
-  <w:abstractNum w:abstractNumId="90" w15:restartNumberingAfterBreak="0">
+  <w:abstractNum w:abstractNumId="93" w15:restartNumberingAfterBreak="0">
     <w:nsid w:val="6AC256A9"/>
     <w:multiLevelType w:val="multilevel"/>
     <w:tmpl w:val="867A66C2"/>
@@ -27420,7 +30678,7 @@
       </w:rPr>
     </w:lvl>
   </w:abstractNum>
-  <w:abstractNum w:abstractNumId="91" w15:restartNumberingAfterBreak="0">
+  <w:abstractNum w:abstractNumId="94" w15:restartNumberingAfterBreak="0">
     <w:nsid w:val="6B3519A6"/>
     <w:multiLevelType w:val="hybridMultilevel"/>
     <w:tmpl w:val="54C43E68"/>
@@ -27536,7 +30794,7 @@
       </w:rPr>
     </w:lvl>
   </w:abstractNum>
-  <w:abstractNum w:abstractNumId="92" w15:restartNumberingAfterBreak="0">
+  <w:abstractNum w:abstractNumId="95" w15:restartNumberingAfterBreak="0">
     <w:nsid w:val="6B375BBB"/>
     <w:multiLevelType w:val="hybridMultilevel"/>
     <w:tmpl w:val="D8B08320"/>
@@ -27654,7 +30912,7 @@
       </w:rPr>
     </w:lvl>
   </w:abstractNum>
-  <w:abstractNum w:abstractNumId="93" w15:restartNumberingAfterBreak="0">
+  <w:abstractNum w:abstractNumId="96" w15:restartNumberingAfterBreak="0">
     <w:nsid w:val="6C431026"/>
     <w:multiLevelType w:val="hybridMultilevel"/>
     <w:tmpl w:val="515CCFA0"/>
@@ -27772,7 +31030,7 @@
       </w:rPr>
     </w:lvl>
   </w:abstractNum>
-  <w:abstractNum w:abstractNumId="94" w15:restartNumberingAfterBreak="0">
+  <w:abstractNum w:abstractNumId="97" w15:restartNumberingAfterBreak="0">
     <w:nsid w:val="6C74714B"/>
     <w:multiLevelType w:val="hybridMultilevel"/>
     <w:tmpl w:val="3F60B4D8"/>
@@ -27890,7 +31148,7 @@
       </w:rPr>
     </w:lvl>
   </w:abstractNum>
-  <w:abstractNum w:abstractNumId="95" w15:restartNumberingAfterBreak="0">
+  <w:abstractNum w:abstractNumId="98" w15:restartNumberingAfterBreak="0">
     <w:nsid w:val="6E6573E5"/>
     <w:multiLevelType w:val="hybridMultilevel"/>
     <w:tmpl w:val="D068CBD4"/>
@@ -28008,7 +31266,7 @@
       </w:rPr>
     </w:lvl>
   </w:abstractNum>
-  <w:abstractNum w:abstractNumId="96" w15:restartNumberingAfterBreak="0">
+  <w:abstractNum w:abstractNumId="99" w15:restartNumberingAfterBreak="0">
     <w:nsid w:val="6FB138F3"/>
     <w:multiLevelType w:val="hybridMultilevel"/>
     <w:tmpl w:val="FDD0BF92"/>
@@ -28126,7 +31384,7 @@
       </w:rPr>
     </w:lvl>
   </w:abstractNum>
-  <w:abstractNum w:abstractNumId="97" w15:restartNumberingAfterBreak="0">
+  <w:abstractNum w:abstractNumId="100" w15:restartNumberingAfterBreak="0">
     <w:nsid w:val="6FED13FC"/>
     <w:multiLevelType w:val="multilevel"/>
     <w:tmpl w:val="8C32D546"/>
@@ -28245,7 +31503,7 @@
       </w:rPr>
     </w:lvl>
   </w:abstractNum>
-  <w:abstractNum w:abstractNumId="98" w15:restartNumberingAfterBreak="0">
+  <w:abstractNum w:abstractNumId="101" w15:restartNumberingAfterBreak="0">
     <w:nsid w:val="7059535D"/>
     <w:multiLevelType w:val="hybridMultilevel"/>
     <w:tmpl w:val="D9DC56FA"/>
@@ -28363,7 +31621,7 @@
       </w:rPr>
     </w:lvl>
   </w:abstractNum>
-  <w:abstractNum w:abstractNumId="99" w15:restartNumberingAfterBreak="0">
+  <w:abstractNum w:abstractNumId="102" w15:restartNumberingAfterBreak="0">
     <w:nsid w:val="70DA1C86"/>
     <w:multiLevelType w:val="hybridMultilevel"/>
     <w:tmpl w:val="F0C2DC00"/>
@@ -28481,7 +31739,7 @@
       </w:rPr>
     </w:lvl>
   </w:abstractNum>
-  <w:abstractNum w:abstractNumId="100" w15:restartNumberingAfterBreak="0">
+  <w:abstractNum w:abstractNumId="103" w15:restartNumberingAfterBreak="0">
     <w:nsid w:val="714C3779"/>
     <w:multiLevelType w:val="hybridMultilevel"/>
     <w:tmpl w:val="D93204B0"/>
@@ -28597,7 +31855,7 @@
       </w:rPr>
     </w:lvl>
   </w:abstractNum>
-  <w:abstractNum w:abstractNumId="101" w15:restartNumberingAfterBreak="0">
+  <w:abstractNum w:abstractNumId="104" w15:restartNumberingAfterBreak="0">
     <w:nsid w:val="739B5A45"/>
     <w:multiLevelType w:val="hybridMultilevel"/>
     <w:tmpl w:val="A490BD42"/>
@@ -28715,7 +31973,7 @@
       </w:rPr>
     </w:lvl>
   </w:abstractNum>
-  <w:abstractNum w:abstractNumId="102" w15:restartNumberingAfterBreak="0">
+  <w:abstractNum w:abstractNumId="105" w15:restartNumberingAfterBreak="0">
     <w:nsid w:val="761C6948"/>
     <w:multiLevelType w:val="hybridMultilevel"/>
     <w:tmpl w:val="7B8C4BC8"/>
@@ -28831,7 +32089,7 @@
       </w:rPr>
     </w:lvl>
   </w:abstractNum>
-  <w:abstractNum w:abstractNumId="103" w15:restartNumberingAfterBreak="0">
+  <w:abstractNum w:abstractNumId="106" w15:restartNumberingAfterBreak="0">
     <w:nsid w:val="76794B1E"/>
     <w:multiLevelType w:val="hybridMultilevel"/>
     <w:tmpl w:val="11BCC6F4"/>
@@ -28949,7 +32207,7 @@
       </w:rPr>
     </w:lvl>
   </w:abstractNum>
-  <w:abstractNum w:abstractNumId="104" w15:restartNumberingAfterBreak="0">
+  <w:abstractNum w:abstractNumId="107" w15:restartNumberingAfterBreak="0">
     <w:nsid w:val="77E01182"/>
     <w:multiLevelType w:val="hybridMultilevel"/>
     <w:tmpl w:val="98AC85C0"/>
@@ -29067,7 +32325,7 @@
       </w:rPr>
     </w:lvl>
   </w:abstractNum>
-  <w:abstractNum w:abstractNumId="105" w15:restartNumberingAfterBreak="0">
+  <w:abstractNum w:abstractNumId="108" w15:restartNumberingAfterBreak="0">
     <w:nsid w:val="78152305"/>
     <w:multiLevelType w:val="hybridMultilevel"/>
     <w:tmpl w:val="586CA148"/>
@@ -29185,7 +32443,7 @@
       </w:rPr>
     </w:lvl>
   </w:abstractNum>
-  <w:abstractNum w:abstractNumId="106" w15:restartNumberingAfterBreak="0">
+  <w:abstractNum w:abstractNumId="109" w15:restartNumberingAfterBreak="0">
     <w:nsid w:val="7B6B0192"/>
     <w:multiLevelType w:val="hybridMultilevel"/>
     <w:tmpl w:val="DDBE653E"/>
@@ -29301,7 +32559,7 @@
       </w:rPr>
     </w:lvl>
   </w:abstractNum>
-  <w:abstractNum w:abstractNumId="107" w15:restartNumberingAfterBreak="0">
+  <w:abstractNum w:abstractNumId="110" w15:restartNumberingAfterBreak="0">
     <w:nsid w:val="7B8E3D64"/>
     <w:multiLevelType w:val="hybridMultilevel"/>
     <w:tmpl w:val="E4F40CB6"/>
@@ -29419,7 +32677,7 @@
       </w:rPr>
     </w:lvl>
   </w:abstractNum>
-  <w:abstractNum w:abstractNumId="108" w15:restartNumberingAfterBreak="0">
+  <w:abstractNum w:abstractNumId="111" w15:restartNumberingAfterBreak="0">
     <w:nsid w:val="7CF47596"/>
     <w:multiLevelType w:val="hybridMultilevel"/>
     <w:tmpl w:val="BE44BF66"/>
@@ -29537,7 +32795,7 @@
       </w:rPr>
     </w:lvl>
   </w:abstractNum>
-  <w:abstractNum w:abstractNumId="109" w15:restartNumberingAfterBreak="0">
+  <w:abstractNum w:abstractNumId="112" w15:restartNumberingAfterBreak="0">
     <w:nsid w:val="7F844CC8"/>
     <w:multiLevelType w:val="hybridMultilevel"/>
     <w:tmpl w:val="AA6EF010"/>
@@ -29659,55 +32917,55 @@
     <w:abstractNumId w:val="33"/>
   </w:num>
   <w:num w:numId="2" w16cid:durableId="1552887744">
-    <w:abstractNumId w:val="61"/>
+    <w:abstractNumId w:val="64"/>
   </w:num>
   <w:num w:numId="3" w16cid:durableId="1683047158">
-    <w:abstractNumId w:val="52"/>
+    <w:abstractNumId w:val="54"/>
   </w:num>
   <w:num w:numId="4" w16cid:durableId="873730680">
     <w:abstractNumId w:val="20"/>
   </w:num>
   <w:num w:numId="5" w16cid:durableId="93520751">
-    <w:abstractNumId w:val="102"/>
+    <w:abstractNumId w:val="105"/>
   </w:num>
   <w:num w:numId="6" w16cid:durableId="1163009737">
     <w:abstractNumId w:val="28"/>
   </w:num>
   <w:num w:numId="7" w16cid:durableId="476336912">
-    <w:abstractNumId w:val="36"/>
+    <w:abstractNumId w:val="37"/>
   </w:num>
   <w:num w:numId="8" w16cid:durableId="1212841205">
-    <w:abstractNumId w:val="91"/>
+    <w:abstractNumId w:val="94"/>
   </w:num>
   <w:num w:numId="9" w16cid:durableId="191579369">
-    <w:abstractNumId w:val="54"/>
+    <w:abstractNumId w:val="56"/>
   </w:num>
   <w:num w:numId="10" w16cid:durableId="1352144710">
     <w:abstractNumId w:val="15"/>
   </w:num>
   <w:num w:numId="11" w16cid:durableId="498079960">
-    <w:abstractNumId w:val="90"/>
+    <w:abstractNumId w:val="93"/>
   </w:num>
   <w:num w:numId="12" w16cid:durableId="456994058">
     <w:abstractNumId w:val="13"/>
   </w:num>
   <w:num w:numId="13" w16cid:durableId="202836542">
-    <w:abstractNumId w:val="70"/>
+    <w:abstractNumId w:val="73"/>
   </w:num>
   <w:num w:numId="14" w16cid:durableId="1306355214">
-    <w:abstractNumId w:val="47"/>
+    <w:abstractNumId w:val="49"/>
   </w:num>
   <w:num w:numId="15" w16cid:durableId="1467309988">
-    <w:abstractNumId w:val="46"/>
+    <w:abstractNumId w:val="47"/>
   </w:num>
   <w:num w:numId="16" w16cid:durableId="1010184132">
     <w:abstractNumId w:val="29"/>
   </w:num>
   <w:num w:numId="17" w16cid:durableId="427120341">
-    <w:abstractNumId w:val="64"/>
+    <w:abstractNumId w:val="67"/>
   </w:num>
   <w:num w:numId="18" w16cid:durableId="306664526">
-    <w:abstractNumId w:val="100"/>
+    <w:abstractNumId w:val="103"/>
   </w:num>
   <w:num w:numId="19" w16cid:durableId="822087657">
     <w:abstractNumId w:val="1"/>
@@ -29716,169 +32974,169 @@
     <w:abstractNumId w:val="19"/>
   </w:num>
   <w:num w:numId="21" w16cid:durableId="1071194104">
-    <w:abstractNumId w:val="57"/>
+    <w:abstractNumId w:val="59"/>
   </w:num>
   <w:num w:numId="22" w16cid:durableId="525754182">
-    <w:abstractNumId w:val="83"/>
+    <w:abstractNumId w:val="86"/>
   </w:num>
   <w:num w:numId="23" w16cid:durableId="252935425">
-    <w:abstractNumId w:val="44"/>
+    <w:abstractNumId w:val="45"/>
   </w:num>
   <w:num w:numId="24" w16cid:durableId="677734329">
-    <w:abstractNumId w:val="81"/>
+    <w:abstractNumId w:val="84"/>
   </w:num>
   <w:num w:numId="25" w16cid:durableId="1585649502">
     <w:abstractNumId w:val="34"/>
   </w:num>
   <w:num w:numId="26" w16cid:durableId="1121262423">
-    <w:abstractNumId w:val="79"/>
+    <w:abstractNumId w:val="82"/>
   </w:num>
   <w:num w:numId="27" w16cid:durableId="1615284439">
-    <w:abstractNumId w:val="103"/>
+    <w:abstractNumId w:val="106"/>
   </w:num>
   <w:num w:numId="28" w16cid:durableId="136650648">
-    <w:abstractNumId w:val="104"/>
+    <w:abstractNumId w:val="107"/>
   </w:num>
   <w:num w:numId="29" w16cid:durableId="656301083">
-    <w:abstractNumId w:val="65"/>
+    <w:abstractNumId w:val="68"/>
   </w:num>
   <w:num w:numId="30" w16cid:durableId="1898853566">
     <w:abstractNumId w:val="2"/>
   </w:num>
   <w:num w:numId="31" w16cid:durableId="2049184801">
-    <w:abstractNumId w:val="43"/>
+    <w:abstractNumId w:val="44"/>
   </w:num>
   <w:num w:numId="32" w16cid:durableId="548227202">
     <w:abstractNumId w:val="14"/>
   </w:num>
   <w:num w:numId="33" w16cid:durableId="908926359">
+    <w:abstractNumId w:val="99"/>
+  </w:num>
+  <w:num w:numId="34" w16cid:durableId="293146657">
+    <w:abstractNumId w:val="50"/>
+  </w:num>
+  <w:num w:numId="35" w16cid:durableId="1694915107">
+    <w:abstractNumId w:val="60"/>
+  </w:num>
+  <w:num w:numId="36" w16cid:durableId="1788769271">
     <w:abstractNumId w:val="96"/>
   </w:num>
-  <w:num w:numId="34" w16cid:durableId="293146657">
-    <w:abstractNumId w:val="48"/>
-  </w:num>
-  <w:num w:numId="35" w16cid:durableId="1694915107">
-    <w:abstractNumId w:val="58"/>
-  </w:num>
-  <w:num w:numId="36" w16cid:durableId="1788769271">
-    <w:abstractNumId w:val="93"/>
-  </w:num>
   <w:num w:numId="37" w16cid:durableId="49039338">
-    <w:abstractNumId w:val="74"/>
+    <w:abstractNumId w:val="77"/>
   </w:num>
   <w:num w:numId="38" w16cid:durableId="1394817094">
-    <w:abstractNumId w:val="87"/>
+    <w:abstractNumId w:val="90"/>
   </w:num>
   <w:num w:numId="39" w16cid:durableId="1541477444">
-    <w:abstractNumId w:val="53"/>
+    <w:abstractNumId w:val="55"/>
   </w:num>
   <w:num w:numId="40" w16cid:durableId="205143306">
-    <w:abstractNumId w:val="59"/>
+    <w:abstractNumId w:val="62"/>
   </w:num>
   <w:num w:numId="41" w16cid:durableId="1580363231">
     <w:abstractNumId w:val="10"/>
   </w:num>
   <w:num w:numId="42" w16cid:durableId="1028995429">
-    <w:abstractNumId w:val="71"/>
+    <w:abstractNumId w:val="74"/>
   </w:num>
   <w:num w:numId="43" w16cid:durableId="375274982">
     <w:abstractNumId w:val="32"/>
   </w:num>
   <w:num w:numId="44" w16cid:durableId="1448236094">
-    <w:abstractNumId w:val="41"/>
+    <w:abstractNumId w:val="42"/>
   </w:num>
   <w:num w:numId="45" w16cid:durableId="735470345">
-    <w:abstractNumId w:val="50"/>
+    <w:abstractNumId w:val="52"/>
   </w:num>
   <w:num w:numId="46" w16cid:durableId="104353779">
-    <w:abstractNumId w:val="66"/>
+    <w:abstractNumId w:val="69"/>
   </w:num>
   <w:num w:numId="47" w16cid:durableId="2139293298">
     <w:abstractNumId w:val="18"/>
   </w:num>
   <w:num w:numId="48" w16cid:durableId="817116011">
-    <w:abstractNumId w:val="39"/>
+    <w:abstractNumId w:val="40"/>
   </w:num>
   <w:num w:numId="49" w16cid:durableId="344015083">
-    <w:abstractNumId w:val="76"/>
+    <w:abstractNumId w:val="79"/>
   </w:num>
   <w:num w:numId="50" w16cid:durableId="1373386210">
     <w:abstractNumId w:val="17"/>
   </w:num>
   <w:num w:numId="51" w16cid:durableId="694698608">
-    <w:abstractNumId w:val="45"/>
+    <w:abstractNumId w:val="46"/>
   </w:num>
   <w:num w:numId="52" w16cid:durableId="512767769">
-    <w:abstractNumId w:val="94"/>
+    <w:abstractNumId w:val="97"/>
   </w:num>
   <w:num w:numId="53" w16cid:durableId="1081558747">
     <w:abstractNumId w:val="24"/>
   </w:num>
   <w:num w:numId="54" w16cid:durableId="184828447">
-    <w:abstractNumId w:val="78"/>
+    <w:abstractNumId w:val="81"/>
   </w:num>
   <w:num w:numId="55" w16cid:durableId="1243174357">
     <w:abstractNumId w:val="4"/>
   </w:num>
   <w:num w:numId="56" w16cid:durableId="1504663013">
-    <w:abstractNumId w:val="56"/>
+    <w:abstractNumId w:val="58"/>
   </w:num>
   <w:num w:numId="57" w16cid:durableId="571281404">
-    <w:abstractNumId w:val="75"/>
+    <w:abstractNumId w:val="78"/>
   </w:num>
   <w:num w:numId="58" w16cid:durableId="1525289042">
-    <w:abstractNumId w:val="49"/>
+    <w:abstractNumId w:val="51"/>
   </w:num>
   <w:num w:numId="59" w16cid:durableId="794448075">
+    <w:abstractNumId w:val="88"/>
+  </w:num>
+  <w:num w:numId="60" w16cid:durableId="847446555">
+    <w:abstractNumId w:val="83"/>
+  </w:num>
+  <w:num w:numId="61" w16cid:durableId="592511891">
+    <w:abstractNumId w:val="101"/>
+  </w:num>
+  <w:num w:numId="62" w16cid:durableId="1866597193">
+    <w:abstractNumId w:val="43"/>
+  </w:num>
+  <w:num w:numId="63" w16cid:durableId="367146988">
+    <w:abstractNumId w:val="39"/>
+  </w:num>
+  <w:num w:numId="64" w16cid:durableId="1396705593">
+    <w:abstractNumId w:val="72"/>
+  </w:num>
+  <w:num w:numId="65" w16cid:durableId="1394699712">
+    <w:abstractNumId w:val="80"/>
+  </w:num>
+  <w:num w:numId="66" w16cid:durableId="1442342124">
+    <w:abstractNumId w:val="104"/>
+  </w:num>
+  <w:num w:numId="67" w16cid:durableId="977763339">
     <w:abstractNumId w:val="85"/>
   </w:num>
-  <w:num w:numId="60" w16cid:durableId="847446555">
-    <w:abstractNumId w:val="80"/>
-  </w:num>
-  <w:num w:numId="61" w16cid:durableId="592511891">
-    <w:abstractNumId w:val="98"/>
-  </w:num>
-  <w:num w:numId="62" w16cid:durableId="1866597193">
-    <w:abstractNumId w:val="42"/>
-  </w:num>
-  <w:num w:numId="63" w16cid:durableId="367146988">
-    <w:abstractNumId w:val="38"/>
-  </w:num>
-  <w:num w:numId="64" w16cid:durableId="1396705593">
-    <w:abstractNumId w:val="69"/>
-  </w:num>
-  <w:num w:numId="65" w16cid:durableId="1394699712">
-    <w:abstractNumId w:val="77"/>
-  </w:num>
-  <w:num w:numId="66" w16cid:durableId="1442342124">
-    <w:abstractNumId w:val="101"/>
-  </w:num>
-  <w:num w:numId="67" w16cid:durableId="977763339">
-    <w:abstractNumId w:val="82"/>
-  </w:num>
   <w:num w:numId="68" w16cid:durableId="679309049">
-    <w:abstractNumId w:val="109"/>
+    <w:abstractNumId w:val="112"/>
   </w:num>
   <w:num w:numId="69" w16cid:durableId="2075155205">
     <w:abstractNumId w:val="35"/>
   </w:num>
   <w:num w:numId="70" w16cid:durableId="968559101">
-    <w:abstractNumId w:val="67"/>
+    <w:abstractNumId w:val="70"/>
   </w:num>
   <w:num w:numId="71" w16cid:durableId="109864339">
-    <w:abstractNumId w:val="89"/>
+    <w:abstractNumId w:val="92"/>
   </w:num>
   <w:num w:numId="72" w16cid:durableId="1939558153">
     <w:abstractNumId w:val="16"/>
   </w:num>
   <w:num w:numId="73" w16cid:durableId="453672235">
-    <w:abstractNumId w:val="63"/>
+    <w:abstractNumId w:val="66"/>
   </w:num>
   <w:num w:numId="74" w16cid:durableId="1471944626">
     <w:abstractNumId w:val="5"/>
   </w:num>
   <w:num w:numId="75" w16cid:durableId="589504989">
-    <w:abstractNumId w:val="106"/>
+    <w:abstractNumId w:val="109"/>
   </w:num>
   <w:num w:numId="76" w16cid:durableId="539631666">
     <w:abstractNumId w:val="25"/>
@@ -29887,7 +33145,7 @@
     <w:abstractNumId w:val="27"/>
   </w:num>
   <w:num w:numId="78" w16cid:durableId="1429303501">
-    <w:abstractNumId w:val="84"/>
+    <w:abstractNumId w:val="87"/>
   </w:num>
   <w:num w:numId="79" w16cid:durableId="1771508120">
     <w:abstractNumId w:val="3"/>
@@ -29899,25 +33157,25 @@
     <w:abstractNumId w:val="22"/>
   </w:num>
   <w:num w:numId="82" w16cid:durableId="622425648">
-    <w:abstractNumId w:val="68"/>
+    <w:abstractNumId w:val="71"/>
   </w:num>
   <w:num w:numId="83" w16cid:durableId="576792213">
     <w:abstractNumId w:val="26"/>
   </w:num>
   <w:num w:numId="84" w16cid:durableId="314797980">
-    <w:abstractNumId w:val="99"/>
+    <w:abstractNumId w:val="102"/>
   </w:num>
   <w:num w:numId="85" w16cid:durableId="2013146224">
-    <w:abstractNumId w:val="62"/>
+    <w:abstractNumId w:val="65"/>
   </w:num>
   <w:num w:numId="86" w16cid:durableId="15860942">
     <w:abstractNumId w:val="8"/>
   </w:num>
   <w:num w:numId="87" w16cid:durableId="796995185">
-    <w:abstractNumId w:val="95"/>
+    <w:abstractNumId w:val="98"/>
   </w:num>
   <w:num w:numId="88" w16cid:durableId="657805863">
-    <w:abstractNumId w:val="108"/>
+    <w:abstractNumId w:val="111"/>
   </w:num>
   <w:num w:numId="89" w16cid:durableId="1941176951">
     <w:abstractNumId w:val="30"/>
@@ -29926,10 +33184,10 @@
     <w:abstractNumId w:val="0"/>
   </w:num>
   <w:num w:numId="91" w16cid:durableId="1146780223">
-    <w:abstractNumId w:val="107"/>
+    <w:abstractNumId w:val="110"/>
   </w:num>
   <w:num w:numId="92" w16cid:durableId="1099327859">
-    <w:abstractNumId w:val="88"/>
+    <w:abstractNumId w:val="91"/>
   </w:num>
   <w:num w:numId="93" w16cid:durableId="1699350842">
     <w:abstractNumId w:val="9"/>
@@ -29938,16 +33196,16 @@
     <w:abstractNumId w:val="21"/>
   </w:num>
   <w:num w:numId="95" w16cid:durableId="410585410">
-    <w:abstractNumId w:val="92"/>
+    <w:abstractNumId w:val="95"/>
   </w:num>
   <w:num w:numId="96" w16cid:durableId="1520270927">
-    <w:abstractNumId w:val="40"/>
+    <w:abstractNumId w:val="41"/>
   </w:num>
   <w:num w:numId="97" w16cid:durableId="1826631453">
     <w:abstractNumId w:val="7"/>
   </w:num>
   <w:num w:numId="98" w16cid:durableId="617223808">
-    <w:abstractNumId w:val="105"/>
+    <w:abstractNumId w:val="108"/>
   </w:num>
   <w:num w:numId="99" w16cid:durableId="988090758">
     <w:abstractNumId w:val="6"/>
@@ -29956,34 +33214,70 @@
     <w:abstractNumId w:val="31"/>
   </w:num>
   <w:num w:numId="101" w16cid:durableId="1056666087">
-    <w:abstractNumId w:val="72"/>
+    <w:abstractNumId w:val="75"/>
   </w:num>
   <w:num w:numId="102" w16cid:durableId="2019194945">
-    <w:abstractNumId w:val="97"/>
+    <w:abstractNumId w:val="100"/>
   </w:num>
   <w:num w:numId="103" w16cid:durableId="82800085">
     <w:abstractNumId w:val="11"/>
   </w:num>
   <w:num w:numId="104" w16cid:durableId="40134932">
-    <w:abstractNumId w:val="86"/>
+    <w:abstractNumId w:val="89"/>
   </w:num>
   <w:num w:numId="105" w16cid:durableId="1866094452">
-    <w:abstractNumId w:val="37"/>
+    <w:abstractNumId w:val="38"/>
   </w:num>
   <w:num w:numId="106" w16cid:durableId="1426268400">
-    <w:abstractNumId w:val="73"/>
+    <w:abstractNumId w:val="76"/>
   </w:num>
   <w:num w:numId="107" w16cid:durableId="1567060593">
     <w:abstractNumId w:val="23"/>
   </w:num>
   <w:num w:numId="108" w16cid:durableId="1060982205">
-    <w:abstractNumId w:val="60"/>
+    <w:abstractNumId w:val="63"/>
   </w:num>
   <w:num w:numId="109" w16cid:durableId="1040940316">
-    <w:abstractNumId w:val="55"/>
+    <w:abstractNumId w:val="57"/>
   </w:num>
   <w:num w:numId="110" w16cid:durableId="719061629">
-    <w:abstractNumId w:val="51"/>
+    <w:abstractNumId w:val="53"/>
+  </w:num>
+  <w:num w:numId="111" w16cid:durableId="579485837">
+    <w:abstractNumId w:val="61"/>
+    <w:lvlOverride w:ilvl="0">
+      <w:startOverride w:val="1"/>
+    </w:lvlOverride>
+    <w:lvlOverride w:ilvl="1">
+      <w:startOverride w:val="1"/>
+    </w:lvlOverride>
+    <w:lvlOverride w:ilvl="2">
+      <w:startOverride w:val="1"/>
+    </w:lvlOverride>
+    <w:lvlOverride w:ilvl="3">
+      <w:startOverride w:val="1"/>
+    </w:lvlOverride>
+    <w:lvlOverride w:ilvl="4">
+      <w:startOverride w:val="1"/>
+    </w:lvlOverride>
+    <w:lvlOverride w:ilvl="5">
+      <w:startOverride w:val="1"/>
+    </w:lvlOverride>
+    <w:lvlOverride w:ilvl="6">
+      <w:startOverride w:val="1"/>
+    </w:lvlOverride>
+    <w:lvlOverride w:ilvl="7">
+      <w:startOverride w:val="1"/>
+    </w:lvlOverride>
+    <w:lvlOverride w:ilvl="8">
+      <w:startOverride w:val="1"/>
+    </w:lvlOverride>
+  </w:num>
+  <w:num w:numId="112" w16cid:durableId="956643596">
+    <w:abstractNumId w:val="48"/>
+  </w:num>
+  <w:num w:numId="113" w16cid:durableId="1026445782">
+    <w:abstractNumId w:val="36"/>
   </w:num>
   <w:numIdMacAtCleanup w:val="103"/>
 </w:numbering>
@@ -30444,6 +33738,7 @@
   <w:style w:type="paragraph" w:styleId="Heading4">
     <w:name w:val="heading 4"/>
     <w:basedOn w:val="Normal"/>
+    <w:link w:val="Heading4Char"/>
     <w:uiPriority w:val="1"/>
     <w:qFormat/>
     <w:pPr>
@@ -30461,6 +33756,7 @@
   <w:style w:type="paragraph" w:styleId="Heading5">
     <w:name w:val="heading 5"/>
     <w:basedOn w:val="Normal"/>
+    <w:link w:val="Heading5Char"/>
     <w:uiPriority w:val="1"/>
     <w:qFormat/>
     <w:pPr>
@@ -30653,6 +33949,33 @@
         <w:right w:w="0" w:type="dxa"/>
       </w:tblCellMar>
     </w:tblPr>
+  </w:style>
+  <w:style w:type="character" w:customStyle="1" w:styleId="Heading4Char">
+    <w:name w:val="Heading 4 Char"/>
+    <w:basedOn w:val="DefaultParagraphFont"/>
+    <w:link w:val="Heading4"/>
+    <w:uiPriority w:val="1"/>
+    <w:rsid w:val="000D4015"/>
+    <w:rPr>
+      <w:rFonts w:ascii="Carlito" w:eastAsia="Carlito" w:hAnsi="Carlito" w:cs="Carlito"/>
+      <w:b/>
+      <w:bCs/>
+      <w:sz w:val="23"/>
+      <w:szCs w:val="23"/>
+    </w:rPr>
+  </w:style>
+  <w:style w:type="character" w:customStyle="1" w:styleId="Heading5Char">
+    <w:name w:val="Heading 5 Char"/>
+    <w:basedOn w:val="DefaultParagraphFont"/>
+    <w:link w:val="Heading5"/>
+    <w:uiPriority w:val="1"/>
+    <w:rsid w:val="000D4015"/>
+    <w:rPr>
+      <w:rFonts w:ascii="Trebuchet MS" w:eastAsia="Trebuchet MS" w:hAnsi="Trebuchet MS" w:cs="Trebuchet MS"/>
+      <w:i/>
+      <w:sz w:val="23"/>
+      <w:szCs w:val="23"/>
+    </w:rPr>
   </w:style>
 </w:styles>
 </file>

</xml_diff>